<commit_message>
Update specs to remove typos.
</commit_message>
<xml_diff>
--- a/Documentation/Specification of Requirements for a Critter Controller.docx
+++ b/Documentation/Specification of Requirements for a Critter Controller.docx
@@ -18,9 +18,20 @@
           <w:sz w:val="52"/>
           <w:szCs w:val="36"/>
         </w:rPr>
-        <w:t>Specification of Requirements for a Critter Controller</w:t>
+        <w:t xml:space="preserve">Specification of Requirements for a </w:t>
+      </w:r>
+      <w:bookmarkStart w:id="0" w:name="_GoBack"/>
+      <w:r>
+        <w:rPr>
+          <w:rFonts w:ascii="Arial" w:hAnsi="Arial" w:cs="Arial"/>
+          <w:b/>
+          <w:sz w:val="52"/>
+          <w:szCs w:val="36"/>
+        </w:rPr>
+        <w:t>Critter Controller</w:t>
       </w:r>
     </w:p>
+    <w:bookmarkEnd w:id="0"/>
     <w:p>
       <w:pPr>
         <w:spacing w:after="160" w:line="259" w:lineRule="auto"/>
@@ -28,6 +39,13 @@
     </w:p>
     <w:sdt>
       <w:sdtPr>
+        <w:rPr>
+          <w:rFonts w:ascii="Times New Roman" w:eastAsia="Times New Roman" w:hAnsi="Times New Roman" w:cs="Times New Roman"/>
+          <w:b w:val="0"/>
+          <w:sz w:val="24"/>
+          <w:szCs w:val="20"/>
+          <w:lang w:val="en-GB" w:eastAsia="en-GB"/>
+        </w:rPr>
         <w:id w:val="1992751030"/>
         <w:docPartObj>
           <w:docPartGallery w:val="Table of Contents"/>
@@ -36,12 +54,8 @@
       </w:sdtPr>
       <w:sdtEndPr>
         <w:rPr>
-          <w:rFonts w:ascii="Times New Roman" w:eastAsia="Times New Roman" w:hAnsi="Times New Roman" w:cs="Times New Roman"/>
           <w:bCs/>
           <w:noProof/>
-          <w:sz w:val="24"/>
-          <w:szCs w:val="20"/>
-          <w:lang w:val="en-GB" w:eastAsia="en-GB"/>
         </w:rPr>
       </w:sdtEndPr>
       <w:sdtContent>
@@ -90,7 +104,7 @@
             </w:rPr>
             <w:fldChar w:fldCharType="separate"/>
           </w:r>
-          <w:hyperlink w:anchor="_Toc1333428" w:history="1">
+          <w:hyperlink w:anchor="_Toc1367096" w:history="1">
             <w:r>
               <w:rPr>
                 <w:rStyle w:val="Hyperlink"/>
@@ -117,7 +131,7 @@
                 <w:noProof/>
                 <w:webHidden/>
               </w:rPr>
-              <w:instrText xml:space="preserve"> PAGEREF _Toc1333428 \h </w:instrText>
+              <w:instrText xml:space="preserve"> PAGEREF _Toc1367096 \h </w:instrText>
             </w:r>
             <w:r>
               <w:rPr>
@@ -161,7 +175,7 @@
               <w:szCs w:val="22"/>
             </w:rPr>
           </w:pPr>
-          <w:hyperlink w:anchor="_Toc1333429" w:history="1">
+          <w:hyperlink w:anchor="_Toc1367097" w:history="1">
             <w:r>
               <w:rPr>
                 <w:rStyle w:val="Hyperlink"/>
@@ -188,7 +202,7 @@
                 <w:noProof/>
                 <w:webHidden/>
               </w:rPr>
-              <w:instrText xml:space="preserve"> PAGEREF _Toc1333429 \h </w:instrText>
+              <w:instrText xml:space="preserve"> PAGEREF _Toc1367097 \h </w:instrText>
             </w:r>
             <w:r>
               <w:rPr>
@@ -232,7 +246,7 @@
               <w:szCs w:val="22"/>
             </w:rPr>
           </w:pPr>
-          <w:hyperlink w:anchor="_Toc1333430" w:history="1">
+          <w:hyperlink w:anchor="_Toc1367098" w:history="1">
             <w:r>
               <w:rPr>
                 <w:rStyle w:val="Hyperlink"/>
@@ -259,7 +273,7 @@
                 <w:noProof/>
                 <w:webHidden/>
               </w:rPr>
-              <w:instrText xml:space="preserve"> PAGEREF _Toc1333430 \h </w:instrText>
+              <w:instrText xml:space="preserve"> PAGEREF _Toc1367098 \h </w:instrText>
             </w:r>
             <w:r>
               <w:rPr>
@@ -303,7 +317,7 @@
               <w:szCs w:val="22"/>
             </w:rPr>
           </w:pPr>
-          <w:hyperlink w:anchor="_Toc1333431" w:history="1">
+          <w:hyperlink w:anchor="_Toc1367099" w:history="1">
             <w:r>
               <w:rPr>
                 <w:rStyle w:val="Hyperlink"/>
@@ -330,7 +344,7 @@
                 <w:noProof/>
                 <w:webHidden/>
               </w:rPr>
-              <w:instrText xml:space="preserve"> PAGEREF _Toc1333431 \h </w:instrText>
+              <w:instrText xml:space="preserve"> PAGEREF _Toc1367099 \h </w:instrText>
             </w:r>
             <w:r>
               <w:rPr>
@@ -374,7 +388,7 @@
               <w:szCs w:val="22"/>
             </w:rPr>
           </w:pPr>
-          <w:hyperlink w:anchor="_Toc1333432" w:history="1">
+          <w:hyperlink w:anchor="_Toc1367100" w:history="1">
             <w:r>
               <w:rPr>
                 <w:rStyle w:val="Hyperlink"/>
@@ -401,7 +415,7 @@
                 <w:noProof/>
                 <w:webHidden/>
               </w:rPr>
-              <w:instrText xml:space="preserve"> PAGEREF _Toc1333432 \h </w:instrText>
+              <w:instrText xml:space="preserve"> PAGEREF _Toc1367100 \h </w:instrText>
             </w:r>
             <w:r>
               <w:rPr>
@@ -445,7 +459,7 @@
               <w:szCs w:val="22"/>
             </w:rPr>
           </w:pPr>
-          <w:hyperlink w:anchor="_Toc1333433" w:history="1">
+          <w:hyperlink w:anchor="_Toc1367101" w:history="1">
             <w:r>
               <w:rPr>
                 <w:rStyle w:val="Hyperlink"/>
@@ -472,7 +486,7 @@
                 <w:noProof/>
                 <w:webHidden/>
               </w:rPr>
-              <w:instrText xml:space="preserve"> PAGEREF _Toc1333433 \h </w:instrText>
+              <w:instrText xml:space="preserve"> PAGEREF _Toc1367101 \h </w:instrText>
             </w:r>
             <w:r>
               <w:rPr>
@@ -516,7 +530,7 @@
               <w:szCs w:val="22"/>
             </w:rPr>
           </w:pPr>
-          <w:hyperlink w:anchor="_Toc1333434" w:history="1">
+          <w:hyperlink w:anchor="_Toc1367102" w:history="1">
             <w:r>
               <w:rPr>
                 <w:rStyle w:val="Hyperlink"/>
@@ -543,7 +557,7 @@
                 <w:noProof/>
                 <w:webHidden/>
               </w:rPr>
-              <w:instrText xml:space="preserve"> PAGEREF _Toc1333434 \h </w:instrText>
+              <w:instrText xml:space="preserve"> PAGEREF _Toc1367102 \h </w:instrText>
             </w:r>
             <w:r>
               <w:rPr>
@@ -587,7 +601,7 @@
               <w:szCs w:val="22"/>
             </w:rPr>
           </w:pPr>
-          <w:hyperlink w:anchor="_Toc1333435" w:history="1">
+          <w:hyperlink w:anchor="_Toc1367103" w:history="1">
             <w:r>
               <w:rPr>
                 <w:rStyle w:val="Hyperlink"/>
@@ -614,7 +628,7 @@
                 <w:noProof/>
                 <w:webHidden/>
               </w:rPr>
-              <w:instrText xml:space="preserve"> PAGEREF _Toc1333435 \h </w:instrText>
+              <w:instrText xml:space="preserve"> PAGEREF _Toc1367103 \h </w:instrText>
             </w:r>
             <w:r>
               <w:rPr>
@@ -658,7 +672,7 @@
               <w:szCs w:val="22"/>
             </w:rPr>
           </w:pPr>
-          <w:hyperlink w:anchor="_Toc1333436" w:history="1">
+          <w:hyperlink w:anchor="_Toc1367104" w:history="1">
             <w:r>
               <w:rPr>
                 <w:rStyle w:val="Hyperlink"/>
@@ -685,7 +699,7 @@
                 <w:noProof/>
                 <w:webHidden/>
               </w:rPr>
-              <w:instrText xml:space="preserve"> PAGEREF _Toc1333436 \h </w:instrText>
+              <w:instrText xml:space="preserve"> PAGEREF _Toc1367104 \h </w:instrText>
             </w:r>
             <w:r>
               <w:rPr>
@@ -729,7 +743,7 @@
               <w:szCs w:val="22"/>
             </w:rPr>
           </w:pPr>
-          <w:hyperlink w:anchor="_Toc1333437" w:history="1">
+          <w:hyperlink w:anchor="_Toc1367105" w:history="1">
             <w:r>
               <w:rPr>
                 <w:rStyle w:val="Hyperlink"/>
@@ -756,7 +770,7 @@
                 <w:noProof/>
                 <w:webHidden/>
               </w:rPr>
-              <w:instrText xml:space="preserve"> PAGEREF _Toc1333437 \h </w:instrText>
+              <w:instrText xml:space="preserve"> PAGEREF _Toc1367105 \h </w:instrText>
             </w:r>
             <w:r>
               <w:rPr>
@@ -800,7 +814,7 @@
               <w:szCs w:val="22"/>
             </w:rPr>
           </w:pPr>
-          <w:hyperlink w:anchor="_Toc1333438" w:history="1">
+          <w:hyperlink w:anchor="_Toc1367106" w:history="1">
             <w:r>
               <w:rPr>
                 <w:rStyle w:val="Hyperlink"/>
@@ -827,7 +841,7 @@
                 <w:noProof/>
                 <w:webHidden/>
               </w:rPr>
-              <w:instrText xml:space="preserve"> PAGEREF _Toc1333438 \h </w:instrText>
+              <w:instrText xml:space="preserve"> PAGEREF _Toc1367106 \h </w:instrText>
             </w:r>
             <w:r>
               <w:rPr>
@@ -871,7 +885,7 @@
               <w:szCs w:val="22"/>
             </w:rPr>
           </w:pPr>
-          <w:hyperlink w:anchor="_Toc1333439" w:history="1">
+          <w:hyperlink w:anchor="_Toc1367107" w:history="1">
             <w:r>
               <w:rPr>
                 <w:rStyle w:val="Hyperlink"/>
@@ -898,7 +912,7 @@
                 <w:noProof/>
                 <w:webHidden/>
               </w:rPr>
-              <w:instrText xml:space="preserve"> PAGEREF _Toc1333439 \h </w:instrText>
+              <w:instrText xml:space="preserve"> PAGEREF _Toc1367107 \h </w:instrText>
             </w:r>
             <w:r>
               <w:rPr>
@@ -942,7 +956,7 @@
               <w:szCs w:val="22"/>
             </w:rPr>
           </w:pPr>
-          <w:hyperlink w:anchor="_Toc1333440" w:history="1">
+          <w:hyperlink w:anchor="_Toc1367108" w:history="1">
             <w:r>
               <w:rPr>
                 <w:rStyle w:val="Hyperlink"/>
@@ -969,7 +983,7 @@
                 <w:noProof/>
                 <w:webHidden/>
               </w:rPr>
-              <w:instrText xml:space="preserve"> PAGEREF _Toc1333440 \h </w:instrText>
+              <w:instrText xml:space="preserve"> PAGEREF _Toc1367108 \h </w:instrText>
             </w:r>
             <w:r>
               <w:rPr>
@@ -1013,7 +1027,7 @@
               <w:szCs w:val="22"/>
             </w:rPr>
           </w:pPr>
-          <w:hyperlink w:anchor="_Toc1333441" w:history="1">
+          <w:hyperlink w:anchor="_Toc1367109" w:history="1">
             <w:r>
               <w:rPr>
                 <w:rStyle w:val="Hyperlink"/>
@@ -1040,7 +1054,7 @@
                 <w:noProof/>
                 <w:webHidden/>
               </w:rPr>
-              <w:instrText xml:space="preserve"> PAGEREF _Toc1333441 \h </w:instrText>
+              <w:instrText xml:space="preserve"> PAGEREF _Toc1367109 \h </w:instrText>
             </w:r>
             <w:r>
               <w:rPr>
@@ -1084,7 +1098,7 @@
               <w:szCs w:val="22"/>
             </w:rPr>
           </w:pPr>
-          <w:hyperlink w:anchor="_Toc1333442" w:history="1">
+          <w:hyperlink w:anchor="_Toc1367110" w:history="1">
             <w:r>
               <w:rPr>
                 <w:rStyle w:val="Hyperlink"/>
@@ -1111,7 +1125,7 @@
                 <w:noProof/>
                 <w:webHidden/>
               </w:rPr>
-              <w:instrText xml:space="preserve"> PAGEREF _Toc1333442 \h </w:instrText>
+              <w:instrText xml:space="preserve"> PAGEREF _Toc1367110 \h </w:instrText>
             </w:r>
             <w:r>
               <w:rPr>
@@ -1155,7 +1169,7 @@
               <w:szCs w:val="22"/>
             </w:rPr>
           </w:pPr>
-          <w:hyperlink w:anchor="_Toc1333443" w:history="1">
+          <w:hyperlink w:anchor="_Toc1367111" w:history="1">
             <w:r>
               <w:rPr>
                 <w:rStyle w:val="Hyperlink"/>
@@ -1182,7 +1196,7 @@
                 <w:noProof/>
                 <w:webHidden/>
               </w:rPr>
-              <w:instrText xml:space="preserve"> PAGEREF _Toc1333443 \h </w:instrText>
+              <w:instrText xml:space="preserve"> PAGEREF _Toc1367111 \h </w:instrText>
             </w:r>
             <w:r>
               <w:rPr>
@@ -1226,7 +1240,7 @@
               <w:szCs w:val="22"/>
             </w:rPr>
           </w:pPr>
-          <w:hyperlink w:anchor="_Toc1333444" w:history="1">
+          <w:hyperlink w:anchor="_Toc1367112" w:history="1">
             <w:r>
               <w:rPr>
                 <w:rStyle w:val="Hyperlink"/>
@@ -1253,7 +1267,7 @@
                 <w:noProof/>
                 <w:webHidden/>
               </w:rPr>
-              <w:instrText xml:space="preserve"> PAGEREF _Toc1333444 \h </w:instrText>
+              <w:instrText xml:space="preserve"> PAGEREF _Toc1367112 \h </w:instrText>
             </w:r>
             <w:r>
               <w:rPr>
@@ -1297,7 +1311,7 @@
               <w:szCs w:val="22"/>
             </w:rPr>
           </w:pPr>
-          <w:hyperlink w:anchor="_Toc1333445" w:history="1">
+          <w:hyperlink w:anchor="_Toc1367113" w:history="1">
             <w:r>
               <w:rPr>
                 <w:rStyle w:val="Hyperlink"/>
@@ -1324,7 +1338,7 @@
                 <w:noProof/>
                 <w:webHidden/>
               </w:rPr>
-              <w:instrText xml:space="preserve"> PAGEREF _Toc1333445 \h </w:instrText>
+              <w:instrText xml:space="preserve"> PAGEREF _Toc1367113 \h </w:instrText>
             </w:r>
             <w:r>
               <w:rPr>
@@ -1368,7 +1382,7 @@
               <w:szCs w:val="22"/>
             </w:rPr>
           </w:pPr>
-          <w:hyperlink w:anchor="_Toc1333446" w:history="1">
+          <w:hyperlink w:anchor="_Toc1367114" w:history="1">
             <w:r>
               <w:rPr>
                 <w:rStyle w:val="Hyperlink"/>
@@ -1395,7 +1409,7 @@
                 <w:noProof/>
                 <w:webHidden/>
               </w:rPr>
-              <w:instrText xml:space="preserve"> PAGEREF _Toc1333446 \h </w:instrText>
+              <w:instrText xml:space="preserve"> PAGEREF _Toc1367114 \h </w:instrText>
             </w:r>
             <w:r>
               <w:rPr>
@@ -1439,7 +1453,7 @@
               <w:szCs w:val="22"/>
             </w:rPr>
           </w:pPr>
-          <w:hyperlink w:anchor="_Toc1333447" w:history="1">
+          <w:hyperlink w:anchor="_Toc1367115" w:history="1">
             <w:r>
               <w:rPr>
                 <w:rStyle w:val="Hyperlink"/>
@@ -1466,7 +1480,7 @@
                 <w:noProof/>
                 <w:webHidden/>
               </w:rPr>
-              <w:instrText xml:space="preserve"> PAGEREF _Toc1333447 \h </w:instrText>
+              <w:instrText xml:space="preserve"> PAGEREF _Toc1367115 \h </w:instrText>
             </w:r>
             <w:r>
               <w:rPr>
@@ -1510,7 +1524,7 @@
               <w:szCs w:val="22"/>
             </w:rPr>
           </w:pPr>
-          <w:hyperlink w:anchor="_Toc1333448" w:history="1">
+          <w:hyperlink w:anchor="_Toc1367116" w:history="1">
             <w:r>
               <w:rPr>
                 <w:rStyle w:val="Hyperlink"/>
@@ -1537,7 +1551,7 @@
                 <w:noProof/>
                 <w:webHidden/>
               </w:rPr>
-              <w:instrText xml:space="preserve"> PAGEREF _Toc1333448 \h </w:instrText>
+              <w:instrText xml:space="preserve"> PAGEREF _Toc1367116 \h </w:instrText>
             </w:r>
             <w:r>
               <w:rPr>
@@ -1581,7 +1595,7 @@
               <w:szCs w:val="22"/>
             </w:rPr>
           </w:pPr>
-          <w:hyperlink w:anchor="_Toc1333449" w:history="1">
+          <w:hyperlink w:anchor="_Toc1367117" w:history="1">
             <w:r>
               <w:rPr>
                 <w:rStyle w:val="Hyperlink"/>
@@ -1608,7 +1622,7 @@
                 <w:noProof/>
                 <w:webHidden/>
               </w:rPr>
-              <w:instrText xml:space="preserve"> PAGEREF _Toc1333449 \h </w:instrText>
+              <w:instrText xml:space="preserve"> PAGEREF _Toc1367117 \h </w:instrText>
             </w:r>
             <w:r>
               <w:rPr>
@@ -1652,7 +1666,7 @@
               <w:szCs w:val="22"/>
             </w:rPr>
           </w:pPr>
-          <w:hyperlink w:anchor="_Toc1333450" w:history="1">
+          <w:hyperlink w:anchor="_Toc1367118" w:history="1">
             <w:r>
               <w:rPr>
                 <w:rStyle w:val="Hyperlink"/>
@@ -1679,7 +1693,7 @@
                 <w:noProof/>
                 <w:webHidden/>
               </w:rPr>
-              <w:instrText xml:space="preserve"> PAGEREF _Toc1333450 \h </w:instrText>
+              <w:instrText xml:space="preserve"> PAGEREF _Toc1367118 \h </w:instrText>
             </w:r>
             <w:r>
               <w:rPr>
@@ -1723,7 +1737,7 @@
               <w:szCs w:val="22"/>
             </w:rPr>
           </w:pPr>
-          <w:hyperlink w:anchor="_Toc1333451" w:history="1">
+          <w:hyperlink w:anchor="_Toc1367119" w:history="1">
             <w:r>
               <w:rPr>
                 <w:rStyle w:val="Hyperlink"/>
@@ -1750,7 +1764,7 @@
                 <w:noProof/>
                 <w:webHidden/>
               </w:rPr>
-              <w:instrText xml:space="preserve"> PAGEREF _Toc1333451 \h </w:instrText>
+              <w:instrText xml:space="preserve"> PAGEREF _Toc1367119 \h </w:instrText>
             </w:r>
             <w:r>
               <w:rPr>
@@ -1794,7 +1808,7 @@
               <w:szCs w:val="22"/>
             </w:rPr>
           </w:pPr>
-          <w:hyperlink w:anchor="_Toc1333452" w:history="1">
+          <w:hyperlink w:anchor="_Toc1367120" w:history="1">
             <w:r>
               <w:rPr>
                 <w:rStyle w:val="Hyperlink"/>
@@ -1821,7 +1835,7 @@
                 <w:noProof/>
                 <w:webHidden/>
               </w:rPr>
-              <w:instrText xml:space="preserve"> PAGEREF _Toc1333452 \h </w:instrText>
+              <w:instrText xml:space="preserve"> PAGEREF _Toc1367120 \h </w:instrText>
             </w:r>
             <w:r>
               <w:rPr>
@@ -1865,7 +1879,7 @@
               <w:szCs w:val="22"/>
             </w:rPr>
           </w:pPr>
-          <w:hyperlink w:anchor="_Toc1333453" w:history="1">
+          <w:hyperlink w:anchor="_Toc1367121" w:history="1">
             <w:r>
               <w:rPr>
                 <w:rStyle w:val="Hyperlink"/>
@@ -1892,7 +1906,7 @@
                 <w:noProof/>
                 <w:webHidden/>
               </w:rPr>
-              <w:instrText xml:space="preserve"> PAGEREF _Toc1333453 \h </w:instrText>
+              <w:instrText xml:space="preserve"> PAGEREF _Toc1367121 \h </w:instrText>
             </w:r>
             <w:r>
               <w:rPr>
@@ -1936,7 +1950,7 @@
               <w:szCs w:val="22"/>
             </w:rPr>
           </w:pPr>
-          <w:hyperlink w:anchor="_Toc1333454" w:history="1">
+          <w:hyperlink w:anchor="_Toc1367122" w:history="1">
             <w:r>
               <w:rPr>
                 <w:rStyle w:val="Hyperlink"/>
@@ -1963,7 +1977,7 @@
                 <w:noProof/>
                 <w:webHidden/>
               </w:rPr>
-              <w:instrText xml:space="preserve"> PAGEREF _Toc1333454 \h </w:instrText>
+              <w:instrText xml:space="preserve"> PAGEREF _Toc1367122 \h </w:instrText>
             </w:r>
             <w:r>
               <w:rPr>
@@ -2007,7 +2021,7 @@
               <w:szCs w:val="22"/>
             </w:rPr>
           </w:pPr>
-          <w:hyperlink w:anchor="_Toc1333455" w:history="1">
+          <w:hyperlink w:anchor="_Toc1367123" w:history="1">
             <w:r>
               <w:rPr>
                 <w:rStyle w:val="Hyperlink"/>
@@ -2034,7 +2048,7 @@
                 <w:noProof/>
                 <w:webHidden/>
               </w:rPr>
-              <w:instrText xml:space="preserve"> PAGEREF _Toc1333455 \h </w:instrText>
+              <w:instrText xml:space="preserve"> PAGEREF _Toc1367123 \h </w:instrText>
             </w:r>
             <w:r>
               <w:rPr>
@@ -2078,7 +2092,7 @@
               <w:szCs w:val="22"/>
             </w:rPr>
           </w:pPr>
-          <w:hyperlink w:anchor="_Toc1333456" w:history="1">
+          <w:hyperlink w:anchor="_Toc1367124" w:history="1">
             <w:r>
               <w:rPr>
                 <w:rStyle w:val="Hyperlink"/>
@@ -2105,7 +2119,7 @@
                 <w:noProof/>
                 <w:webHidden/>
               </w:rPr>
-              <w:instrText xml:space="preserve"> PAGEREF _Toc1333456 \h </w:instrText>
+              <w:instrText xml:space="preserve"> PAGEREF _Toc1367124 \h </w:instrText>
             </w:r>
             <w:r>
               <w:rPr>
@@ -2149,7 +2163,7 @@
               <w:szCs w:val="22"/>
             </w:rPr>
           </w:pPr>
-          <w:hyperlink w:anchor="_Toc1333457" w:history="1">
+          <w:hyperlink w:anchor="_Toc1367125" w:history="1">
             <w:r>
               <w:rPr>
                 <w:rStyle w:val="Hyperlink"/>
@@ -2176,7 +2190,7 @@
                 <w:noProof/>
                 <w:webHidden/>
               </w:rPr>
-              <w:instrText xml:space="preserve"> PAGEREF _Toc1333457 \h </w:instrText>
+              <w:instrText xml:space="preserve"> PAGEREF _Toc1367125 \h </w:instrText>
             </w:r>
             <w:r>
               <w:rPr>
@@ -2220,7 +2234,7 @@
               <w:szCs w:val="22"/>
             </w:rPr>
           </w:pPr>
-          <w:hyperlink w:anchor="_Toc1333458" w:history="1">
+          <w:hyperlink w:anchor="_Toc1367126" w:history="1">
             <w:r>
               <w:rPr>
                 <w:rStyle w:val="Hyperlink"/>
@@ -2247,7 +2261,7 @@
                 <w:noProof/>
                 <w:webHidden/>
               </w:rPr>
-              <w:instrText xml:space="preserve"> PAGEREF _Toc1333458 \h </w:instrText>
+              <w:instrText xml:space="preserve"> PAGEREF _Toc1367126 \h </w:instrText>
             </w:r>
             <w:r>
               <w:rPr>
@@ -2291,7 +2305,7 @@
               <w:szCs w:val="22"/>
             </w:rPr>
           </w:pPr>
-          <w:hyperlink w:anchor="_Toc1333459" w:history="1">
+          <w:hyperlink w:anchor="_Toc1367127" w:history="1">
             <w:r>
               <w:rPr>
                 <w:rStyle w:val="Hyperlink"/>
@@ -2318,7 +2332,7 @@
                 <w:noProof/>
                 <w:webHidden/>
               </w:rPr>
-              <w:instrText xml:space="preserve"> PAGEREF _Toc1333459 \h </w:instrText>
+              <w:instrText xml:space="preserve"> PAGEREF _Toc1367127 \h </w:instrText>
             </w:r>
             <w:r>
               <w:rPr>
@@ -2362,7 +2376,7 @@
               <w:szCs w:val="22"/>
             </w:rPr>
           </w:pPr>
-          <w:hyperlink w:anchor="_Toc1333460" w:history="1">
+          <w:hyperlink w:anchor="_Toc1367128" w:history="1">
             <w:r>
               <w:rPr>
                 <w:rStyle w:val="Hyperlink"/>
@@ -2389,7 +2403,7 @@
                 <w:noProof/>
                 <w:webHidden/>
               </w:rPr>
-              <w:instrText xml:space="preserve"> PAGEREF _Toc1333460 \h </w:instrText>
+              <w:instrText xml:space="preserve"> PAGEREF _Toc1367128 \h </w:instrText>
             </w:r>
             <w:r>
               <w:rPr>
@@ -2433,7 +2447,7 @@
               <w:szCs w:val="22"/>
             </w:rPr>
           </w:pPr>
-          <w:hyperlink w:anchor="_Toc1333461" w:history="1">
+          <w:hyperlink w:anchor="_Toc1367129" w:history="1">
             <w:r>
               <w:rPr>
                 <w:rStyle w:val="Hyperlink"/>
@@ -2460,7 +2474,7 @@
                 <w:noProof/>
                 <w:webHidden/>
               </w:rPr>
-              <w:instrText xml:space="preserve"> PAGEREF _Toc1333461 \h </w:instrText>
+              <w:instrText xml:space="preserve"> PAGEREF _Toc1367129 \h </w:instrText>
             </w:r>
             <w:r>
               <w:rPr>
@@ -2504,7 +2518,7 @@
               <w:szCs w:val="22"/>
             </w:rPr>
           </w:pPr>
-          <w:hyperlink w:anchor="_Toc1333462" w:history="1">
+          <w:hyperlink w:anchor="_Toc1367130" w:history="1">
             <w:r>
               <w:rPr>
                 <w:rStyle w:val="Hyperlink"/>
@@ -2531,7 +2545,7 @@
                 <w:noProof/>
                 <w:webHidden/>
               </w:rPr>
-              <w:instrText xml:space="preserve"> PAGEREF _Toc1333462 \h </w:instrText>
+              <w:instrText xml:space="preserve"> PAGEREF _Toc1367130 \h </w:instrText>
             </w:r>
             <w:r>
               <w:rPr>
@@ -2575,7 +2589,7 @@
               <w:szCs w:val="22"/>
             </w:rPr>
           </w:pPr>
-          <w:hyperlink w:anchor="_Toc1333463" w:history="1">
+          <w:hyperlink w:anchor="_Toc1367131" w:history="1">
             <w:r>
               <w:rPr>
                 <w:rStyle w:val="Hyperlink"/>
@@ -2602,7 +2616,7 @@
                 <w:noProof/>
                 <w:webHidden/>
               </w:rPr>
-              <w:instrText xml:space="preserve"> PAGEREF _Toc1333463 \h </w:instrText>
+              <w:instrText xml:space="preserve"> PAGEREF _Toc1367131 \h </w:instrText>
             </w:r>
             <w:r>
               <w:rPr>
@@ -2646,7 +2660,7 @@
               <w:szCs w:val="22"/>
             </w:rPr>
           </w:pPr>
-          <w:hyperlink w:anchor="_Toc1333464" w:history="1">
+          <w:hyperlink w:anchor="_Toc1367132" w:history="1">
             <w:r>
               <w:rPr>
                 <w:rStyle w:val="Hyperlink"/>
@@ -2673,7 +2687,7 @@
                 <w:noProof/>
                 <w:webHidden/>
               </w:rPr>
-              <w:instrText xml:space="preserve"> PAGEREF _Toc1333464 \h </w:instrText>
+              <w:instrText xml:space="preserve"> PAGEREF _Toc1367132 \h </w:instrText>
             </w:r>
             <w:r>
               <w:rPr>
@@ -2717,7 +2731,7 @@
               <w:szCs w:val="22"/>
             </w:rPr>
           </w:pPr>
-          <w:hyperlink w:anchor="_Toc1333465" w:history="1">
+          <w:hyperlink w:anchor="_Toc1367133" w:history="1">
             <w:r>
               <w:rPr>
                 <w:rStyle w:val="Hyperlink"/>
@@ -2744,7 +2758,7 @@
                 <w:noProof/>
                 <w:webHidden/>
               </w:rPr>
-              <w:instrText xml:space="preserve"> PAGEREF _Toc1333465 \h </w:instrText>
+              <w:instrText xml:space="preserve"> PAGEREF _Toc1367133 \h </w:instrText>
             </w:r>
             <w:r>
               <w:rPr>
@@ -2788,7 +2802,7 @@
               <w:szCs w:val="22"/>
             </w:rPr>
           </w:pPr>
-          <w:hyperlink w:anchor="_Toc1333466" w:history="1">
+          <w:hyperlink w:anchor="_Toc1367134" w:history="1">
             <w:r>
               <w:rPr>
                 <w:rStyle w:val="Hyperlink"/>
@@ -2815,7 +2829,7 @@
                 <w:noProof/>
                 <w:webHidden/>
               </w:rPr>
-              <w:instrText xml:space="preserve"> PAGEREF _Toc1333466 \h </w:instrText>
+              <w:instrText xml:space="preserve"> PAGEREF _Toc1367134 \h </w:instrText>
             </w:r>
             <w:r>
               <w:rPr>
@@ -2859,7 +2873,7 @@
               <w:szCs w:val="22"/>
             </w:rPr>
           </w:pPr>
-          <w:hyperlink w:anchor="_Toc1333467" w:history="1">
+          <w:hyperlink w:anchor="_Toc1367135" w:history="1">
             <w:r>
               <w:rPr>
                 <w:rStyle w:val="Hyperlink"/>
@@ -2886,7 +2900,7 @@
                 <w:noProof/>
                 <w:webHidden/>
               </w:rPr>
-              <w:instrText xml:space="preserve"> PAGEREF _Toc1333467 \h </w:instrText>
+              <w:instrText xml:space="preserve"> PAGEREF _Toc1367135 \h </w:instrText>
             </w:r>
             <w:r>
               <w:rPr>
@@ -2930,7 +2944,7 @@
               <w:szCs w:val="22"/>
             </w:rPr>
           </w:pPr>
-          <w:hyperlink w:anchor="_Toc1333468" w:history="1">
+          <w:hyperlink w:anchor="_Toc1367136" w:history="1">
             <w:r>
               <w:rPr>
                 <w:rStyle w:val="Hyperlink"/>
@@ -2957,7 +2971,7 @@
                 <w:noProof/>
                 <w:webHidden/>
               </w:rPr>
-              <w:instrText xml:space="preserve"> PAGEREF _Toc1333468 \h </w:instrText>
+              <w:instrText xml:space="preserve"> PAGEREF _Toc1367136 \h </w:instrText>
             </w:r>
             <w:r>
               <w:rPr>
@@ -3001,7 +3015,7 @@
               <w:szCs w:val="22"/>
             </w:rPr>
           </w:pPr>
-          <w:hyperlink w:anchor="_Toc1333469" w:history="1">
+          <w:hyperlink w:anchor="_Toc1367137" w:history="1">
             <w:r>
               <w:rPr>
                 <w:rStyle w:val="Hyperlink"/>
@@ -3028,7 +3042,7 @@
                 <w:noProof/>
                 <w:webHidden/>
               </w:rPr>
-              <w:instrText xml:space="preserve"> PAGEREF _Toc1333469 \h </w:instrText>
+              <w:instrText xml:space="preserve"> PAGEREF _Toc1367137 \h </w:instrText>
             </w:r>
             <w:r>
               <w:rPr>
@@ -3089,12 +3103,12 @@
       <w:pPr>
         <w:pStyle w:val="Heading2"/>
       </w:pPr>
-      <w:bookmarkStart w:id="0" w:name="_Toc1333428"/>
+      <w:bookmarkStart w:id="1" w:name="_Toc1367096"/>
       <w:r>
         <w:lastRenderedPageBreak/>
         <w:t>The Visual Studio Solution</w:t>
       </w:r>
-      <w:bookmarkEnd w:id="0"/>
+      <w:bookmarkEnd w:id="1"/>
     </w:p>
     <w:p>
       <w:pPr>
@@ -3110,39 +3124,18 @@
           <w:color w:val="000000"/>
           <w:szCs w:val="24"/>
         </w:rPr>
-        <w:t xml:space="preserve">You have been provided with a Visual Studio 2017 solution called </w:t>
-      </w:r>
-      <w:proofErr w:type="spellStart"/>
-      <w:r>
-        <w:rPr>
-          <w:color w:val="000000"/>
-          <w:szCs w:val="24"/>
-        </w:rPr>
-        <w:t>Critterworld</w:t>
-      </w:r>
-      <w:proofErr w:type="spellEnd"/>
-      <w:r>
-        <w:rPr>
-          <w:color w:val="000000"/>
-          <w:szCs w:val="24"/>
-        </w:rPr>
-        <w:t>. The solution, as provided, will build and execute so you can see the actions of the two demonstration Critters. You can use the demonstration Critter controllers as the starting point for your own implementations.</w:t>
+        <w:t>You have been provided with a Visual Studio 2017 solution called Critterworld. The solution, as provided, will build and execute so you can see the actions of the two demonstration Critters. You can use the demonstration Critter controllers as the starting point for your own implementations.</w:t>
       </w:r>
     </w:p>
     <w:p>
       <w:pPr>
         <w:pStyle w:val="Heading2"/>
       </w:pPr>
-      <w:bookmarkStart w:id="1" w:name="_Toc1333429"/>
-      <w:r>
-        <w:t>Writing a Cont</w:t>
-      </w:r>
-      <w:bookmarkStart w:id="2" w:name="_GoBack"/>
+      <w:bookmarkStart w:id="2" w:name="_Toc1367097"/>
+      <w:r>
+        <w:t>Writing a Controller for a Critter</w:t>
+      </w:r>
       <w:bookmarkEnd w:id="2"/>
-      <w:r>
-        <w:t>roller for a Critter</w:t>
-      </w:r>
-      <w:bookmarkEnd w:id="1"/>
     </w:p>
     <w:p>
       <w:r>
@@ -3335,7 +3328,7 @@
       <w:pPr>
         <w:pStyle w:val="Heading2"/>
       </w:pPr>
-      <w:bookmarkStart w:id="3" w:name="_Toc1333430"/>
+      <w:bookmarkStart w:id="3" w:name="_Toc1367098"/>
       <w:r>
         <w:t>The Loader Class</w:t>
       </w:r>
@@ -3355,23 +3348,7 @@
           <w:color w:val="000000"/>
           <w:szCs w:val="24"/>
         </w:rPr>
-        <w:t xml:space="preserve">The DLL must include a class that creates one or new controllers and provides a way for </w:t>
-      </w:r>
-      <w:proofErr w:type="spellStart"/>
-      <w:r>
-        <w:rPr>
-          <w:color w:val="000000"/>
-          <w:szCs w:val="24"/>
-        </w:rPr>
-        <w:t>Critterworld</w:t>
-      </w:r>
-      <w:proofErr w:type="spellEnd"/>
-      <w:r>
-        <w:rPr>
-          <w:color w:val="000000"/>
-          <w:szCs w:val="24"/>
-        </w:rPr>
-        <w:t xml:space="preserve"> to load them into memory. To do this, you must write a class that implements the interface </w:t>
+        <w:t xml:space="preserve">The DLL must include a class that creates one or new controllers and provides a way for Critterworld to load them into memory. To do this, you must write a class that implements the interface </w:t>
       </w:r>
       <w:proofErr w:type="spellStart"/>
       <w:r>
@@ -4099,7 +4076,7 @@
       <w:pPr>
         <w:pStyle w:val="Heading2"/>
       </w:pPr>
-      <w:bookmarkStart w:id="4" w:name="_Toc1333431"/>
+      <w:bookmarkStart w:id="4" w:name="_Toc1367099"/>
       <w:r>
         <w:t>The Controllers</w:t>
       </w:r>
@@ -4119,39 +4096,7 @@
           <w:color w:val="000000"/>
           <w:szCs w:val="24"/>
         </w:rPr>
-        <w:t xml:space="preserve">A Critter controller is conceptually simple: It receives messages from the </w:t>
-      </w:r>
-      <w:proofErr w:type="spellStart"/>
-      <w:r>
-        <w:rPr>
-          <w:color w:val="000000"/>
-          <w:szCs w:val="24"/>
-        </w:rPr>
-        <w:t>Critterworld</w:t>
-      </w:r>
-      <w:proofErr w:type="spellEnd"/>
-      <w:r>
-        <w:rPr>
-          <w:color w:val="000000"/>
-          <w:szCs w:val="24"/>
-        </w:rPr>
-        <w:t xml:space="preserve"> system containing information about its Critter (and associated environment) and sends messages to the </w:t>
-      </w:r>
-      <w:proofErr w:type="spellStart"/>
-      <w:r>
-        <w:rPr>
-          <w:color w:val="000000"/>
-          <w:szCs w:val="24"/>
-        </w:rPr>
-        <w:t>Critterworld</w:t>
-      </w:r>
-      <w:proofErr w:type="spellEnd"/>
-      <w:r>
-        <w:rPr>
-          <w:color w:val="000000"/>
-          <w:szCs w:val="24"/>
-        </w:rPr>
-        <w:t xml:space="preserve"> system to control its Critter.</w:t>
+        <w:t>A Critter controller is conceptually simple: It receives messages from the Critterworld system containing information about its Critter (and associated environment) and sends messages to the Critterworld system to control its Critter.</w:t>
       </w:r>
     </w:p>
     <w:p>
@@ -4234,23 +4179,7 @@
           <w:color w:val="000000"/>
           <w:szCs w:val="24"/>
         </w:rPr>
-        <w:t xml:space="preserve"> to send and receive messages from the </w:t>
-      </w:r>
-      <w:proofErr w:type="spellStart"/>
-      <w:r>
-        <w:rPr>
-          <w:color w:val="000000"/>
-          <w:szCs w:val="24"/>
-        </w:rPr>
-        <w:t>Critterworld</w:t>
-      </w:r>
-      <w:proofErr w:type="spellEnd"/>
-      <w:r>
-        <w:rPr>
-          <w:color w:val="000000"/>
-          <w:szCs w:val="24"/>
-        </w:rPr>
-        <w:t xml:space="preserve"> environment.</w:t>
+        <w:t xml:space="preserve"> to send and receive messages from the Critterworld environment.</w:t>
       </w:r>
     </w:p>
     <w:p>
@@ -5190,23 +5119,7 @@
                 <w:color w:val="000000"/>
                 <w:szCs w:val="24"/>
               </w:rPr>
-              <w:t xml:space="preserve"> the </w:t>
-            </w:r>
-            <w:proofErr w:type="spellStart"/>
-            <w:r>
-              <w:rPr>
-                <w:color w:val="000000"/>
-                <w:szCs w:val="24"/>
-              </w:rPr>
-              <w:t>Critterworld</w:t>
-            </w:r>
-            <w:proofErr w:type="spellEnd"/>
-            <w:r>
-              <w:rPr>
-                <w:color w:val="000000"/>
-                <w:szCs w:val="24"/>
-              </w:rPr>
-              <w:t xml:space="preserve"> user interface. </w:t>
+              <w:t xml:space="preserve"> the Critterworld user interface. </w:t>
             </w:r>
             <w:r>
               <w:rPr>
@@ -5238,25 +5151,23 @@
                 <w:color w:val="000000"/>
                 <w:szCs w:val="24"/>
               </w:rPr>
-              <w:t xml:space="preserve"> </w:t>
-            </w:r>
-            <w:proofErr w:type="spellStart"/>
+              <w:t xml:space="preserve"> Critterworld may be run publicly, so i</w:t>
+            </w:r>
             <w:r>
               <w:rPr>
                 <w:b/>
                 <w:color w:val="000000"/>
                 <w:szCs w:val="24"/>
               </w:rPr>
-              <w:t>Critterworld</w:t>
-            </w:r>
-            <w:proofErr w:type="spellEnd"/>
+              <w:t>nappropriate</w:t>
+            </w:r>
             <w:r>
               <w:rPr>
                 <w:b/>
                 <w:color w:val="000000"/>
                 <w:szCs w:val="24"/>
               </w:rPr>
-              <w:t xml:space="preserve"> may be run publicly, so i</w:t>
+              <w:t xml:space="preserve"> </w:t>
             </w:r>
             <w:r>
               <w:rPr>
@@ -5264,7 +5175,7 @@
                 <w:color w:val="000000"/>
                 <w:szCs w:val="24"/>
               </w:rPr>
-              <w:t>nappropriate</w:t>
+              <w:t xml:space="preserve">critter names will </w:t>
             </w:r>
             <w:r>
               <w:rPr>
@@ -5272,7 +5183,7 @@
                 <w:color w:val="000000"/>
                 <w:szCs w:val="24"/>
               </w:rPr>
-              <w:t xml:space="preserve"> </w:t>
+              <w:t>result in the submission being removed and its</w:t>
             </w:r>
             <w:r>
               <w:rPr>
@@ -5280,40 +5191,24 @@
                 <w:color w:val="000000"/>
                 <w:szCs w:val="24"/>
               </w:rPr>
-              <w:t xml:space="preserve">critter names will </w:t>
-            </w:r>
-            <w:r>
+              <w:t xml:space="preserve"> creator will receive a failing grade.</w:t>
+            </w:r>
+          </w:p>
+          <w:p>
+            <w:pPr>
+              <w:spacing w:after="120"/>
               <w:rPr>
                 <w:b/>
                 <w:color w:val="000000"/>
                 <w:szCs w:val="24"/>
               </w:rPr>
-              <w:t>result in the submission being removed and its</w:t>
-            </w:r>
+            </w:pPr>
             <w:r>
               <w:rPr>
                 <w:b/>
                 <w:color w:val="000000"/>
                 <w:szCs w:val="24"/>
               </w:rPr>
-              <w:t xml:space="preserve"> creator will receive a failing grade.</w:t>
-            </w:r>
-          </w:p>
-          <w:p>
-            <w:pPr>
-              <w:spacing w:after="120"/>
-              <w:rPr>
-                <w:b/>
-                <w:color w:val="000000"/>
-                <w:szCs w:val="24"/>
-              </w:rPr>
-            </w:pPr>
-            <w:r>
-              <w:rPr>
-                <w:b/>
-                <w:color w:val="000000"/>
-                <w:szCs w:val="24"/>
-              </w:rPr>
               <w:t>It must not contain any control characters (e.g., tab or newline) or colons (:).</w:t>
             </w:r>
           </w:p>
@@ -5345,31 +5240,37 @@
                 <w:color w:val="000000"/>
                 <w:szCs w:val="24"/>
               </w:rPr>
-              <w:t xml:space="preserve"> is returned, </w:t>
-            </w:r>
-            <w:proofErr w:type="spellStart"/>
-            <w:r>
+              <w:t xml:space="preserve"> is returned, Critterworld will automatically generate a random name.</w:t>
+            </w:r>
+          </w:p>
+        </w:tc>
+      </w:tr>
+      <w:tr>
+        <w:tc>
+          <w:tcPr>
+            <w:tcW w:w="968" w:type="dxa"/>
+          </w:tcPr>
+          <w:p>
+            <w:pPr>
+              <w:spacing w:after="120"/>
               <w:rPr>
                 <w:color w:val="000000"/>
                 <w:szCs w:val="24"/>
               </w:rPr>
-              <w:t>Critterworld</w:t>
-            </w:r>
-            <w:proofErr w:type="spellEnd"/>
+            </w:pPr>
             <w:r>
               <w:rPr>
                 <w:color w:val="000000"/>
                 <w:szCs w:val="24"/>
               </w:rPr>
-              <w:t xml:space="preserve"> will automatically generate a random name.</w:t>
-            </w:r>
-          </w:p>
-        </w:tc>
-      </w:tr>
-      <w:tr>
-        <w:tc>
-          <w:tcPr>
-            <w:tcW w:w="968" w:type="dxa"/>
+              <w:lastRenderedPageBreak/>
+              <w:t>Responder</w:t>
+            </w:r>
+          </w:p>
+        </w:tc>
+        <w:tc>
+          <w:tcPr>
+            <w:tcW w:w="7608" w:type="dxa"/>
           </w:tcPr>
           <w:p>
             <w:pPr>
@@ -5384,45 +5285,7 @@
                 <w:color w:val="000000"/>
                 <w:szCs w:val="24"/>
               </w:rPr>
-              <w:lastRenderedPageBreak/>
-              <w:t>Responder</w:t>
-            </w:r>
-          </w:p>
-        </w:tc>
-        <w:tc>
-          <w:tcPr>
-            <w:tcW w:w="7608" w:type="dxa"/>
-          </w:tcPr>
-          <w:p>
-            <w:pPr>
-              <w:spacing w:after="120"/>
-              <w:rPr>
-                <w:color w:val="000000"/>
-                <w:szCs w:val="24"/>
-              </w:rPr>
-            </w:pPr>
-            <w:r>
-              <w:rPr>
-                <w:color w:val="000000"/>
-                <w:szCs w:val="24"/>
-              </w:rPr>
-              <w:t xml:space="preserve">This property specifies the method that is invoked to send a message from the controller to the </w:t>
-            </w:r>
-            <w:proofErr w:type="spellStart"/>
-            <w:r>
-              <w:rPr>
-                <w:color w:val="000000"/>
-                <w:szCs w:val="24"/>
-              </w:rPr>
-              <w:t>Critterworld</w:t>
-            </w:r>
-            <w:proofErr w:type="spellEnd"/>
-            <w:r>
-              <w:rPr>
-                <w:color w:val="000000"/>
-                <w:szCs w:val="24"/>
-              </w:rPr>
-              <w:t xml:space="preserve"> environment to make inquiries or control the Critter. It is normally invoked via…</w:t>
+              <w:t>This property specifies the method that is invoked to send a message from the controller to the Critterworld environment to make inquiries or control the Critter. It is normally invoked via…</w:t>
             </w:r>
           </w:p>
           <w:p>
@@ -5503,23 +5366,7 @@
                 <w:color w:val="000000"/>
                 <w:szCs w:val="24"/>
               </w:rPr>
-              <w:t xml:space="preserve">This property is set by the </w:t>
-            </w:r>
-            <w:proofErr w:type="spellStart"/>
-            <w:r>
-              <w:rPr>
-                <w:color w:val="000000"/>
-                <w:szCs w:val="24"/>
-              </w:rPr>
-              <w:t>Critterworld</w:t>
-            </w:r>
-            <w:proofErr w:type="spellEnd"/>
-            <w:r>
-              <w:rPr>
-                <w:color w:val="000000"/>
-                <w:szCs w:val="24"/>
-              </w:rPr>
-              <w:t xml:space="preserve"> environment and must not be changed by the controller.</w:t>
+              <w:t>This property is set by the Critterworld environment and must not be changed by the controller.</w:t>
             </w:r>
           </w:p>
         </w:tc>
@@ -5578,23 +5425,7 @@
                 <w:color w:val="000000"/>
                 <w:szCs w:val="24"/>
               </w:rPr>
-              <w:t xml:space="preserve"> checkbox is selected on a Critter’s scoreboard (to the right of the arena) in the </w:t>
-            </w:r>
-            <w:proofErr w:type="spellStart"/>
-            <w:r>
-              <w:rPr>
-                <w:color w:val="000000"/>
-                <w:szCs w:val="24"/>
-              </w:rPr>
-              <w:t>Critterworld</w:t>
-            </w:r>
-            <w:proofErr w:type="spellEnd"/>
-            <w:r>
-              <w:rPr>
-                <w:color w:val="000000"/>
-                <w:szCs w:val="24"/>
-              </w:rPr>
-              <w:t xml:space="preserve"> window.</w:t>
+              <w:t xml:space="preserve"> checkbox is selected on a Critter’s scoreboard (to the right of the arena) in the Critterworld window.</w:t>
             </w:r>
           </w:p>
           <w:p>
@@ -5661,25 +5492,32 @@
                 <w:color w:val="000000"/>
                 <w:szCs w:val="24"/>
               </w:rPr>
-              <w:t xml:space="preserve"> is any string. However, the strings should be kept sort and sent infrequently to avoid causing the </w:t>
-            </w:r>
-            <w:proofErr w:type="spellStart"/>
-            <w:r>
+              <w:t xml:space="preserve"> is any string. However, the strings should be kept sort and sent infrequently to avoid causing the Critterworld environment to become slow and unresponsive.</w:t>
+            </w:r>
+          </w:p>
+          <w:p>
+            <w:pPr>
+              <w:spacing w:after="120"/>
               <w:rPr>
                 <w:color w:val="000000"/>
                 <w:szCs w:val="24"/>
               </w:rPr>
-              <w:t>Critterworld</w:t>
-            </w:r>
-            <w:proofErr w:type="spellEnd"/>
+            </w:pPr>
             <w:r>
               <w:rPr>
                 <w:color w:val="000000"/>
                 <w:szCs w:val="24"/>
               </w:rPr>
-              <w:t xml:space="preserve"> environment to become slow and unresponsive.</w:t>
-            </w:r>
-          </w:p>
+              <w:t>This property is set by the Critterworld environment and should not be changed by the controller.</w:t>
+            </w:r>
+          </w:p>
+        </w:tc>
+      </w:tr>
+      <w:tr>
+        <w:tc>
+          <w:tcPr>
+            <w:tcW w:w="968" w:type="dxa"/>
+          </w:tcPr>
           <w:p>
             <w:pPr>
               <w:spacing w:after="120"/>
@@ -5688,37 +5526,37 @@
                 <w:szCs w:val="24"/>
               </w:rPr>
             </w:pPr>
+            <w:proofErr w:type="spellStart"/>
             <w:r>
               <w:rPr>
                 <w:color w:val="000000"/>
                 <w:szCs w:val="24"/>
               </w:rPr>
-              <w:t xml:space="preserve">This property is set by the </w:t>
-            </w:r>
-            <w:proofErr w:type="spellStart"/>
-            <w:r>
+              <w:t>Filepath</w:t>
+            </w:r>
+            <w:proofErr w:type="spellEnd"/>
+          </w:p>
+        </w:tc>
+        <w:tc>
+          <w:tcPr>
+            <w:tcW w:w="7608" w:type="dxa"/>
+          </w:tcPr>
+          <w:p>
+            <w:pPr>
+              <w:spacing w:after="120"/>
               <w:rPr>
                 <w:color w:val="000000"/>
                 <w:szCs w:val="24"/>
               </w:rPr>
-              <w:t>Critterworld</w:t>
-            </w:r>
-            <w:proofErr w:type="spellEnd"/>
+            </w:pPr>
             <w:r>
               <w:rPr>
                 <w:color w:val="000000"/>
                 <w:szCs w:val="24"/>
               </w:rPr>
-              <w:t xml:space="preserve"> environment and should not be changed by the controller.</w:t>
-            </w:r>
-          </w:p>
-        </w:tc>
-      </w:tr>
-      <w:tr>
-        <w:tc>
-          <w:tcPr>
-            <w:tcW w:w="968" w:type="dxa"/>
-          </w:tcPr>
+              <w:t>This property specifies the file path where files specific to this Critter controller may be stored.</w:t>
+            </w:r>
+          </w:p>
           <w:p>
             <w:pPr>
               <w:spacing w:after="120"/>
@@ -5727,67 +5565,12 @@
                 <w:szCs w:val="24"/>
               </w:rPr>
             </w:pPr>
-            <w:proofErr w:type="spellStart"/>
             <w:r>
               <w:rPr>
                 <w:color w:val="000000"/>
                 <w:szCs w:val="24"/>
               </w:rPr>
-              <w:t>Filepath</w:t>
-            </w:r>
-            <w:proofErr w:type="spellEnd"/>
-          </w:p>
-        </w:tc>
-        <w:tc>
-          <w:tcPr>
-            <w:tcW w:w="7608" w:type="dxa"/>
-          </w:tcPr>
-          <w:p>
-            <w:pPr>
-              <w:spacing w:after="120"/>
-              <w:rPr>
-                <w:color w:val="000000"/>
-                <w:szCs w:val="24"/>
-              </w:rPr>
-            </w:pPr>
-            <w:r>
-              <w:rPr>
-                <w:color w:val="000000"/>
-                <w:szCs w:val="24"/>
-              </w:rPr>
-              <w:t>This property specifies the file path where files specific to this Critter controller may be stored.</w:t>
-            </w:r>
-          </w:p>
-          <w:p>
-            <w:pPr>
-              <w:spacing w:after="120"/>
-              <w:rPr>
-                <w:color w:val="000000"/>
-                <w:szCs w:val="24"/>
-              </w:rPr>
-            </w:pPr>
-            <w:r>
-              <w:rPr>
-                <w:color w:val="000000"/>
-                <w:szCs w:val="24"/>
-              </w:rPr>
-              <w:t xml:space="preserve">This property is set by the </w:t>
-            </w:r>
-            <w:proofErr w:type="spellStart"/>
-            <w:r>
-              <w:rPr>
-                <w:color w:val="000000"/>
-                <w:szCs w:val="24"/>
-              </w:rPr>
-              <w:t>Critterworld</w:t>
-            </w:r>
-            <w:proofErr w:type="spellEnd"/>
-            <w:r>
-              <w:rPr>
-                <w:color w:val="000000"/>
-                <w:szCs w:val="24"/>
-              </w:rPr>
-              <w:t xml:space="preserve"> environment and must not be changed by the controller. </w:t>
+              <w:t xml:space="preserve">This property is set by the Critterworld environment and must not be changed by the controller. </w:t>
             </w:r>
           </w:p>
           <w:p>
@@ -5892,23 +5675,23 @@
                 <w:color w:val="000000"/>
                 <w:szCs w:val="24"/>
               </w:rPr>
-              <w:t xml:space="preserve">This method is invoked by the </w:t>
-            </w:r>
-            <w:proofErr w:type="spellStart"/>
-            <w:r>
+              <w:t xml:space="preserve">This method is invoked by the Critterworld environment whenever the Critterworld environment needs to send a message to the controller. This method will be invoked frequently and therefore must spend as little time as possible processing each message, to prevent the Critterworld environment from becoming slow and unresponsive. </w:t>
+            </w:r>
+          </w:p>
+          <w:p>
+            <w:pPr>
+              <w:spacing w:after="120"/>
               <w:rPr>
                 <w:color w:val="000000"/>
                 <w:szCs w:val="24"/>
               </w:rPr>
-              <w:t>Critterworld</w:t>
-            </w:r>
-            <w:proofErr w:type="spellEnd"/>
+            </w:pPr>
             <w:r>
               <w:rPr>
                 <w:color w:val="000000"/>
                 <w:szCs w:val="24"/>
               </w:rPr>
-              <w:t xml:space="preserve"> environment whenever the </w:t>
+              <w:t xml:space="preserve">Lengthy operations should be handled in their own threads, and such threads must be defined with their </w:t>
             </w:r>
             <w:proofErr w:type="spellStart"/>
             <w:r>
@@ -5916,7 +5699,7 @@
                 <w:color w:val="000000"/>
                 <w:szCs w:val="24"/>
               </w:rPr>
-              <w:t>Critterworld</w:t>
+              <w:t>IsBackground</w:t>
             </w:r>
             <w:proofErr w:type="spellEnd"/>
             <w:r>
@@ -5924,25 +5707,32 @@
                 <w:color w:val="000000"/>
                 <w:szCs w:val="24"/>
               </w:rPr>
-              <w:t xml:space="preserve"> environment needs to send a message to the controller. This method will be invoked frequently and therefore must spend as little time as possible processing each message, to prevent the </w:t>
-            </w:r>
-            <w:proofErr w:type="spellStart"/>
-            <w:r>
+              <w:t xml:space="preserve"> property set to true or otherwise shut down when a Critter controller receives a Shutdown message.</w:t>
+            </w:r>
+          </w:p>
+          <w:p>
+            <w:pPr>
+              <w:spacing w:after="120"/>
               <w:rPr>
                 <w:color w:val="000000"/>
                 <w:szCs w:val="24"/>
               </w:rPr>
-              <w:t>Critterworld</w:t>
-            </w:r>
-            <w:proofErr w:type="spellEnd"/>
+            </w:pPr>
             <w:r>
               <w:rPr>
                 <w:color w:val="000000"/>
                 <w:szCs w:val="24"/>
               </w:rPr>
-              <w:t xml:space="preserve"> environment from becoming slow and unresponsive. </w:t>
-            </w:r>
-          </w:p>
+              <w:t>The messages that may be processed by the Receive method are detailed in their own section below.</w:t>
+            </w:r>
+          </w:p>
+        </w:tc>
+      </w:tr>
+      <w:tr>
+        <w:tc>
+          <w:tcPr>
+            <w:tcW w:w="968" w:type="dxa"/>
+          </w:tcPr>
           <w:p>
             <w:pPr>
               <w:spacing w:after="120"/>
@@ -5951,106 +5741,35 @@
                 <w:szCs w:val="24"/>
               </w:rPr>
             </w:pPr>
+            <w:proofErr w:type="spellStart"/>
             <w:r>
               <w:rPr>
                 <w:color w:val="000000"/>
                 <w:szCs w:val="24"/>
               </w:rPr>
-              <w:t xml:space="preserve">Lengthy operations should be handled in their own threads, and such threads must be defined with their </w:t>
-            </w:r>
-            <w:proofErr w:type="spellStart"/>
-            <w:r>
+              <w:t>LaunchUI</w:t>
+            </w:r>
+            <w:proofErr w:type="spellEnd"/>
+          </w:p>
+        </w:tc>
+        <w:tc>
+          <w:tcPr>
+            <w:tcW w:w="7608" w:type="dxa"/>
+          </w:tcPr>
+          <w:p>
+            <w:pPr>
+              <w:spacing w:after="120"/>
               <w:rPr>
                 <w:color w:val="000000"/>
                 <w:szCs w:val="24"/>
               </w:rPr>
-              <w:t>IsBackground</w:t>
-            </w:r>
-            <w:proofErr w:type="spellEnd"/>
+            </w:pPr>
             <w:r>
               <w:rPr>
                 <w:color w:val="000000"/>
                 <w:szCs w:val="24"/>
               </w:rPr>
-              <w:t xml:space="preserve"> property set to true or otherwise shut down when a Critter controller receives a Shutdown message.</w:t>
-            </w:r>
-          </w:p>
-          <w:p>
-            <w:pPr>
-              <w:spacing w:after="120"/>
-              <w:rPr>
-                <w:color w:val="000000"/>
-                <w:szCs w:val="24"/>
-              </w:rPr>
-            </w:pPr>
-            <w:r>
-              <w:rPr>
-                <w:color w:val="000000"/>
-                <w:szCs w:val="24"/>
-              </w:rPr>
-              <w:t>The messages that may be processed by the Receive method are detailed in their own section below.</w:t>
-            </w:r>
-          </w:p>
-        </w:tc>
-      </w:tr>
-      <w:tr>
-        <w:tc>
-          <w:tcPr>
-            <w:tcW w:w="968" w:type="dxa"/>
-          </w:tcPr>
-          <w:p>
-            <w:pPr>
-              <w:spacing w:after="120"/>
-              <w:rPr>
-                <w:color w:val="000000"/>
-                <w:szCs w:val="24"/>
-              </w:rPr>
-            </w:pPr>
-            <w:proofErr w:type="spellStart"/>
-            <w:r>
-              <w:rPr>
-                <w:color w:val="000000"/>
-                <w:szCs w:val="24"/>
-              </w:rPr>
-              <w:t>LaunchUI</w:t>
-            </w:r>
-            <w:proofErr w:type="spellEnd"/>
-          </w:p>
-        </w:tc>
-        <w:tc>
-          <w:tcPr>
-            <w:tcW w:w="7608" w:type="dxa"/>
-          </w:tcPr>
-          <w:p>
-            <w:pPr>
-              <w:spacing w:after="120"/>
-              <w:rPr>
-                <w:color w:val="000000"/>
-                <w:szCs w:val="24"/>
-              </w:rPr>
-            </w:pPr>
-            <w:r>
-              <w:rPr>
-                <w:color w:val="000000"/>
-                <w:szCs w:val="24"/>
-              </w:rPr>
-              <w:t xml:space="preserve">This method is invoked by the </w:t>
-            </w:r>
-            <w:proofErr w:type="spellStart"/>
-            <w:r>
-              <w:rPr>
-                <w:color w:val="000000"/>
-                <w:szCs w:val="24"/>
-              </w:rPr>
-              <w:t>Critterworld</w:t>
-            </w:r>
-            <w:proofErr w:type="spellEnd"/>
-            <w:r>
-              <w:rPr>
-                <w:color w:val="000000"/>
-                <w:szCs w:val="24"/>
-              </w:rPr>
-              <w:t xml:space="preserve"> environment whenever the Critter “settings” icon (a meshed pair of gears) is clicked on a Critter’s scoreboard. It must open a dialog box to allow the user to, for example…</w:t>
+              <w:t>This method is invoked by the Critterworld environment whenever the Critter “settings” icon (a meshed pair of gears) is clicked on a Critter’s scoreboard. It must open a dialog box to allow the user to, for example…</w:t>
             </w:r>
           </w:p>
           <w:p>
@@ -6191,7 +5910,7 @@
       <w:pPr>
         <w:pStyle w:val="Heading2"/>
       </w:pPr>
-      <w:bookmarkStart w:id="5" w:name="_Toc1333432"/>
+      <w:bookmarkStart w:id="5" w:name="_Toc1367100"/>
       <w:r>
         <w:lastRenderedPageBreak/>
         <w:t>Messages Sent to</w:t>
@@ -6200,29 +5919,13 @@
         <w:t xml:space="preserve"> the</w:t>
       </w:r>
       <w:r>
-        <w:t xml:space="preserve"> </w:t>
-      </w:r>
-      <w:proofErr w:type="spellStart"/>
-      <w:r>
-        <w:t>Critterworld</w:t>
-      </w:r>
-      <w:proofErr w:type="spellEnd"/>
-      <w:r>
-        <w:t xml:space="preserve"> Environment</w:t>
+        <w:t xml:space="preserve"> Critterworld Environment</w:t>
       </w:r>
       <w:bookmarkEnd w:id="5"/>
     </w:p>
     <w:p>
       <w:r>
-        <w:t xml:space="preserve">This section documents the messages, and their format, that can be sent to the </w:t>
-      </w:r>
-      <w:proofErr w:type="spellStart"/>
-      <w:r>
-        <w:t>Critterworld</w:t>
-      </w:r>
-      <w:proofErr w:type="spellEnd"/>
-      <w:r>
-        <w:t xml:space="preserve"> environment via </w:t>
+        <w:t xml:space="preserve">This section documents the messages, and their format, that can be sent to the Critterworld environment via </w:t>
       </w:r>
       <w:r>
         <w:rPr>
@@ -6250,12 +5953,6 @@
       </w:r>
       <w:r>
         <w:t>.</w:t>
-      </w:r>
-    </w:p>
-    <w:p/>
-    <w:p>
-      <w:r>
-        <w:t>Note: In the following, any item specified between angle brackets &lt;…&gt; represents a literal value. The angle brackets and identifier name are part of the specification; they do not appear in the data. E.g., a valid &lt;request-number&gt; is 34.</w:t>
       </w:r>
     </w:p>
     <w:p/>
@@ -6279,7 +5976,7 @@
               <w:pStyle w:val="Heading3"/>
               <w:outlineLvl w:val="2"/>
             </w:pPr>
-            <w:bookmarkStart w:id="6" w:name="_Toc1333433"/>
+            <w:bookmarkStart w:id="6" w:name="_Toc1367101"/>
             <w:r>
               <w:t>SCAN</w:t>
             </w:r>
@@ -6310,23 +6007,7 @@
                 <w:rFonts w:ascii="Arial" w:hAnsi="Arial" w:cs="Arial"/>
                 <w:sz w:val="20"/>
               </w:rPr>
-              <w:t xml:space="preserve">Request the controlled Critter to scan its environment using its antennae. The response is a SCAN message from the </w:t>
-            </w:r>
-            <w:proofErr w:type="spellStart"/>
-            <w:r>
-              <w:rPr>
-                <w:rFonts w:ascii="Arial" w:hAnsi="Arial" w:cs="Arial"/>
-                <w:sz w:val="20"/>
-              </w:rPr>
-              <w:t>Critterworld</w:t>
-            </w:r>
-            <w:proofErr w:type="spellEnd"/>
-            <w:r>
-              <w:rPr>
-                <w:rFonts w:ascii="Arial" w:hAnsi="Arial" w:cs="Arial"/>
-                <w:sz w:val="20"/>
-              </w:rPr>
-              <w:t xml:space="preserve"> environment, described below.</w:t>
+              <w:t>Request the controlled Critter to scan its environment using its antennae. The response is a SCAN message from the Critterworld environment, described below.</w:t>
             </w:r>
           </w:p>
           <w:p>
@@ -6454,7 +6135,7 @@
               <w:pStyle w:val="Heading3"/>
               <w:outlineLvl w:val="2"/>
             </w:pPr>
-            <w:bookmarkStart w:id="7" w:name="_Toc1333434"/>
+            <w:bookmarkStart w:id="7" w:name="_Toc1367102"/>
             <w:r>
               <w:t>GET_LEVEL_DURATION</w:t>
             </w:r>
@@ -6485,23 +6166,7 @@
                 <w:rFonts w:ascii="Arial" w:hAnsi="Arial" w:cs="Arial"/>
                 <w:sz w:val="20"/>
               </w:rPr>
-              <w:t xml:space="preserve">Request the duration of this level in seconds. The response is a LEVEL_DURATION message from the </w:t>
-            </w:r>
-            <w:proofErr w:type="spellStart"/>
-            <w:r>
-              <w:rPr>
-                <w:rFonts w:ascii="Arial" w:hAnsi="Arial" w:cs="Arial"/>
-                <w:sz w:val="20"/>
-              </w:rPr>
-              <w:t>Critterworld</w:t>
-            </w:r>
-            <w:proofErr w:type="spellEnd"/>
-            <w:r>
-              <w:rPr>
-                <w:rFonts w:ascii="Arial" w:hAnsi="Arial" w:cs="Arial"/>
-                <w:sz w:val="20"/>
-              </w:rPr>
-              <w:t xml:space="preserve"> environment, described below.</w:t>
+              <w:t>Request the duration of this level in seconds. The response is a LEVEL_DURATION message from the Critterworld environment, described below.</w:t>
             </w:r>
           </w:p>
           <w:p>
@@ -6630,7 +6295,7 @@
               <w:pStyle w:val="Heading3"/>
               <w:outlineLvl w:val="2"/>
             </w:pPr>
-            <w:bookmarkStart w:id="8" w:name="_Toc1333435"/>
+            <w:bookmarkStart w:id="8" w:name="_Toc1367103"/>
             <w:r>
               <w:t>GET_LEVEL_TIME_REMAINING</w:t>
             </w:r>
@@ -6661,23 +6326,7 @@
                 <w:rFonts w:ascii="Arial" w:hAnsi="Arial" w:cs="Arial"/>
                 <w:sz w:val="20"/>
               </w:rPr>
-              <w:t xml:space="preserve">Request the time remaining in this level in seconds. The response is a LEVEL_TIME_REMAINING message from the </w:t>
-            </w:r>
-            <w:proofErr w:type="spellStart"/>
-            <w:r>
-              <w:rPr>
-                <w:rFonts w:ascii="Arial" w:hAnsi="Arial" w:cs="Arial"/>
-                <w:sz w:val="20"/>
-              </w:rPr>
-              <w:t>Critterworld</w:t>
-            </w:r>
-            <w:proofErr w:type="spellEnd"/>
-            <w:r>
-              <w:rPr>
-                <w:rFonts w:ascii="Arial" w:hAnsi="Arial" w:cs="Arial"/>
-                <w:sz w:val="20"/>
-              </w:rPr>
-              <w:t xml:space="preserve"> environment, described below.</w:t>
+              <w:t>Request the time remaining in this level in seconds. The response is a LEVEL_TIME_REMAINING message from the Critterworld environment, described below.</w:t>
             </w:r>
           </w:p>
           <w:p>
@@ -6806,7 +6455,7 @@
               <w:pStyle w:val="Heading3"/>
               <w:outlineLvl w:val="2"/>
             </w:pPr>
-            <w:bookmarkStart w:id="9" w:name="_Toc1333436"/>
+            <w:bookmarkStart w:id="9" w:name="_Toc1367104"/>
             <w:r>
               <w:t>GET_HEALTH</w:t>
             </w:r>
@@ -6837,23 +6486,7 @@
                 <w:rFonts w:ascii="Arial" w:hAnsi="Arial" w:cs="Arial"/>
                 <w:sz w:val="20"/>
               </w:rPr>
-              <w:t xml:space="preserve">Request the health level of the Critter. The response is a HEALTH message from the </w:t>
-            </w:r>
-            <w:proofErr w:type="spellStart"/>
-            <w:r>
-              <w:rPr>
-                <w:rFonts w:ascii="Arial" w:hAnsi="Arial" w:cs="Arial"/>
-                <w:sz w:val="20"/>
-              </w:rPr>
-              <w:t>Critterworld</w:t>
-            </w:r>
-            <w:proofErr w:type="spellEnd"/>
-            <w:r>
-              <w:rPr>
-                <w:rFonts w:ascii="Arial" w:hAnsi="Arial" w:cs="Arial"/>
-                <w:sz w:val="20"/>
-              </w:rPr>
-              <w:t xml:space="preserve"> environment, described below.</w:t>
+              <w:t>Request the health level of the Critter. The response is a HEALTH message from the Critterworld environment, described below.</w:t>
             </w:r>
           </w:p>
           <w:p>
@@ -6927,7 +6560,6 @@
                 <w:rFonts w:ascii="Arial" w:hAnsi="Arial" w:cs="Arial"/>
                 <w:sz w:val="20"/>
               </w:rPr>
-              <w:lastRenderedPageBreak/>
               <w:t>Example:</w:t>
             </w:r>
           </w:p>
@@ -6983,8 +6615,9 @@
               <w:pStyle w:val="Heading3"/>
               <w:outlineLvl w:val="2"/>
             </w:pPr>
-            <w:bookmarkStart w:id="10" w:name="_Toc1333437"/>
-            <w:r>
+            <w:bookmarkStart w:id="10" w:name="_Toc1367105"/>
+            <w:r>
+              <w:lastRenderedPageBreak/>
               <w:t>GET_ENERGY</w:t>
             </w:r>
             <w:bookmarkEnd w:id="10"/>
@@ -7014,23 +6647,7 @@
                 <w:rFonts w:ascii="Arial" w:hAnsi="Arial" w:cs="Arial"/>
                 <w:sz w:val="20"/>
               </w:rPr>
-              <w:t xml:space="preserve">Request the energy level of the Critter. The response is an ENERGY message from the </w:t>
-            </w:r>
-            <w:proofErr w:type="spellStart"/>
-            <w:r>
-              <w:rPr>
-                <w:rFonts w:ascii="Arial" w:hAnsi="Arial" w:cs="Arial"/>
-                <w:sz w:val="20"/>
-              </w:rPr>
-              <w:t>Critterworld</w:t>
-            </w:r>
-            <w:proofErr w:type="spellEnd"/>
-            <w:r>
-              <w:rPr>
-                <w:rFonts w:ascii="Arial" w:hAnsi="Arial" w:cs="Arial"/>
-                <w:sz w:val="20"/>
-              </w:rPr>
-              <w:t xml:space="preserve"> environment, described below.</w:t>
+              <w:t>Request the energy level of the Critter. The response is an ENERGY message from the Critterworld environment, described below.</w:t>
             </w:r>
           </w:p>
           <w:p>
@@ -7159,7 +6776,7 @@
               <w:pStyle w:val="Heading3"/>
               <w:outlineLvl w:val="2"/>
             </w:pPr>
-            <w:bookmarkStart w:id="11" w:name="_Toc1333438"/>
+            <w:bookmarkStart w:id="11" w:name="_Toc1367106"/>
             <w:r>
               <w:t>GET_</w:t>
             </w:r>
@@ -7235,23 +6852,7 @@
                 <w:rFonts w:ascii="Arial" w:hAnsi="Arial" w:cs="Arial"/>
                 <w:sz w:val="20"/>
               </w:rPr>
-              <w:t xml:space="preserve"> message from the </w:t>
-            </w:r>
-            <w:proofErr w:type="spellStart"/>
-            <w:r>
-              <w:rPr>
-                <w:rFonts w:ascii="Arial" w:hAnsi="Arial" w:cs="Arial"/>
-                <w:sz w:val="20"/>
-              </w:rPr>
-              <w:t>Critterworld</w:t>
-            </w:r>
-            <w:proofErr w:type="spellEnd"/>
-            <w:r>
-              <w:rPr>
-                <w:rFonts w:ascii="Arial" w:hAnsi="Arial" w:cs="Arial"/>
-                <w:sz w:val="20"/>
-              </w:rPr>
-              <w:t xml:space="preserve"> environment, described below.</w:t>
+              <w:t xml:space="preserve"> message from the Critterworld environment, described below.</w:t>
             </w:r>
           </w:p>
           <w:p>
@@ -7408,7 +7009,7 @@
               <w:pStyle w:val="Heading3"/>
               <w:outlineLvl w:val="2"/>
             </w:pPr>
-            <w:bookmarkStart w:id="12" w:name="_Toc1333439"/>
+            <w:bookmarkStart w:id="12" w:name="_Toc1367107"/>
             <w:r>
               <w:t>GET_</w:t>
             </w:r>
@@ -7484,23 +7085,7 @@
                 <w:rFonts w:ascii="Arial" w:hAnsi="Arial" w:cs="Arial"/>
                 <w:sz w:val="20"/>
               </w:rPr>
-              <w:t xml:space="preserve"> message from the </w:t>
-            </w:r>
-            <w:proofErr w:type="spellStart"/>
-            <w:r>
-              <w:rPr>
-                <w:rFonts w:ascii="Arial" w:hAnsi="Arial" w:cs="Arial"/>
-                <w:sz w:val="20"/>
-              </w:rPr>
-              <w:t>Critterworld</w:t>
-            </w:r>
-            <w:proofErr w:type="spellEnd"/>
-            <w:r>
-              <w:rPr>
-                <w:rFonts w:ascii="Arial" w:hAnsi="Arial" w:cs="Arial"/>
-                <w:sz w:val="20"/>
-              </w:rPr>
-              <w:t xml:space="preserve"> environment, described below.</w:t>
+              <w:t xml:space="preserve"> message from the Critterworld environment, described below.</w:t>
             </w:r>
           </w:p>
           <w:p>
@@ -7657,7 +7242,7 @@
               <w:pStyle w:val="Heading3"/>
               <w:outlineLvl w:val="2"/>
             </w:pPr>
-            <w:bookmarkStart w:id="13" w:name="_Toc1333440"/>
+            <w:bookmarkStart w:id="13" w:name="_Toc1367108"/>
             <w:r>
               <w:t>GET_</w:t>
             </w:r>
@@ -7719,23 +7304,7 @@
                 <w:rFonts w:ascii="Arial" w:hAnsi="Arial" w:cs="Arial"/>
                 <w:sz w:val="20"/>
               </w:rPr>
-              <w:t xml:space="preserve">message from the </w:t>
-            </w:r>
-            <w:proofErr w:type="spellStart"/>
-            <w:r>
-              <w:rPr>
-                <w:rFonts w:ascii="Arial" w:hAnsi="Arial" w:cs="Arial"/>
-                <w:sz w:val="20"/>
-              </w:rPr>
-              <w:t>Critterworld</w:t>
-            </w:r>
-            <w:proofErr w:type="spellEnd"/>
-            <w:r>
-              <w:rPr>
-                <w:rFonts w:ascii="Arial" w:hAnsi="Arial" w:cs="Arial"/>
-                <w:sz w:val="20"/>
-              </w:rPr>
-              <w:t xml:space="preserve"> environment, described below.</w:t>
+              <w:t>message from the Critterworld environment, described below.</w:t>
             </w:r>
           </w:p>
           <w:p>
@@ -7892,7 +7461,7 @@
               <w:pStyle w:val="Heading3"/>
               <w:outlineLvl w:val="2"/>
             </w:pPr>
-            <w:bookmarkStart w:id="14" w:name="_Toc1333441"/>
+            <w:bookmarkStart w:id="14" w:name="_Toc1367109"/>
             <w:r>
               <w:t>GET_</w:t>
             </w:r>
@@ -7954,23 +7523,7 @@
                 <w:rFonts w:ascii="Arial" w:hAnsi="Arial" w:cs="Arial"/>
                 <w:sz w:val="20"/>
               </w:rPr>
-              <w:t xml:space="preserve">message from the </w:t>
-            </w:r>
-            <w:proofErr w:type="spellStart"/>
-            <w:r>
-              <w:rPr>
-                <w:rFonts w:ascii="Arial" w:hAnsi="Arial" w:cs="Arial"/>
-                <w:sz w:val="20"/>
-              </w:rPr>
-              <w:t>Critterworld</w:t>
-            </w:r>
-            <w:proofErr w:type="spellEnd"/>
-            <w:r>
-              <w:rPr>
-                <w:rFonts w:ascii="Arial" w:hAnsi="Arial" w:cs="Arial"/>
-                <w:sz w:val="20"/>
-              </w:rPr>
-              <w:t xml:space="preserve"> environment, described below.</w:t>
+              <w:t>message from the Critterworld environment, described below.</w:t>
             </w:r>
           </w:p>
           <w:p>
@@ -8127,7 +7680,7 @@
               <w:pStyle w:val="Heading3"/>
               <w:outlineLvl w:val="2"/>
             </w:pPr>
-            <w:bookmarkStart w:id="15" w:name="_Toc1333442"/>
+            <w:bookmarkStart w:id="15" w:name="_Toc1367110"/>
             <w:r>
               <w:t>SET_DESTINATION</w:t>
             </w:r>
@@ -8455,7 +8008,7 @@
               <w:pStyle w:val="Heading3"/>
               <w:outlineLvl w:val="2"/>
             </w:pPr>
-            <w:bookmarkStart w:id="16" w:name="_Toc1333443"/>
+            <w:bookmarkStart w:id="16" w:name="_Toc1367111"/>
             <w:r>
               <w:t>RANDOM_DESTINATION</w:t>
             </w:r>
@@ -8629,7 +8182,7 @@
               <w:pStyle w:val="Heading3"/>
               <w:outlineLvl w:val="2"/>
             </w:pPr>
-            <w:bookmarkStart w:id="17" w:name="_Toc1333444"/>
+            <w:bookmarkStart w:id="17" w:name="_Toc1367112"/>
             <w:r>
               <w:lastRenderedPageBreak/>
               <w:t>STOP</w:t>
@@ -8805,7 +8358,7 @@
               <w:outlineLvl w:val="2"/>
             </w:pPr>
             <w:bookmarkStart w:id="18" w:name="_Hlk1319766"/>
-            <w:bookmarkStart w:id="19" w:name="_Toc1333445"/>
+            <w:bookmarkStart w:id="19" w:name="_Toc1367113"/>
             <w:r>
               <w:t>SET_SPEED</w:t>
             </w:r>
@@ -8977,32 +8530,16 @@
       <w:pPr>
         <w:pStyle w:val="Heading2"/>
       </w:pPr>
-      <w:bookmarkStart w:id="20" w:name="_Toc1333446"/>
+      <w:bookmarkStart w:id="20" w:name="_Toc1367114"/>
       <w:bookmarkEnd w:id="18"/>
       <w:r>
-        <w:t xml:space="preserve">Messages Received from the </w:t>
-      </w:r>
-      <w:proofErr w:type="spellStart"/>
-      <w:r>
-        <w:t>Critterworld</w:t>
-      </w:r>
-      <w:proofErr w:type="spellEnd"/>
-      <w:r>
-        <w:t xml:space="preserve"> Environment</w:t>
+        <w:t>Messages Received from the Critterworld Environment</w:t>
       </w:r>
       <w:bookmarkEnd w:id="20"/>
     </w:p>
     <w:p>
       <w:r>
-        <w:t xml:space="preserve">This section documents the messages, and their format, that can be received from the </w:t>
-      </w:r>
-      <w:proofErr w:type="spellStart"/>
-      <w:r>
-        <w:t>Critterworld</w:t>
-      </w:r>
-      <w:proofErr w:type="spellEnd"/>
-      <w:r>
-        <w:t xml:space="preserve"> environment via the </w:t>
+        <w:t xml:space="preserve">This section documents the messages, and their format, that can be received from the Critterworld environment via the </w:t>
       </w:r>
       <w:r>
         <w:rPr>
@@ -9055,7 +8592,7 @@
               <w:pStyle w:val="Heading3"/>
               <w:outlineLvl w:val="2"/>
             </w:pPr>
-            <w:bookmarkStart w:id="21" w:name="_Toc1333447"/>
+            <w:bookmarkStart w:id="21" w:name="_Toc1367115"/>
             <w:r>
               <w:t>ERROR</w:t>
             </w:r>
@@ -9086,23 +8623,7 @@
                 <w:rFonts w:ascii="Arial" w:hAnsi="Arial" w:cs="Arial"/>
                 <w:sz w:val="20"/>
               </w:rPr>
-              <w:t xml:space="preserve">Indicates a problem, typically caused by an invalid request message to the </w:t>
-            </w:r>
-            <w:proofErr w:type="spellStart"/>
-            <w:r>
-              <w:rPr>
-                <w:rFonts w:ascii="Arial" w:hAnsi="Arial" w:cs="Arial"/>
-                <w:sz w:val="20"/>
-              </w:rPr>
-              <w:t>Critterworld</w:t>
-            </w:r>
-            <w:proofErr w:type="spellEnd"/>
-            <w:r>
-              <w:rPr>
-                <w:rFonts w:ascii="Arial" w:hAnsi="Arial" w:cs="Arial"/>
-                <w:sz w:val="20"/>
-              </w:rPr>
-              <w:t xml:space="preserve"> environment.</w:t>
+              <w:t>Indicates a problem, typically caused by an invalid request message to the Critterworld environment.</w:t>
             </w:r>
           </w:p>
           <w:p>
@@ -9231,7 +8752,7 @@
               <w:pStyle w:val="Heading3"/>
               <w:outlineLvl w:val="2"/>
             </w:pPr>
-            <w:bookmarkStart w:id="22" w:name="_Toc1333448"/>
+            <w:bookmarkStart w:id="22" w:name="_Toc1367116"/>
             <w:r>
               <w:t>SEE</w:t>
             </w:r>
@@ -9262,23 +8783,7 @@
                 <w:rFonts w:ascii="Arial" w:hAnsi="Arial" w:cs="Arial"/>
                 <w:sz w:val="20"/>
               </w:rPr>
-              <w:t xml:space="preserve">This message is repeatedly and automatically sent by the </w:t>
-            </w:r>
-            <w:proofErr w:type="spellStart"/>
-            <w:r>
-              <w:rPr>
-                <w:rFonts w:ascii="Arial" w:hAnsi="Arial" w:cs="Arial"/>
-                <w:sz w:val="20"/>
-              </w:rPr>
-              <w:t>Critterworld</w:t>
-            </w:r>
-            <w:proofErr w:type="spellEnd"/>
-            <w:r>
-              <w:rPr>
-                <w:rFonts w:ascii="Arial" w:hAnsi="Arial" w:cs="Arial"/>
-                <w:sz w:val="20"/>
-              </w:rPr>
-              <w:t xml:space="preserve"> environment to indicate what the Critter “sees” within a limited radius. It is roughly analogous to an insect’s eyes.</w:t>
+              <w:t>This message is repeatedly and automatically sent by the Critterworld environment to indicate what the Critter “sees” within a limited radius. It is roughly analogous to an insect’s eyes.</w:t>
             </w:r>
           </w:p>
           <w:p>
@@ -9985,7 +9490,7 @@
               <w:pStyle w:val="Heading3"/>
               <w:outlineLvl w:val="2"/>
             </w:pPr>
-            <w:bookmarkStart w:id="23" w:name="_Toc1333449"/>
+            <w:bookmarkStart w:id="23" w:name="_Toc1367117"/>
             <w:r>
               <w:t>SCAN</w:t>
             </w:r>
@@ -10016,23 +9521,7 @@
                 <w:rFonts w:ascii="Arial" w:hAnsi="Arial" w:cs="Arial"/>
                 <w:sz w:val="20"/>
               </w:rPr>
-              <w:t xml:space="preserve">This message is sent by the </w:t>
-            </w:r>
-            <w:proofErr w:type="spellStart"/>
-            <w:r>
-              <w:rPr>
-                <w:rFonts w:ascii="Arial" w:hAnsi="Arial" w:cs="Arial"/>
-                <w:sz w:val="20"/>
-              </w:rPr>
-              <w:t>Critterworld</w:t>
-            </w:r>
-            <w:proofErr w:type="spellEnd"/>
-            <w:r>
-              <w:rPr>
-                <w:rFonts w:ascii="Arial" w:hAnsi="Arial" w:cs="Arial"/>
-                <w:sz w:val="20"/>
-              </w:rPr>
-              <w:t xml:space="preserve"> environment in response to receipt of a SCAN request (see above). It is roughly analogous to an insect’s antennae and provides information on the location of various near and distant objects.</w:t>
+              <w:t>This message is sent by the Critterworld environment in response to receipt of a SCAN request (see above). It is roughly analogous to an insect’s antennae and provides information on the location of various near and distant objects.</w:t>
             </w:r>
           </w:p>
           <w:p>
@@ -10358,7 +9847,7 @@
                 <w:rFonts w:ascii="Arial" w:hAnsi="Arial" w:cs="Arial"/>
                 <w:sz w:val="20"/>
               </w:rPr>
-              <w:t>Example 2:</w:t>
+              <w:t>Example:</w:t>
             </w:r>
           </w:p>
         </w:tc>
@@ -10455,7 +9944,7 @@
               <w:outlineLvl w:val="2"/>
             </w:pPr>
             <w:bookmarkStart w:id="24" w:name="_Hlk1323575"/>
-            <w:bookmarkStart w:id="25" w:name="_Toc1333450"/>
+            <w:bookmarkStart w:id="25" w:name="_Toc1367118"/>
             <w:r>
               <w:t>LEVEL_DURATION</w:t>
             </w:r>
@@ -10710,7 +10199,7 @@
               <w:pStyle w:val="Heading3"/>
               <w:outlineLvl w:val="2"/>
             </w:pPr>
-            <w:bookmarkStart w:id="26" w:name="_Toc1333451"/>
+            <w:bookmarkStart w:id="26" w:name="_Toc1367119"/>
             <w:r>
               <w:t>LEVEL_TIME_REMAINING</w:t>
             </w:r>
@@ -10962,7 +10451,7 @@
               <w:pStyle w:val="Heading3"/>
               <w:outlineLvl w:val="2"/>
             </w:pPr>
-            <w:bookmarkStart w:id="27" w:name="_Toc1333452"/>
+            <w:bookmarkStart w:id="27" w:name="_Toc1367120"/>
             <w:r>
               <w:t>HEALTH</w:t>
             </w:r>
@@ -11351,7 +10840,7 @@
               <w:outlineLvl w:val="2"/>
             </w:pPr>
             <w:bookmarkStart w:id="28" w:name="_Hlk1325614"/>
-            <w:bookmarkStart w:id="29" w:name="_Toc1333453"/>
+            <w:bookmarkStart w:id="29" w:name="_Toc1367121"/>
             <w:r>
               <w:t>ENERGY</w:t>
             </w:r>
@@ -11598,7 +11087,7 @@
               <w:outlineLvl w:val="2"/>
             </w:pPr>
             <w:bookmarkStart w:id="30" w:name="_Hlk1326014"/>
-            <w:bookmarkStart w:id="31" w:name="_Toc1333454"/>
+            <w:bookmarkStart w:id="31" w:name="_Toc1367122"/>
             <w:r>
               <w:t>LOCATION</w:t>
             </w:r>
@@ -11956,7 +11445,7 @@
               <w:pStyle w:val="Heading3"/>
               <w:outlineLvl w:val="2"/>
             </w:pPr>
-            <w:bookmarkStart w:id="32" w:name="_Toc1333455"/>
+            <w:bookmarkStart w:id="32" w:name="_Toc1367123"/>
             <w:r>
               <w:t>SPEED</w:t>
             </w:r>
@@ -12209,7 +11698,7 @@
               <w:pStyle w:val="Heading3"/>
               <w:outlineLvl w:val="2"/>
             </w:pPr>
-            <w:bookmarkStart w:id="33" w:name="_Toc1333456"/>
+            <w:bookmarkStart w:id="33" w:name="_Toc1367124"/>
             <w:r>
               <w:t>ARENA_SIZE</w:t>
             </w:r>
@@ -12540,7 +12029,7 @@
               <w:pStyle w:val="Heading3"/>
               <w:outlineLvl w:val="2"/>
             </w:pPr>
-            <w:bookmarkStart w:id="34" w:name="_Toc1333457"/>
+            <w:bookmarkStart w:id="34" w:name="_Toc1367125"/>
             <w:r>
               <w:t>ESCAPE</w:t>
             </w:r>
@@ -12596,25 +12085,7 @@
                 <w:b/>
                 <w:sz w:val="20"/>
               </w:rPr>
-              <w:t xml:space="preserve">After receiving this message, the Critter controller must not send any further requests to the </w:t>
-            </w:r>
-            <w:proofErr w:type="spellStart"/>
-            <w:r>
-              <w:rPr>
-                <w:rFonts w:ascii="Arial" w:hAnsi="Arial" w:cs="Arial"/>
-                <w:b/>
-                <w:sz w:val="20"/>
-              </w:rPr>
-              <w:t>Critterworld</w:t>
-            </w:r>
-            <w:proofErr w:type="spellEnd"/>
-            <w:r>
-              <w:rPr>
-                <w:rFonts w:ascii="Arial" w:hAnsi="Arial" w:cs="Arial"/>
-                <w:b/>
-                <w:sz w:val="20"/>
-              </w:rPr>
-              <w:t xml:space="preserve"> environment until a LAUNCH message is received.</w:t>
+              <w:t>After receiving this message, the Critter controller must not send any further requests to the Critterworld environment until a LAUNCH message is received.</w:t>
             </w:r>
           </w:p>
         </w:tc>
@@ -12915,7 +12386,7 @@
               <w:pStyle w:val="Heading3"/>
               <w:outlineLvl w:val="2"/>
             </w:pPr>
-            <w:bookmarkStart w:id="35" w:name="_Toc1333458"/>
+            <w:bookmarkStart w:id="35" w:name="_Toc1367126"/>
             <w:r>
               <w:lastRenderedPageBreak/>
               <w:t>SCORED</w:t>
@@ -13272,7 +12743,7 @@
               <w:pStyle w:val="Heading3"/>
               <w:outlineLvl w:val="2"/>
             </w:pPr>
-            <w:bookmarkStart w:id="36" w:name="_Toc1333459"/>
+            <w:bookmarkStart w:id="36" w:name="_Toc1367127"/>
             <w:r>
               <w:t>ATE</w:t>
             </w:r>
@@ -13643,7 +13114,7 @@
               <w:pStyle w:val="Heading3"/>
               <w:outlineLvl w:val="2"/>
             </w:pPr>
-            <w:bookmarkStart w:id="37" w:name="_Toc1333460"/>
+            <w:bookmarkStart w:id="37" w:name="_Toc1367128"/>
             <w:r>
               <w:t>FIGHT</w:t>
             </w:r>
@@ -14029,7 +13500,7 @@
               <w:pStyle w:val="Heading3"/>
               <w:outlineLvl w:val="2"/>
             </w:pPr>
-            <w:bookmarkStart w:id="38" w:name="_Toc1333461"/>
+            <w:bookmarkStart w:id="38" w:name="_Toc1367129"/>
             <w:r>
               <w:t>BUMP</w:t>
             </w:r>
@@ -14379,7 +13850,7 @@
               <w:pStyle w:val="Heading3"/>
               <w:outlineLvl w:val="2"/>
             </w:pPr>
-            <w:bookmarkStart w:id="39" w:name="_Toc1333462"/>
+            <w:bookmarkStart w:id="39" w:name="_Toc1367130"/>
             <w:r>
               <w:t>FATALITY</w:t>
             </w:r>
@@ -14435,25 +13906,7 @@
                 <w:b/>
                 <w:sz w:val="20"/>
               </w:rPr>
-              <w:t xml:space="preserve">After receiving this message, the Critter controller must not send any further requests to the </w:t>
-            </w:r>
-            <w:proofErr w:type="spellStart"/>
-            <w:r>
-              <w:rPr>
-                <w:rFonts w:ascii="Arial" w:hAnsi="Arial" w:cs="Arial"/>
-                <w:b/>
-                <w:sz w:val="20"/>
-              </w:rPr>
-              <w:t>Critterworld</w:t>
-            </w:r>
-            <w:proofErr w:type="spellEnd"/>
-            <w:r>
-              <w:rPr>
-                <w:rFonts w:ascii="Arial" w:hAnsi="Arial" w:cs="Arial"/>
-                <w:b/>
-                <w:sz w:val="20"/>
-              </w:rPr>
-              <w:t xml:space="preserve"> environment until a LAUNCH message is received.</w:t>
+              <w:t>After receiving this message, the Critter controller must not send any further requests to the Critterworld environment until a LAUNCH message is received.</w:t>
             </w:r>
           </w:p>
         </w:tc>
@@ -14754,7 +14207,7 @@
               <w:pStyle w:val="Heading3"/>
               <w:outlineLvl w:val="2"/>
             </w:pPr>
-            <w:bookmarkStart w:id="40" w:name="_Toc1333463"/>
+            <w:bookmarkStart w:id="40" w:name="_Toc1367131"/>
             <w:r>
               <w:t>STARVED</w:t>
             </w:r>
@@ -14810,25 +14263,7 @@
                 <w:b/>
                 <w:sz w:val="20"/>
               </w:rPr>
-              <w:t xml:space="preserve">After receiving this message, the Critter controller must not send any further requests to the </w:t>
-            </w:r>
-            <w:proofErr w:type="spellStart"/>
-            <w:r>
-              <w:rPr>
-                <w:rFonts w:ascii="Arial" w:hAnsi="Arial" w:cs="Arial"/>
-                <w:b/>
-                <w:sz w:val="20"/>
-              </w:rPr>
-              <w:t>Critterworld</w:t>
-            </w:r>
-            <w:proofErr w:type="spellEnd"/>
-            <w:r>
-              <w:rPr>
-                <w:rFonts w:ascii="Arial" w:hAnsi="Arial" w:cs="Arial"/>
-                <w:b/>
-                <w:sz w:val="20"/>
-              </w:rPr>
-              <w:t xml:space="preserve"> environment until a LAUNCH message is received.</w:t>
+              <w:t>After receiving this message, the Critter controller must not send any further requests to the Critterworld environment until a LAUNCH message is received.</w:t>
             </w:r>
           </w:p>
         </w:tc>
@@ -15129,7 +14564,7 @@
               <w:pStyle w:val="Heading3"/>
               <w:outlineLvl w:val="2"/>
             </w:pPr>
-            <w:bookmarkStart w:id="41" w:name="_Toc1333464"/>
+            <w:bookmarkStart w:id="41" w:name="_Toc1367132"/>
             <w:r>
               <w:t>BOMBED</w:t>
             </w:r>
@@ -15185,25 +14620,7 @@
                 <w:b/>
                 <w:sz w:val="20"/>
               </w:rPr>
-              <w:t xml:space="preserve">After receiving this message, the Critter controller must not send any further requests to the </w:t>
-            </w:r>
-            <w:proofErr w:type="spellStart"/>
-            <w:r>
-              <w:rPr>
-                <w:rFonts w:ascii="Arial" w:hAnsi="Arial" w:cs="Arial"/>
-                <w:b/>
-                <w:sz w:val="20"/>
-              </w:rPr>
-              <w:t>Critterworld</w:t>
-            </w:r>
-            <w:proofErr w:type="spellEnd"/>
-            <w:r>
-              <w:rPr>
-                <w:rFonts w:ascii="Arial" w:hAnsi="Arial" w:cs="Arial"/>
-                <w:b/>
-                <w:sz w:val="20"/>
-              </w:rPr>
-              <w:t xml:space="preserve"> environment until a LAUNCH message is received.</w:t>
+              <w:t>After receiving this message, the Critter controller must not send any further requests to the Critterworld environment until a LAUNCH message is received.</w:t>
             </w:r>
           </w:p>
         </w:tc>
@@ -15506,7 +14923,7 @@
               <w:pStyle w:val="Heading3"/>
               <w:outlineLvl w:val="2"/>
             </w:pPr>
-            <w:bookmarkStart w:id="42" w:name="_Toc1333465"/>
+            <w:bookmarkStart w:id="42" w:name="_Toc1367133"/>
             <w:r>
               <w:t>CRASHED</w:t>
             </w:r>
@@ -15562,25 +14979,7 @@
                 <w:b/>
                 <w:sz w:val="20"/>
               </w:rPr>
-              <w:t xml:space="preserve">After receiving this message, the Critter controller must not send any further requests to the </w:t>
-            </w:r>
-            <w:proofErr w:type="spellStart"/>
-            <w:r>
-              <w:rPr>
-                <w:rFonts w:ascii="Arial" w:hAnsi="Arial" w:cs="Arial"/>
-                <w:b/>
-                <w:sz w:val="20"/>
-              </w:rPr>
-              <w:t>Critterworld</w:t>
-            </w:r>
-            <w:proofErr w:type="spellEnd"/>
-            <w:r>
-              <w:rPr>
-                <w:rFonts w:ascii="Arial" w:hAnsi="Arial" w:cs="Arial"/>
-                <w:b/>
-                <w:sz w:val="20"/>
-              </w:rPr>
-              <w:t xml:space="preserve"> environment until a LAUNCH message is received.</w:t>
+              <w:t>After receiving this message, the Critter controller must not send any further requests to the Critterworld environment until a LAUNCH message is received.</w:t>
             </w:r>
           </w:p>
         </w:tc>
@@ -15971,7 +15370,7 @@
               <w:pStyle w:val="Heading3"/>
               <w:outlineLvl w:val="2"/>
             </w:pPr>
-            <w:bookmarkStart w:id="43" w:name="_Toc1333466"/>
+            <w:bookmarkStart w:id="43" w:name="_Toc1367134"/>
             <w:r>
               <w:t>REACHED_DESTINATION</w:t>
             </w:r>
@@ -16319,7 +15718,7 @@
               <w:pStyle w:val="Heading3"/>
               <w:outlineLvl w:val="2"/>
             </w:pPr>
-            <w:bookmarkStart w:id="44" w:name="_Toc1333467"/>
+            <w:bookmarkStart w:id="44" w:name="_Toc1367135"/>
             <w:r>
               <w:lastRenderedPageBreak/>
               <w:t>LAUNCH</w:t>
@@ -16375,25 +15774,7 @@
                 <w:b/>
                 <w:sz w:val="20"/>
               </w:rPr>
-              <w:t xml:space="preserve">Before receiving this message, the Critter controller must not send any requests to the </w:t>
-            </w:r>
-            <w:proofErr w:type="spellStart"/>
-            <w:r>
-              <w:rPr>
-                <w:rFonts w:ascii="Arial" w:hAnsi="Arial" w:cs="Arial"/>
-                <w:b/>
-                <w:sz w:val="20"/>
-              </w:rPr>
-              <w:t>Critterworld</w:t>
-            </w:r>
-            <w:proofErr w:type="spellEnd"/>
-            <w:r>
-              <w:rPr>
-                <w:rFonts w:ascii="Arial" w:hAnsi="Arial" w:cs="Arial"/>
-                <w:b/>
-                <w:sz w:val="20"/>
-              </w:rPr>
-              <w:t xml:space="preserve"> environment.</w:t>
+              <w:t>Before receiving this message, the Critter controller must not send any requests to the Critterworld environment.</w:t>
             </w:r>
           </w:p>
           <w:p>
@@ -16703,7 +16084,7 @@
               <w:pStyle w:val="Heading3"/>
               <w:outlineLvl w:val="2"/>
             </w:pPr>
-            <w:bookmarkStart w:id="45" w:name="_Toc1333468"/>
+            <w:bookmarkStart w:id="45" w:name="_Toc1367136"/>
             <w:r>
               <w:t>SHUTDOWN</w:t>
             </w:r>
@@ -16734,23 +16115,7 @@
                 <w:rFonts w:ascii="Arial" w:hAnsi="Arial" w:cs="Arial"/>
                 <w:sz w:val="20"/>
               </w:rPr>
-              <w:t xml:space="preserve">This message is sent when a Critter is shut down by the </w:t>
-            </w:r>
-            <w:proofErr w:type="spellStart"/>
-            <w:r>
-              <w:rPr>
-                <w:rFonts w:ascii="Arial" w:hAnsi="Arial" w:cs="Arial"/>
-                <w:sz w:val="20"/>
-              </w:rPr>
-              <w:t>Critterworld</w:t>
-            </w:r>
-            <w:proofErr w:type="spellEnd"/>
-            <w:r>
-              <w:rPr>
-                <w:rFonts w:ascii="Arial" w:hAnsi="Arial" w:cs="Arial"/>
-                <w:sz w:val="20"/>
-              </w:rPr>
-              <w:t xml:space="preserve"> environment, perhaps because a level ends or the game is over. The received coordinate is the location of the Critter at the point where SHUTDOWN was received.</w:t>
+              <w:t>This message is sent when a Critter is shut down by the Critterworld environment, perhaps because a level ends or the game is over. The received coordinate is the location of the Critter at the point where SHUTDOWN was received.</w:t>
             </w:r>
           </w:p>
           <w:p>
@@ -16775,25 +16140,7 @@
                 <w:b/>
                 <w:sz w:val="20"/>
               </w:rPr>
-              <w:t xml:space="preserve">After receiving this message, the Critter controller must not send any further requests to the </w:t>
-            </w:r>
-            <w:proofErr w:type="spellStart"/>
-            <w:r>
-              <w:rPr>
-                <w:rFonts w:ascii="Arial" w:hAnsi="Arial" w:cs="Arial"/>
-                <w:b/>
-                <w:sz w:val="20"/>
-              </w:rPr>
-              <w:t>Critterworld</w:t>
-            </w:r>
-            <w:proofErr w:type="spellEnd"/>
-            <w:r>
-              <w:rPr>
-                <w:rFonts w:ascii="Arial" w:hAnsi="Arial" w:cs="Arial"/>
-                <w:b/>
-                <w:sz w:val="20"/>
-              </w:rPr>
-              <w:t xml:space="preserve"> environment until a LAUNCH message is received, and any running threads should be terminated.</w:t>
+              <w:t>After receiving this message, the Critter controller must not send any further requests to the Critterworld environment until a LAUNCH message is received, and any running threads should be terminated.</w:t>
             </w:r>
           </w:p>
         </w:tc>
@@ -17062,7 +16409,7 @@
       <w:pPr>
         <w:pStyle w:val="Heading2"/>
       </w:pPr>
-      <w:bookmarkStart w:id="46" w:name="_Toc1333469"/>
+      <w:bookmarkStart w:id="46" w:name="_Toc1367137"/>
       <w:r>
         <w:t>Important Notes!</w:t>
       </w:r>
@@ -17480,6 +16827,14 @@
               <w:sz w:val="20"/>
             </w:rPr>
             <w:t>Specification of Requirements for a Critter Controller</w:t>
+          </w:r>
+          <w:r>
+            <w:rPr>
+              <w:rFonts w:ascii="Arial" w:hAnsi="Arial" w:cs="Arial"/>
+              <w:i/>
+              <w:sz w:val="20"/>
+            </w:rPr>
+            <w:t xml:space="preserve"> – version 1.01</w:t>
           </w:r>
         </w:p>
       </w:tc>
@@ -18787,7 +18142,7 @@
 </file>
 
 <file path=customXml/itemProps1.xml><?xml version="1.0" encoding="utf-8"?>
-<ds:datastoreItem xmlns:ds="http://schemas.openxmlformats.org/officeDocument/2006/customXml" ds:itemID="{D5E79E21-F66C-4352-9DFA-4E360216AE4D}">
+<ds:datastoreItem xmlns:ds="http://schemas.openxmlformats.org/officeDocument/2006/customXml" ds:itemID="{6A6E5D72-1915-4B56-918E-11522E70F45E}">
   <ds:schemaRefs>
     <ds:schemaRef ds:uri="http://schemas.openxmlformats.org/officeDocument/2006/bibliography"/>
   </ds:schemaRefs>

</xml_diff>

<commit_message>
Fix typos; improve warning about misplaced files.
</commit_message>
<xml_diff>
--- a/Documentation/Specification of Requirements for a Critter Controller.docx
+++ b/Documentation/Specification of Requirements for a Critter Controller.docx
@@ -1,6 +1,6 @@
 
 <file path=word/document.xml><?xml version="1.0" encoding="utf-8"?>
-<w:document xmlns:wpc="http://schemas.microsoft.com/office/word/2010/wordprocessingCanvas" xmlns:cx="http://schemas.microsoft.com/office/drawing/2014/chartex" xmlns:cx1="http://schemas.microsoft.com/office/drawing/2015/9/8/chartex" xmlns:cx2="http://schemas.microsoft.com/office/drawing/2015/10/21/chartex" xmlns:cx3="http://schemas.microsoft.com/office/drawing/2016/5/9/chartex" xmlns:cx4="http://schemas.microsoft.com/office/drawing/2016/5/10/chartex" xmlns:cx5="http://schemas.microsoft.com/office/drawing/2016/5/11/chartex" xmlns:cx6="http://schemas.microsoft.com/office/drawing/2016/5/12/chartex" xmlns:cx7="http://schemas.microsoft.com/office/drawing/2016/5/13/chartex" xmlns:cx8="http://schemas.microsoft.com/office/drawing/2016/5/14/chartex" xmlns:mc="http://schemas.openxmlformats.org/markup-compatibility/2006" xmlns:aink="http://schemas.microsoft.com/office/drawing/2016/ink" xmlns:am3d="http://schemas.microsoft.com/office/drawing/2017/model3d" xmlns:o="urn:schemas-microsoft-com:office:office" xmlns:r="http://schemas.openxmlformats.org/officeDocument/2006/relationships" xmlns:m="http://schemas.openxmlformats.org/officeDocument/2006/math" xmlns:v="urn:schemas-microsoft-com:vml" xmlns:wp14="http://schemas.microsoft.com/office/word/2010/wordprocessingDrawing" xmlns:wp="http://schemas.openxmlformats.org/drawingml/2006/wordprocessingDrawing" xmlns:w10="urn:schemas-microsoft-com:office:word" xmlns:w="http://schemas.openxmlformats.org/wordprocessingml/2006/main" xmlns:w14="http://schemas.microsoft.com/office/word/2010/wordml" xmlns:w15="http://schemas.microsoft.com/office/word/2012/wordml" xmlns:w16cid="http://schemas.microsoft.com/office/word/2016/wordml/cid" xmlns:w16se="http://schemas.microsoft.com/office/word/2015/wordml/symex" xmlns:wpg="http://schemas.microsoft.com/office/word/2010/wordprocessingGroup" xmlns:wpi="http://schemas.microsoft.com/office/word/2010/wordprocessingInk" xmlns:wne="http://schemas.microsoft.com/office/word/2006/wordml" xmlns:wps="http://schemas.microsoft.com/office/word/2010/wordprocessingShape" mc:Ignorable="w14 w15 w16se w16cid wp14">
+<w:document xmlns:wpc="http://schemas.microsoft.com/office/word/2010/wordprocessingCanvas" xmlns:cx="http://schemas.microsoft.com/office/drawing/2014/chartex" xmlns:cx1="http://schemas.microsoft.com/office/drawing/2015/9/8/chartex" xmlns:mc="http://schemas.openxmlformats.org/markup-compatibility/2006" xmlns:o="urn:schemas-microsoft-com:office:office" xmlns:r="http://schemas.openxmlformats.org/officeDocument/2006/relationships" xmlns:m="http://schemas.openxmlformats.org/officeDocument/2006/math" xmlns:v="urn:schemas-microsoft-com:vml" xmlns:wp14="http://schemas.microsoft.com/office/word/2010/wordprocessingDrawing" xmlns:wp="http://schemas.openxmlformats.org/drawingml/2006/wordprocessingDrawing" xmlns:w10="urn:schemas-microsoft-com:office:word" xmlns:w="http://schemas.openxmlformats.org/wordprocessingml/2006/main" xmlns:w14="http://schemas.microsoft.com/office/word/2010/wordml" xmlns:w15="http://schemas.microsoft.com/office/word/2012/wordml" xmlns:w16se="http://schemas.microsoft.com/office/word/2015/wordml/symex" xmlns:wpg="http://schemas.microsoft.com/office/word/2010/wordprocessingGroup" xmlns:wpi="http://schemas.microsoft.com/office/word/2010/wordprocessingInk" xmlns:wne="http://schemas.microsoft.com/office/word/2006/wordml" xmlns:wps="http://schemas.microsoft.com/office/word/2010/wordprocessingShape" mc:Ignorable="w14 w15 w16se wp14">
   <w:body>
     <w:p>
       <w:pPr>
@@ -93,7 +93,7 @@
             </w:rPr>
             <w:fldChar w:fldCharType="separate"/>
           </w:r>
-          <w:hyperlink w:anchor="_Toc1367096" w:history="1">
+          <w:hyperlink w:anchor="_Toc1375344" w:history="1">
             <w:r>
               <w:rPr>
                 <w:rStyle w:val="Hyperlink"/>
@@ -120,7 +120,7 @@
                 <w:noProof/>
                 <w:webHidden/>
               </w:rPr>
-              <w:instrText xml:space="preserve"> PAGEREF _Toc1367096 \h </w:instrText>
+              <w:instrText xml:space="preserve"> PAGEREF _Toc1375344 \h </w:instrText>
             </w:r>
             <w:r>
               <w:rPr>
@@ -164,7 +164,7 @@
               <w:szCs w:val="22"/>
             </w:rPr>
           </w:pPr>
-          <w:hyperlink w:anchor="_Toc1367097" w:history="1">
+          <w:hyperlink w:anchor="_Toc1375345" w:history="1">
             <w:r>
               <w:rPr>
                 <w:rStyle w:val="Hyperlink"/>
@@ -191,7 +191,7 @@
                 <w:noProof/>
                 <w:webHidden/>
               </w:rPr>
-              <w:instrText xml:space="preserve"> PAGEREF _Toc1367097 \h </w:instrText>
+              <w:instrText xml:space="preserve"> PAGEREF _Toc1375345 \h </w:instrText>
             </w:r>
             <w:r>
               <w:rPr>
@@ -235,7 +235,7 @@
               <w:szCs w:val="22"/>
             </w:rPr>
           </w:pPr>
-          <w:hyperlink w:anchor="_Toc1367098" w:history="1">
+          <w:hyperlink w:anchor="_Toc1375346" w:history="1">
             <w:r>
               <w:rPr>
                 <w:rStyle w:val="Hyperlink"/>
@@ -262,7 +262,7 @@
                 <w:noProof/>
                 <w:webHidden/>
               </w:rPr>
-              <w:instrText xml:space="preserve"> PAGEREF _Toc1367098 \h </w:instrText>
+              <w:instrText xml:space="preserve"> PAGEREF _Toc1375346 \h </w:instrText>
             </w:r>
             <w:r>
               <w:rPr>
@@ -306,7 +306,7 @@
               <w:szCs w:val="22"/>
             </w:rPr>
           </w:pPr>
-          <w:hyperlink w:anchor="_Toc1367099" w:history="1">
+          <w:hyperlink w:anchor="_Toc1375347" w:history="1">
             <w:r>
               <w:rPr>
                 <w:rStyle w:val="Hyperlink"/>
@@ -333,7 +333,7 @@
                 <w:noProof/>
                 <w:webHidden/>
               </w:rPr>
-              <w:instrText xml:space="preserve"> PAGEREF _Toc1367099 \h </w:instrText>
+              <w:instrText xml:space="preserve"> PAGEREF _Toc1375347 \h </w:instrText>
             </w:r>
             <w:r>
               <w:rPr>
@@ -377,7 +377,7 @@
               <w:szCs w:val="22"/>
             </w:rPr>
           </w:pPr>
-          <w:hyperlink w:anchor="_Toc1367100" w:history="1">
+          <w:hyperlink w:anchor="_Toc1375348" w:history="1">
             <w:r>
               <w:rPr>
                 <w:rStyle w:val="Hyperlink"/>
@@ -404,7 +404,7 @@
                 <w:noProof/>
                 <w:webHidden/>
               </w:rPr>
-              <w:instrText xml:space="preserve"> PAGEREF _Toc1367100 \h </w:instrText>
+              <w:instrText xml:space="preserve"> PAGEREF _Toc1375348 \h </w:instrText>
             </w:r>
             <w:r>
               <w:rPr>
@@ -448,7 +448,7 @@
               <w:szCs w:val="22"/>
             </w:rPr>
           </w:pPr>
-          <w:hyperlink w:anchor="_Toc1367101" w:history="1">
+          <w:hyperlink w:anchor="_Toc1375349" w:history="1">
             <w:r>
               <w:rPr>
                 <w:rStyle w:val="Hyperlink"/>
@@ -475,7 +475,7 @@
                 <w:noProof/>
                 <w:webHidden/>
               </w:rPr>
-              <w:instrText xml:space="preserve"> PAGEREF _Toc1367101 \h </w:instrText>
+              <w:instrText xml:space="preserve"> PAGEREF _Toc1375349 \h </w:instrText>
             </w:r>
             <w:r>
               <w:rPr>
@@ -519,7 +519,7 @@
               <w:szCs w:val="22"/>
             </w:rPr>
           </w:pPr>
-          <w:hyperlink w:anchor="_Toc1367102" w:history="1">
+          <w:hyperlink w:anchor="_Toc1375350" w:history="1">
             <w:r>
               <w:rPr>
                 <w:rStyle w:val="Hyperlink"/>
@@ -546,7 +546,7 @@
                 <w:noProof/>
                 <w:webHidden/>
               </w:rPr>
-              <w:instrText xml:space="preserve"> PAGEREF _Toc1367102 \h </w:instrText>
+              <w:instrText xml:space="preserve"> PAGEREF _Toc1375350 \h </w:instrText>
             </w:r>
             <w:r>
               <w:rPr>
@@ -590,7 +590,7 @@
               <w:szCs w:val="22"/>
             </w:rPr>
           </w:pPr>
-          <w:hyperlink w:anchor="_Toc1367103" w:history="1">
+          <w:hyperlink w:anchor="_Toc1375351" w:history="1">
             <w:r>
               <w:rPr>
                 <w:rStyle w:val="Hyperlink"/>
@@ -617,7 +617,7 @@
                 <w:noProof/>
                 <w:webHidden/>
               </w:rPr>
-              <w:instrText xml:space="preserve"> PAGEREF _Toc1367103 \h </w:instrText>
+              <w:instrText xml:space="preserve"> PAGEREF _Toc1375351 \h </w:instrText>
             </w:r>
             <w:r>
               <w:rPr>
@@ -661,7 +661,7 @@
               <w:szCs w:val="22"/>
             </w:rPr>
           </w:pPr>
-          <w:hyperlink w:anchor="_Toc1367104" w:history="1">
+          <w:hyperlink w:anchor="_Toc1375352" w:history="1">
             <w:r>
               <w:rPr>
                 <w:rStyle w:val="Hyperlink"/>
@@ -688,7 +688,7 @@
                 <w:noProof/>
                 <w:webHidden/>
               </w:rPr>
-              <w:instrText xml:space="preserve"> PAGEREF _Toc1367104 \h </w:instrText>
+              <w:instrText xml:space="preserve"> PAGEREF _Toc1375352 \h </w:instrText>
             </w:r>
             <w:r>
               <w:rPr>
@@ -732,7 +732,7 @@
               <w:szCs w:val="22"/>
             </w:rPr>
           </w:pPr>
-          <w:hyperlink w:anchor="_Toc1367105" w:history="1">
+          <w:hyperlink w:anchor="_Toc1375353" w:history="1">
             <w:r>
               <w:rPr>
                 <w:rStyle w:val="Hyperlink"/>
@@ -759,7 +759,7 @@
                 <w:noProof/>
                 <w:webHidden/>
               </w:rPr>
-              <w:instrText xml:space="preserve"> PAGEREF _Toc1367105 \h </w:instrText>
+              <w:instrText xml:space="preserve"> PAGEREF _Toc1375353 \h </w:instrText>
             </w:r>
             <w:r>
               <w:rPr>
@@ -803,7 +803,7 @@
               <w:szCs w:val="22"/>
             </w:rPr>
           </w:pPr>
-          <w:hyperlink w:anchor="_Toc1367106" w:history="1">
+          <w:hyperlink w:anchor="_Toc1375354" w:history="1">
             <w:r>
               <w:rPr>
                 <w:rStyle w:val="Hyperlink"/>
@@ -830,7 +830,7 @@
                 <w:noProof/>
                 <w:webHidden/>
               </w:rPr>
-              <w:instrText xml:space="preserve"> PAGEREF _Toc1367106 \h </w:instrText>
+              <w:instrText xml:space="preserve"> PAGEREF _Toc1375354 \h </w:instrText>
             </w:r>
             <w:r>
               <w:rPr>
@@ -874,7 +874,7 @@
               <w:szCs w:val="22"/>
             </w:rPr>
           </w:pPr>
-          <w:hyperlink w:anchor="_Toc1367107" w:history="1">
+          <w:hyperlink w:anchor="_Toc1375355" w:history="1">
             <w:r>
               <w:rPr>
                 <w:rStyle w:val="Hyperlink"/>
@@ -901,7 +901,7 @@
                 <w:noProof/>
                 <w:webHidden/>
               </w:rPr>
-              <w:instrText xml:space="preserve"> PAGEREF _Toc1367107 \h </w:instrText>
+              <w:instrText xml:space="preserve"> PAGEREF _Toc1375355 \h </w:instrText>
             </w:r>
             <w:r>
               <w:rPr>
@@ -945,7 +945,7 @@
               <w:szCs w:val="22"/>
             </w:rPr>
           </w:pPr>
-          <w:hyperlink w:anchor="_Toc1367108" w:history="1">
+          <w:hyperlink w:anchor="_Toc1375356" w:history="1">
             <w:r>
               <w:rPr>
                 <w:rStyle w:val="Hyperlink"/>
@@ -972,7 +972,7 @@
                 <w:noProof/>
                 <w:webHidden/>
               </w:rPr>
-              <w:instrText xml:space="preserve"> PAGEREF _Toc1367108 \h </w:instrText>
+              <w:instrText xml:space="preserve"> PAGEREF _Toc1375356 \h </w:instrText>
             </w:r>
             <w:r>
               <w:rPr>
@@ -1016,7 +1016,7 @@
               <w:szCs w:val="22"/>
             </w:rPr>
           </w:pPr>
-          <w:hyperlink w:anchor="_Toc1367109" w:history="1">
+          <w:hyperlink w:anchor="_Toc1375357" w:history="1">
             <w:r>
               <w:rPr>
                 <w:rStyle w:val="Hyperlink"/>
@@ -1043,7 +1043,7 @@
                 <w:noProof/>
                 <w:webHidden/>
               </w:rPr>
-              <w:instrText xml:space="preserve"> PAGEREF _Toc1367109 \h </w:instrText>
+              <w:instrText xml:space="preserve"> PAGEREF _Toc1375357 \h </w:instrText>
             </w:r>
             <w:r>
               <w:rPr>
@@ -1087,7 +1087,7 @@
               <w:szCs w:val="22"/>
             </w:rPr>
           </w:pPr>
-          <w:hyperlink w:anchor="_Toc1367110" w:history="1">
+          <w:hyperlink w:anchor="_Toc1375358" w:history="1">
             <w:r>
               <w:rPr>
                 <w:rStyle w:val="Hyperlink"/>
@@ -1114,7 +1114,7 @@
                 <w:noProof/>
                 <w:webHidden/>
               </w:rPr>
-              <w:instrText xml:space="preserve"> PAGEREF _Toc1367110 \h </w:instrText>
+              <w:instrText xml:space="preserve"> PAGEREF _Toc1375358 \h </w:instrText>
             </w:r>
             <w:r>
               <w:rPr>
@@ -1158,7 +1158,7 @@
               <w:szCs w:val="22"/>
             </w:rPr>
           </w:pPr>
-          <w:hyperlink w:anchor="_Toc1367111" w:history="1">
+          <w:hyperlink w:anchor="_Toc1375359" w:history="1">
             <w:r>
               <w:rPr>
                 <w:rStyle w:val="Hyperlink"/>
@@ -1185,7 +1185,7 @@
                 <w:noProof/>
                 <w:webHidden/>
               </w:rPr>
-              <w:instrText xml:space="preserve"> PAGEREF _Toc1367111 \h </w:instrText>
+              <w:instrText xml:space="preserve"> PAGEREF _Toc1375359 \h </w:instrText>
             </w:r>
             <w:r>
               <w:rPr>
@@ -1229,7 +1229,7 @@
               <w:szCs w:val="22"/>
             </w:rPr>
           </w:pPr>
-          <w:hyperlink w:anchor="_Toc1367112" w:history="1">
+          <w:hyperlink w:anchor="_Toc1375360" w:history="1">
             <w:r>
               <w:rPr>
                 <w:rStyle w:val="Hyperlink"/>
@@ -1256,7 +1256,7 @@
                 <w:noProof/>
                 <w:webHidden/>
               </w:rPr>
-              <w:instrText xml:space="preserve"> PAGEREF _Toc1367112 \h </w:instrText>
+              <w:instrText xml:space="preserve"> PAGEREF _Toc1375360 \h </w:instrText>
             </w:r>
             <w:r>
               <w:rPr>
@@ -1300,7 +1300,7 @@
               <w:szCs w:val="22"/>
             </w:rPr>
           </w:pPr>
-          <w:hyperlink w:anchor="_Toc1367113" w:history="1">
+          <w:hyperlink w:anchor="_Toc1375361" w:history="1">
             <w:r>
               <w:rPr>
                 <w:rStyle w:val="Hyperlink"/>
@@ -1327,7 +1327,7 @@
                 <w:noProof/>
                 <w:webHidden/>
               </w:rPr>
-              <w:instrText xml:space="preserve"> PAGEREF _Toc1367113 \h </w:instrText>
+              <w:instrText xml:space="preserve"> PAGEREF _Toc1375361 \h </w:instrText>
             </w:r>
             <w:r>
               <w:rPr>
@@ -1371,7 +1371,7 @@
               <w:szCs w:val="22"/>
             </w:rPr>
           </w:pPr>
-          <w:hyperlink w:anchor="_Toc1367114" w:history="1">
+          <w:hyperlink w:anchor="_Toc1375362" w:history="1">
             <w:r>
               <w:rPr>
                 <w:rStyle w:val="Hyperlink"/>
@@ -1398,7 +1398,7 @@
                 <w:noProof/>
                 <w:webHidden/>
               </w:rPr>
-              <w:instrText xml:space="preserve"> PAGEREF _Toc1367114 \h </w:instrText>
+              <w:instrText xml:space="preserve"> PAGEREF _Toc1375362 \h </w:instrText>
             </w:r>
             <w:r>
               <w:rPr>
@@ -1442,7 +1442,7 @@
               <w:szCs w:val="22"/>
             </w:rPr>
           </w:pPr>
-          <w:hyperlink w:anchor="_Toc1367115" w:history="1">
+          <w:hyperlink w:anchor="_Toc1375363" w:history="1">
             <w:r>
               <w:rPr>
                 <w:rStyle w:val="Hyperlink"/>
@@ -1469,7 +1469,7 @@
                 <w:noProof/>
                 <w:webHidden/>
               </w:rPr>
-              <w:instrText xml:space="preserve"> PAGEREF _Toc1367115 \h </w:instrText>
+              <w:instrText xml:space="preserve"> PAGEREF _Toc1375363 \h </w:instrText>
             </w:r>
             <w:r>
               <w:rPr>
@@ -1513,7 +1513,7 @@
               <w:szCs w:val="22"/>
             </w:rPr>
           </w:pPr>
-          <w:hyperlink w:anchor="_Toc1367116" w:history="1">
+          <w:hyperlink w:anchor="_Toc1375364" w:history="1">
             <w:r>
               <w:rPr>
                 <w:rStyle w:val="Hyperlink"/>
@@ -1540,7 +1540,7 @@
                 <w:noProof/>
                 <w:webHidden/>
               </w:rPr>
-              <w:instrText xml:space="preserve"> PAGEREF _Toc1367116 \h </w:instrText>
+              <w:instrText xml:space="preserve"> PAGEREF _Toc1375364 \h </w:instrText>
             </w:r>
             <w:r>
               <w:rPr>
@@ -1584,7 +1584,7 @@
               <w:szCs w:val="22"/>
             </w:rPr>
           </w:pPr>
-          <w:hyperlink w:anchor="_Toc1367117" w:history="1">
+          <w:hyperlink w:anchor="_Toc1375365" w:history="1">
             <w:r>
               <w:rPr>
                 <w:rStyle w:val="Hyperlink"/>
@@ -1611,7 +1611,7 @@
                 <w:noProof/>
                 <w:webHidden/>
               </w:rPr>
-              <w:instrText xml:space="preserve"> PAGEREF _Toc1367117 \h </w:instrText>
+              <w:instrText xml:space="preserve"> PAGEREF _Toc1375365 \h </w:instrText>
             </w:r>
             <w:r>
               <w:rPr>
@@ -1655,7 +1655,7 @@
               <w:szCs w:val="22"/>
             </w:rPr>
           </w:pPr>
-          <w:hyperlink w:anchor="_Toc1367118" w:history="1">
+          <w:hyperlink w:anchor="_Toc1375366" w:history="1">
             <w:r>
               <w:rPr>
                 <w:rStyle w:val="Hyperlink"/>
@@ -1682,7 +1682,7 @@
                 <w:noProof/>
                 <w:webHidden/>
               </w:rPr>
-              <w:instrText xml:space="preserve"> PAGEREF _Toc1367118 \h </w:instrText>
+              <w:instrText xml:space="preserve"> PAGEREF _Toc1375366 \h </w:instrText>
             </w:r>
             <w:r>
               <w:rPr>
@@ -1726,7 +1726,7 @@
               <w:szCs w:val="22"/>
             </w:rPr>
           </w:pPr>
-          <w:hyperlink w:anchor="_Toc1367119" w:history="1">
+          <w:hyperlink w:anchor="_Toc1375367" w:history="1">
             <w:r>
               <w:rPr>
                 <w:rStyle w:val="Hyperlink"/>
@@ -1753,7 +1753,7 @@
                 <w:noProof/>
                 <w:webHidden/>
               </w:rPr>
-              <w:instrText xml:space="preserve"> PAGEREF _Toc1367119 \h </w:instrText>
+              <w:instrText xml:space="preserve"> PAGEREF _Toc1375367 \h </w:instrText>
             </w:r>
             <w:r>
               <w:rPr>
@@ -1797,7 +1797,7 @@
               <w:szCs w:val="22"/>
             </w:rPr>
           </w:pPr>
-          <w:hyperlink w:anchor="_Toc1367120" w:history="1">
+          <w:hyperlink w:anchor="_Toc1375368" w:history="1">
             <w:r>
               <w:rPr>
                 <w:rStyle w:val="Hyperlink"/>
@@ -1824,7 +1824,7 @@
                 <w:noProof/>
                 <w:webHidden/>
               </w:rPr>
-              <w:instrText xml:space="preserve"> PAGEREF _Toc1367120 \h </w:instrText>
+              <w:instrText xml:space="preserve"> PAGEREF _Toc1375368 \h </w:instrText>
             </w:r>
             <w:r>
               <w:rPr>
@@ -1868,7 +1868,7 @@
               <w:szCs w:val="22"/>
             </w:rPr>
           </w:pPr>
-          <w:hyperlink w:anchor="_Toc1367121" w:history="1">
+          <w:hyperlink w:anchor="_Toc1375369" w:history="1">
             <w:r>
               <w:rPr>
                 <w:rStyle w:val="Hyperlink"/>
@@ -1895,7 +1895,7 @@
                 <w:noProof/>
                 <w:webHidden/>
               </w:rPr>
-              <w:instrText xml:space="preserve"> PAGEREF _Toc1367121 \h </w:instrText>
+              <w:instrText xml:space="preserve"> PAGEREF _Toc1375369 \h </w:instrText>
             </w:r>
             <w:r>
               <w:rPr>
@@ -1939,7 +1939,7 @@
               <w:szCs w:val="22"/>
             </w:rPr>
           </w:pPr>
-          <w:hyperlink w:anchor="_Toc1367122" w:history="1">
+          <w:hyperlink w:anchor="_Toc1375370" w:history="1">
             <w:r>
               <w:rPr>
                 <w:rStyle w:val="Hyperlink"/>
@@ -1966,7 +1966,7 @@
                 <w:noProof/>
                 <w:webHidden/>
               </w:rPr>
-              <w:instrText xml:space="preserve"> PAGEREF _Toc1367122 \h </w:instrText>
+              <w:instrText xml:space="preserve"> PAGEREF _Toc1375370 \h </w:instrText>
             </w:r>
             <w:r>
               <w:rPr>
@@ -2010,7 +2010,7 @@
               <w:szCs w:val="22"/>
             </w:rPr>
           </w:pPr>
-          <w:hyperlink w:anchor="_Toc1367123" w:history="1">
+          <w:hyperlink w:anchor="_Toc1375371" w:history="1">
             <w:r>
               <w:rPr>
                 <w:rStyle w:val="Hyperlink"/>
@@ -2037,7 +2037,7 @@
                 <w:noProof/>
                 <w:webHidden/>
               </w:rPr>
-              <w:instrText xml:space="preserve"> PAGEREF _Toc1367123 \h </w:instrText>
+              <w:instrText xml:space="preserve"> PAGEREF _Toc1375371 \h </w:instrText>
             </w:r>
             <w:r>
               <w:rPr>
@@ -2081,7 +2081,7 @@
               <w:szCs w:val="22"/>
             </w:rPr>
           </w:pPr>
-          <w:hyperlink w:anchor="_Toc1367124" w:history="1">
+          <w:hyperlink w:anchor="_Toc1375372" w:history="1">
             <w:r>
               <w:rPr>
                 <w:rStyle w:val="Hyperlink"/>
@@ -2108,7 +2108,7 @@
                 <w:noProof/>
                 <w:webHidden/>
               </w:rPr>
-              <w:instrText xml:space="preserve"> PAGEREF _Toc1367124 \h </w:instrText>
+              <w:instrText xml:space="preserve"> PAGEREF _Toc1375372 \h </w:instrText>
             </w:r>
             <w:r>
               <w:rPr>
@@ -2152,7 +2152,7 @@
               <w:szCs w:val="22"/>
             </w:rPr>
           </w:pPr>
-          <w:hyperlink w:anchor="_Toc1367125" w:history="1">
+          <w:hyperlink w:anchor="_Toc1375373" w:history="1">
             <w:r>
               <w:rPr>
                 <w:rStyle w:val="Hyperlink"/>
@@ -2179,7 +2179,7 @@
                 <w:noProof/>
                 <w:webHidden/>
               </w:rPr>
-              <w:instrText xml:space="preserve"> PAGEREF _Toc1367125 \h </w:instrText>
+              <w:instrText xml:space="preserve"> PAGEREF _Toc1375373 \h </w:instrText>
             </w:r>
             <w:r>
               <w:rPr>
@@ -2223,7 +2223,7 @@
               <w:szCs w:val="22"/>
             </w:rPr>
           </w:pPr>
-          <w:hyperlink w:anchor="_Toc1367126" w:history="1">
+          <w:hyperlink w:anchor="_Toc1375374" w:history="1">
             <w:r>
               <w:rPr>
                 <w:rStyle w:val="Hyperlink"/>
@@ -2250,7 +2250,7 @@
                 <w:noProof/>
                 <w:webHidden/>
               </w:rPr>
-              <w:instrText xml:space="preserve"> PAGEREF _Toc1367126 \h </w:instrText>
+              <w:instrText xml:space="preserve"> PAGEREF _Toc1375374 \h </w:instrText>
             </w:r>
             <w:r>
               <w:rPr>
@@ -2294,7 +2294,7 @@
               <w:szCs w:val="22"/>
             </w:rPr>
           </w:pPr>
-          <w:hyperlink w:anchor="_Toc1367127" w:history="1">
+          <w:hyperlink w:anchor="_Toc1375375" w:history="1">
             <w:r>
               <w:rPr>
                 <w:rStyle w:val="Hyperlink"/>
@@ -2321,7 +2321,7 @@
                 <w:noProof/>
                 <w:webHidden/>
               </w:rPr>
-              <w:instrText xml:space="preserve"> PAGEREF _Toc1367127 \h </w:instrText>
+              <w:instrText xml:space="preserve"> PAGEREF _Toc1375375 \h </w:instrText>
             </w:r>
             <w:r>
               <w:rPr>
@@ -2365,7 +2365,7 @@
               <w:szCs w:val="22"/>
             </w:rPr>
           </w:pPr>
-          <w:hyperlink w:anchor="_Toc1367128" w:history="1">
+          <w:hyperlink w:anchor="_Toc1375376" w:history="1">
             <w:r>
               <w:rPr>
                 <w:rStyle w:val="Hyperlink"/>
@@ -2392,7 +2392,7 @@
                 <w:noProof/>
                 <w:webHidden/>
               </w:rPr>
-              <w:instrText xml:space="preserve"> PAGEREF _Toc1367128 \h </w:instrText>
+              <w:instrText xml:space="preserve"> PAGEREF _Toc1375376 \h </w:instrText>
             </w:r>
             <w:r>
               <w:rPr>
@@ -2436,7 +2436,7 @@
               <w:szCs w:val="22"/>
             </w:rPr>
           </w:pPr>
-          <w:hyperlink w:anchor="_Toc1367129" w:history="1">
+          <w:hyperlink w:anchor="_Toc1375377" w:history="1">
             <w:r>
               <w:rPr>
                 <w:rStyle w:val="Hyperlink"/>
@@ -2463,7 +2463,7 @@
                 <w:noProof/>
                 <w:webHidden/>
               </w:rPr>
-              <w:instrText xml:space="preserve"> PAGEREF _Toc1367129 \h </w:instrText>
+              <w:instrText xml:space="preserve"> PAGEREF _Toc1375377 \h </w:instrText>
             </w:r>
             <w:r>
               <w:rPr>
@@ -2507,7 +2507,7 @@
               <w:szCs w:val="22"/>
             </w:rPr>
           </w:pPr>
-          <w:hyperlink w:anchor="_Toc1367130" w:history="1">
+          <w:hyperlink w:anchor="_Toc1375378" w:history="1">
             <w:r>
               <w:rPr>
                 <w:rStyle w:val="Hyperlink"/>
@@ -2534,7 +2534,7 @@
                 <w:noProof/>
                 <w:webHidden/>
               </w:rPr>
-              <w:instrText xml:space="preserve"> PAGEREF _Toc1367130 \h </w:instrText>
+              <w:instrText xml:space="preserve"> PAGEREF _Toc1375378 \h </w:instrText>
             </w:r>
             <w:r>
               <w:rPr>
@@ -2578,7 +2578,7 @@
               <w:szCs w:val="22"/>
             </w:rPr>
           </w:pPr>
-          <w:hyperlink w:anchor="_Toc1367131" w:history="1">
+          <w:hyperlink w:anchor="_Toc1375379" w:history="1">
             <w:r>
               <w:rPr>
                 <w:rStyle w:val="Hyperlink"/>
@@ -2605,7 +2605,7 @@
                 <w:noProof/>
                 <w:webHidden/>
               </w:rPr>
-              <w:instrText xml:space="preserve"> PAGEREF _Toc1367131 \h </w:instrText>
+              <w:instrText xml:space="preserve"> PAGEREF _Toc1375379 \h </w:instrText>
             </w:r>
             <w:r>
               <w:rPr>
@@ -2649,7 +2649,7 @@
               <w:szCs w:val="22"/>
             </w:rPr>
           </w:pPr>
-          <w:hyperlink w:anchor="_Toc1367132" w:history="1">
+          <w:hyperlink w:anchor="_Toc1375380" w:history="1">
             <w:r>
               <w:rPr>
                 <w:rStyle w:val="Hyperlink"/>
@@ -2676,7 +2676,7 @@
                 <w:noProof/>
                 <w:webHidden/>
               </w:rPr>
-              <w:instrText xml:space="preserve"> PAGEREF _Toc1367132 \h </w:instrText>
+              <w:instrText xml:space="preserve"> PAGEREF _Toc1375380 \h </w:instrText>
             </w:r>
             <w:r>
               <w:rPr>
@@ -2720,7 +2720,7 @@
               <w:szCs w:val="22"/>
             </w:rPr>
           </w:pPr>
-          <w:hyperlink w:anchor="_Toc1367133" w:history="1">
+          <w:hyperlink w:anchor="_Toc1375381" w:history="1">
             <w:r>
               <w:rPr>
                 <w:rStyle w:val="Hyperlink"/>
@@ -2747,7 +2747,7 @@
                 <w:noProof/>
                 <w:webHidden/>
               </w:rPr>
-              <w:instrText xml:space="preserve"> PAGEREF _Toc1367133 \h </w:instrText>
+              <w:instrText xml:space="preserve"> PAGEREF _Toc1375381 \h </w:instrText>
             </w:r>
             <w:r>
               <w:rPr>
@@ -2791,7 +2791,7 @@
               <w:szCs w:val="22"/>
             </w:rPr>
           </w:pPr>
-          <w:hyperlink w:anchor="_Toc1367134" w:history="1">
+          <w:hyperlink w:anchor="_Toc1375382" w:history="1">
             <w:r>
               <w:rPr>
                 <w:rStyle w:val="Hyperlink"/>
@@ -2818,7 +2818,7 @@
                 <w:noProof/>
                 <w:webHidden/>
               </w:rPr>
-              <w:instrText xml:space="preserve"> PAGEREF _Toc1367134 \h </w:instrText>
+              <w:instrText xml:space="preserve"> PAGEREF _Toc1375382 \h </w:instrText>
             </w:r>
             <w:r>
               <w:rPr>
@@ -2862,7 +2862,7 @@
               <w:szCs w:val="22"/>
             </w:rPr>
           </w:pPr>
-          <w:hyperlink w:anchor="_Toc1367135" w:history="1">
+          <w:hyperlink w:anchor="_Toc1375383" w:history="1">
             <w:r>
               <w:rPr>
                 <w:rStyle w:val="Hyperlink"/>
@@ -2889,7 +2889,7 @@
                 <w:noProof/>
                 <w:webHidden/>
               </w:rPr>
-              <w:instrText xml:space="preserve"> PAGEREF _Toc1367135 \h </w:instrText>
+              <w:instrText xml:space="preserve"> PAGEREF _Toc1375383 \h </w:instrText>
             </w:r>
             <w:r>
               <w:rPr>
@@ -2933,7 +2933,7 @@
               <w:szCs w:val="22"/>
             </w:rPr>
           </w:pPr>
-          <w:hyperlink w:anchor="_Toc1367136" w:history="1">
+          <w:hyperlink w:anchor="_Toc1375384" w:history="1">
             <w:r>
               <w:rPr>
                 <w:rStyle w:val="Hyperlink"/>
@@ -2960,7 +2960,7 @@
                 <w:noProof/>
                 <w:webHidden/>
               </w:rPr>
-              <w:instrText xml:space="preserve"> PAGEREF _Toc1367136 \h </w:instrText>
+              <w:instrText xml:space="preserve"> PAGEREF _Toc1375384 \h </w:instrText>
             </w:r>
             <w:r>
               <w:rPr>
@@ -3004,7 +3004,7 @@
               <w:szCs w:val="22"/>
             </w:rPr>
           </w:pPr>
-          <w:hyperlink w:anchor="_Toc1367137" w:history="1">
+          <w:hyperlink w:anchor="_Toc1375385" w:history="1">
             <w:r>
               <w:rPr>
                 <w:rStyle w:val="Hyperlink"/>
@@ -3031,7 +3031,7 @@
                 <w:noProof/>
                 <w:webHidden/>
               </w:rPr>
-              <w:instrText xml:space="preserve"> PAGEREF _Toc1367137 \h </w:instrText>
+              <w:instrText xml:space="preserve"> PAGEREF _Toc1375385 \h </w:instrText>
             </w:r>
             <w:r>
               <w:rPr>
@@ -3092,7 +3092,7 @@
       <w:pPr>
         <w:pStyle w:val="Heading2"/>
       </w:pPr>
-      <w:bookmarkStart w:id="0" w:name="_Toc1367096"/>
+      <w:bookmarkStart w:id="0" w:name="_Toc1375344"/>
       <w:r>
         <w:lastRenderedPageBreak/>
         <w:t>The Visual Studio Solution</w:t>
@@ -3120,7 +3120,7 @@
       <w:pPr>
         <w:pStyle w:val="Heading2"/>
       </w:pPr>
-      <w:bookmarkStart w:id="1" w:name="_Toc1367097"/>
+      <w:bookmarkStart w:id="1" w:name="_Toc1375345"/>
       <w:r>
         <w:t>Writing a Controller for a Critter</w:t>
       </w:r>
@@ -3132,7 +3132,7 @@
       </w:r>
       <w:proofErr w:type="spellStart"/>
       <w:r>
-        <w:t>CritterWorld</w:t>
+        <w:t>Critterworld</w:t>
       </w:r>
       <w:proofErr w:type="spellEnd"/>
       <w:r>
@@ -3149,7 +3149,7 @@
       </w:r>
       <w:proofErr w:type="spellStart"/>
       <w:r>
-        <w:t>CritterWorld</w:t>
+        <w:t>Critterworld</w:t>
       </w:r>
       <w:proofErr w:type="spellEnd"/>
       <w:r>
@@ -3317,7 +3317,7 @@
       <w:pPr>
         <w:pStyle w:val="Heading2"/>
       </w:pPr>
-      <w:bookmarkStart w:id="2" w:name="_Toc1367098"/>
+      <w:bookmarkStart w:id="2" w:name="_Toc1375346"/>
       <w:r>
         <w:t>The Loader Class</w:t>
       </w:r>
@@ -3511,6 +3511,7 @@
         </w:rPr>
         <w:t xml:space="preserve">        </w:t>
       </w:r>
+      <w:proofErr w:type="gramStart"/>
       <w:r>
         <w:rPr>
           <w:rFonts w:ascii="Consolas" w:eastAsiaTheme="minorHAnsi" w:hAnsi="Consolas" w:cs="Consolas"/>
@@ -3521,6 +3522,7 @@
         </w:rPr>
         <w:t>string</w:t>
       </w:r>
+      <w:proofErr w:type="gramEnd"/>
       <w:r>
         <w:rPr>
           <w:rFonts w:ascii="Consolas" w:eastAsiaTheme="minorHAnsi" w:hAnsi="Consolas" w:cs="Consolas"/>
@@ -3529,18 +3531,7 @@
           <w:szCs w:val="19"/>
           <w:lang w:eastAsia="en-US"/>
         </w:rPr>
-        <w:t xml:space="preserve"> Author </w:t>
-      </w:r>
-      <w:proofErr w:type="gramStart"/>
-      <w:r>
-        <w:rPr>
-          <w:rFonts w:ascii="Consolas" w:eastAsiaTheme="minorHAnsi" w:hAnsi="Consolas" w:cs="Consolas"/>
-          <w:color w:val="000000"/>
-          <w:sz w:val="19"/>
-          <w:szCs w:val="19"/>
-          <w:lang w:eastAsia="en-US"/>
-        </w:rPr>
-        <w:t xml:space="preserve">{ </w:t>
+        <w:t xml:space="preserve"> Author { </w:t>
       </w:r>
       <w:r>
         <w:rPr>
@@ -3552,7 +3543,6 @@
         </w:rPr>
         <w:t>get</w:t>
       </w:r>
-      <w:proofErr w:type="gramEnd"/>
       <w:r>
         <w:rPr>
           <w:rFonts w:ascii="Consolas" w:eastAsiaTheme="minorHAnsi" w:hAnsi="Consolas" w:cs="Consolas"/>
@@ -4065,7 +4055,7 @@
       <w:pPr>
         <w:pStyle w:val="Heading2"/>
       </w:pPr>
-      <w:bookmarkStart w:id="3" w:name="_Toc1367099"/>
+      <w:bookmarkStart w:id="3" w:name="_Toc1375347"/>
       <w:r>
         <w:t>The Controllers</w:t>
       </w:r>
@@ -4220,6 +4210,7 @@
         </w:rPr>
         <w:t xml:space="preserve">    </w:t>
       </w:r>
+      <w:proofErr w:type="gramStart"/>
       <w:r>
         <w:rPr>
           <w:rFonts w:ascii="Consolas" w:eastAsiaTheme="minorHAnsi" w:hAnsi="Consolas" w:cs="Consolas"/>
@@ -4230,6 +4221,7 @@
         </w:rPr>
         <w:t>public</w:t>
       </w:r>
+      <w:proofErr w:type="gramEnd"/>
       <w:r>
         <w:rPr>
           <w:rFonts w:ascii="Consolas" w:eastAsiaTheme="minorHAnsi" w:hAnsi="Consolas" w:cs="Consolas"/>
@@ -4280,7 +4272,6 @@
         </w:rPr>
         <w:t xml:space="preserve"> </w:t>
       </w:r>
-      <w:proofErr w:type="gramStart"/>
       <w:r>
         <w:rPr>
           <w:rFonts w:ascii="Consolas" w:eastAsiaTheme="minorHAnsi" w:hAnsi="Consolas" w:cs="Consolas"/>
@@ -4301,7 +4292,6 @@
         </w:rPr>
         <w:t>(</w:t>
       </w:r>
-      <w:proofErr w:type="gramEnd"/>
       <w:r>
         <w:rPr>
           <w:rFonts w:ascii="Consolas" w:eastAsiaTheme="minorHAnsi" w:hAnsi="Consolas" w:cs="Consolas"/>
@@ -4460,6 +4450,7 @@
         </w:rPr>
         <w:t xml:space="preserve">        </w:t>
       </w:r>
+      <w:proofErr w:type="gramStart"/>
       <w:r>
         <w:rPr>
           <w:rFonts w:ascii="Consolas" w:eastAsiaTheme="minorHAnsi" w:hAnsi="Consolas" w:cs="Consolas"/>
@@ -4470,6 +4461,7 @@
         </w:rPr>
         <w:t>string</w:t>
       </w:r>
+      <w:proofErr w:type="gramEnd"/>
       <w:r>
         <w:rPr>
           <w:rFonts w:ascii="Consolas" w:eastAsiaTheme="minorHAnsi" w:hAnsi="Consolas" w:cs="Consolas"/>
@@ -4478,18 +4470,7 @@
           <w:szCs w:val="19"/>
           <w:lang w:eastAsia="en-US"/>
         </w:rPr>
-        <w:t xml:space="preserve"> Name </w:t>
-      </w:r>
-      <w:proofErr w:type="gramStart"/>
-      <w:r>
-        <w:rPr>
-          <w:rFonts w:ascii="Consolas" w:eastAsiaTheme="minorHAnsi" w:hAnsi="Consolas" w:cs="Consolas"/>
-          <w:color w:val="000000"/>
-          <w:sz w:val="19"/>
-          <w:szCs w:val="19"/>
-          <w:lang w:eastAsia="en-US"/>
-        </w:rPr>
-        <w:t xml:space="preserve">{ </w:t>
+        <w:t xml:space="preserve"> Name { </w:t>
       </w:r>
       <w:r>
         <w:rPr>
@@ -4501,7 +4482,6 @@
         </w:rPr>
         <w:t>get</w:t>
       </w:r>
-      <w:proofErr w:type="gramEnd"/>
       <w:r>
         <w:rPr>
           <w:rFonts w:ascii="Consolas" w:eastAsiaTheme="minorHAnsi" w:hAnsi="Consolas" w:cs="Consolas"/>
@@ -4688,6 +4668,7 @@
         </w:rPr>
         <w:t xml:space="preserve">        </w:t>
       </w:r>
+      <w:proofErr w:type="gramStart"/>
       <w:r>
         <w:rPr>
           <w:rFonts w:ascii="Consolas" w:eastAsiaTheme="minorHAnsi" w:hAnsi="Consolas" w:cs="Consolas"/>
@@ -4698,6 +4679,7 @@
         </w:rPr>
         <w:t>string</w:t>
       </w:r>
+      <w:proofErr w:type="gramEnd"/>
       <w:r>
         <w:rPr>
           <w:rFonts w:ascii="Consolas" w:eastAsiaTheme="minorHAnsi" w:hAnsi="Consolas" w:cs="Consolas"/>
@@ -4728,18 +4710,7 @@
           <w:szCs w:val="19"/>
           <w:lang w:eastAsia="en-US"/>
         </w:rPr>
-        <w:t xml:space="preserve"> </w:t>
-      </w:r>
-      <w:proofErr w:type="gramStart"/>
-      <w:r>
-        <w:rPr>
-          <w:rFonts w:ascii="Consolas" w:eastAsiaTheme="minorHAnsi" w:hAnsi="Consolas" w:cs="Consolas"/>
-          <w:color w:val="000000"/>
-          <w:sz w:val="19"/>
-          <w:szCs w:val="19"/>
-          <w:lang w:eastAsia="en-US"/>
-        </w:rPr>
-        <w:t xml:space="preserve">{ </w:t>
+        <w:t xml:space="preserve"> { </w:t>
       </w:r>
       <w:r>
         <w:rPr>
@@ -4751,7 +4722,6 @@
         </w:rPr>
         <w:t>get</w:t>
       </w:r>
-      <w:proofErr w:type="gramEnd"/>
       <w:r>
         <w:rPr>
           <w:rFonts w:ascii="Consolas" w:eastAsiaTheme="minorHAnsi" w:hAnsi="Consolas" w:cs="Consolas"/>
@@ -4806,6 +4776,7 @@
         </w:rPr>
         <w:t xml:space="preserve">        </w:t>
       </w:r>
+      <w:proofErr w:type="gramStart"/>
       <w:r>
         <w:rPr>
           <w:rFonts w:ascii="Consolas" w:eastAsiaTheme="minorHAnsi" w:hAnsi="Consolas" w:cs="Consolas"/>
@@ -4816,6 +4787,7 @@
         </w:rPr>
         <w:t>void</w:t>
       </w:r>
+      <w:proofErr w:type="gramEnd"/>
       <w:r>
         <w:rPr>
           <w:rFonts w:ascii="Consolas" w:eastAsiaTheme="minorHAnsi" w:hAnsi="Consolas" w:cs="Consolas"/>
@@ -4824,20 +4796,8 @@
           <w:szCs w:val="19"/>
           <w:lang w:eastAsia="en-US"/>
         </w:rPr>
-        <w:t xml:space="preserve"> </w:t>
-      </w:r>
-      <w:proofErr w:type="gramStart"/>
-      <w:r>
-        <w:rPr>
-          <w:rFonts w:ascii="Consolas" w:eastAsiaTheme="minorHAnsi" w:hAnsi="Consolas" w:cs="Consolas"/>
-          <w:color w:val="000000"/>
-          <w:sz w:val="19"/>
-          <w:szCs w:val="19"/>
-          <w:lang w:eastAsia="en-US"/>
-        </w:rPr>
-        <w:t>Receive(</w:t>
-      </w:r>
-      <w:proofErr w:type="gramEnd"/>
+        <w:t xml:space="preserve"> Receive(</w:t>
+      </w:r>
       <w:r>
         <w:rPr>
           <w:rFonts w:ascii="Consolas" w:eastAsiaTheme="minorHAnsi" w:hAnsi="Consolas" w:cs="Consolas"/>
@@ -4882,6 +4842,7 @@
         </w:rPr>
         <w:t xml:space="preserve">        </w:t>
       </w:r>
+      <w:proofErr w:type="gramStart"/>
       <w:r>
         <w:rPr>
           <w:rFonts w:ascii="Consolas" w:eastAsiaTheme="minorHAnsi" w:hAnsi="Consolas" w:cs="Consolas"/>
@@ -4892,6 +4853,7 @@
         </w:rPr>
         <w:t>void</w:t>
       </w:r>
+      <w:proofErr w:type="gramEnd"/>
       <w:r>
         <w:rPr>
           <w:rFonts w:ascii="Consolas" w:eastAsiaTheme="minorHAnsi" w:hAnsi="Consolas" w:cs="Consolas"/>
@@ -4903,7 +4865,6 @@
         <w:t xml:space="preserve"> </w:t>
       </w:r>
       <w:proofErr w:type="spellStart"/>
-      <w:proofErr w:type="gramStart"/>
       <w:r>
         <w:rPr>
           <w:rFonts w:ascii="Consolas" w:eastAsiaTheme="minorHAnsi" w:hAnsi="Consolas" w:cs="Consolas"/>
@@ -4923,18 +4884,7 @@
           <w:szCs w:val="19"/>
           <w:lang w:eastAsia="en-US"/>
         </w:rPr>
-        <w:t>(</w:t>
-      </w:r>
-      <w:proofErr w:type="gramEnd"/>
-      <w:r>
-        <w:rPr>
-          <w:rFonts w:ascii="Consolas" w:eastAsiaTheme="minorHAnsi" w:hAnsi="Consolas" w:cs="Consolas"/>
-          <w:color w:val="000000"/>
-          <w:sz w:val="19"/>
-          <w:szCs w:val="19"/>
-          <w:lang w:eastAsia="en-US"/>
-        </w:rPr>
-        <w:t>);</w:t>
+        <w:t>();</w:t>
       </w:r>
     </w:p>
     <w:p>
@@ -5613,15 +5563,35 @@
                 <w:color w:val="000000"/>
                 <w:szCs w:val="24"/>
               </w:rPr>
-              <w:t>Reading or writing files anywhere else will result in an automatic failing grade on this assignment!</w:t>
-            </w:r>
-            <w:r>
-              <w:rPr>
+              <w:t xml:space="preserve">Reading or writing files anywhere else </w:t>
+            </w:r>
+            <w:r>
+              <w:rPr>
+                <w:b/>
                 <w:color w:val="000000"/>
                 <w:szCs w:val="24"/>
               </w:rPr>
-              <w:t xml:space="preserve"> </w:t>
-            </w:r>
+              <w:t xml:space="preserve">is </w:t>
+            </w:r>
+            <w:r>
+              <w:rPr>
+                <w:b/>
+                <w:color w:val="000000"/>
+                <w:szCs w:val="24"/>
+                <w:u w:val="single"/>
+              </w:rPr>
+              <w:t>strictly forbidden</w:t>
+            </w:r>
+            <w:r>
+              <w:rPr>
+                <w:b/>
+                <w:color w:val="000000"/>
+                <w:szCs w:val="24"/>
+              </w:rPr>
+              <w:t xml:space="preserve"> and may incur serious penalties!</w:t>
+            </w:r>
+            <w:bookmarkStart w:id="4" w:name="_GoBack"/>
+            <w:bookmarkEnd w:id="4"/>
           </w:p>
         </w:tc>
       </w:tr>
@@ -5814,7 +5784,6 @@
                 <w:color w:val="000000"/>
                 <w:szCs w:val="24"/>
               </w:rPr>
-              <w:lastRenderedPageBreak/>
               <w:t>View status information about the running Critter;</w:t>
             </w:r>
           </w:p>
@@ -5836,6 +5805,7 @@
                 <w:color w:val="000000"/>
                 <w:szCs w:val="24"/>
               </w:rPr>
+              <w:lastRenderedPageBreak/>
               <w:t>View maps or other data maintained by the Critter;</w:t>
             </w:r>
           </w:p>
@@ -5899,7 +5869,7 @@
       <w:pPr>
         <w:pStyle w:val="Heading2"/>
       </w:pPr>
-      <w:bookmarkStart w:id="4" w:name="_Toc1367100"/>
+      <w:bookmarkStart w:id="5" w:name="_Toc1375348"/>
       <w:r>
         <w:lastRenderedPageBreak/>
         <w:t>Messages Sent to</w:t>
@@ -5910,7 +5880,7 @@
       <w:r>
         <w:t xml:space="preserve"> Critterworld Environment</w:t>
       </w:r>
-      <w:bookmarkEnd w:id="4"/>
+      <w:bookmarkEnd w:id="5"/>
     </w:p>
     <w:p>
       <w:r>
@@ -5965,11 +5935,11 @@
               <w:pStyle w:val="Heading3"/>
               <w:outlineLvl w:val="2"/>
             </w:pPr>
-            <w:bookmarkStart w:id="5" w:name="_Toc1367101"/>
+            <w:bookmarkStart w:id="6" w:name="_Toc1375349"/>
             <w:r>
               <w:t>SCAN</w:t>
             </w:r>
-            <w:bookmarkEnd w:id="5"/>
+            <w:bookmarkEnd w:id="6"/>
           </w:p>
           <w:p>
             <w:pPr>
@@ -6124,11 +6094,11 @@
               <w:pStyle w:val="Heading3"/>
               <w:outlineLvl w:val="2"/>
             </w:pPr>
-            <w:bookmarkStart w:id="6" w:name="_Toc1367102"/>
+            <w:bookmarkStart w:id="7" w:name="_Toc1375350"/>
             <w:r>
               <w:t>GET_LEVEL_DURATION</w:t>
             </w:r>
-            <w:bookmarkEnd w:id="6"/>
+            <w:bookmarkEnd w:id="7"/>
           </w:p>
           <w:p>
             <w:pPr>
@@ -6284,11 +6254,11 @@
               <w:pStyle w:val="Heading3"/>
               <w:outlineLvl w:val="2"/>
             </w:pPr>
-            <w:bookmarkStart w:id="7" w:name="_Toc1367103"/>
+            <w:bookmarkStart w:id="8" w:name="_Toc1375351"/>
             <w:r>
               <w:t>GET_LEVEL_TIME_REMAINING</w:t>
             </w:r>
-            <w:bookmarkEnd w:id="7"/>
+            <w:bookmarkEnd w:id="8"/>
           </w:p>
           <w:p>
             <w:pPr>
@@ -6444,11 +6414,11 @@
               <w:pStyle w:val="Heading3"/>
               <w:outlineLvl w:val="2"/>
             </w:pPr>
-            <w:bookmarkStart w:id="8" w:name="_Toc1367104"/>
+            <w:bookmarkStart w:id="9" w:name="_Toc1375352"/>
             <w:r>
               <w:t>GET_HEALTH</w:t>
             </w:r>
-            <w:bookmarkEnd w:id="8"/>
+            <w:bookmarkEnd w:id="9"/>
           </w:p>
           <w:p>
             <w:pPr>
@@ -6604,12 +6574,12 @@
               <w:pStyle w:val="Heading3"/>
               <w:outlineLvl w:val="2"/>
             </w:pPr>
-            <w:bookmarkStart w:id="9" w:name="_Toc1367105"/>
+            <w:bookmarkStart w:id="10" w:name="_Toc1375353"/>
             <w:r>
               <w:lastRenderedPageBreak/>
               <w:t>GET_ENERGY</w:t>
             </w:r>
-            <w:bookmarkEnd w:id="9"/>
+            <w:bookmarkEnd w:id="10"/>
           </w:p>
           <w:p>
             <w:pPr>
@@ -6765,14 +6735,14 @@
               <w:pStyle w:val="Heading3"/>
               <w:outlineLvl w:val="2"/>
             </w:pPr>
-            <w:bookmarkStart w:id="10" w:name="_Toc1367106"/>
+            <w:bookmarkStart w:id="11" w:name="_Toc1375354"/>
             <w:r>
               <w:t>GET_</w:t>
             </w:r>
             <w:r>
               <w:t>LOCATION</w:t>
             </w:r>
-            <w:bookmarkEnd w:id="10"/>
+            <w:bookmarkEnd w:id="11"/>
           </w:p>
           <w:p>
             <w:pPr>
@@ -6998,14 +6968,14 @@
               <w:pStyle w:val="Heading3"/>
               <w:outlineLvl w:val="2"/>
             </w:pPr>
-            <w:bookmarkStart w:id="11" w:name="_Toc1367107"/>
+            <w:bookmarkStart w:id="12" w:name="_Toc1375355"/>
             <w:r>
               <w:t>GET_</w:t>
             </w:r>
             <w:r>
               <w:t>SPEED</w:t>
             </w:r>
-            <w:bookmarkEnd w:id="11"/>
+            <w:bookmarkEnd w:id="12"/>
           </w:p>
           <w:p>
             <w:pPr>
@@ -7231,14 +7201,14 @@
               <w:pStyle w:val="Heading3"/>
               <w:outlineLvl w:val="2"/>
             </w:pPr>
-            <w:bookmarkStart w:id="12" w:name="_Toc1367108"/>
+            <w:bookmarkStart w:id="13" w:name="_Toc1375356"/>
             <w:r>
               <w:t>GET_</w:t>
             </w:r>
             <w:r>
               <w:t>ARENA_SIZE</w:t>
             </w:r>
-            <w:bookmarkEnd w:id="12"/>
+            <w:bookmarkEnd w:id="13"/>
           </w:p>
           <w:p>
             <w:pPr>
@@ -7450,14 +7420,14 @@
               <w:pStyle w:val="Heading3"/>
               <w:outlineLvl w:val="2"/>
             </w:pPr>
-            <w:bookmarkStart w:id="13" w:name="_Toc1367109"/>
+            <w:bookmarkStart w:id="14" w:name="_Toc1375357"/>
             <w:r>
               <w:t>GET_</w:t>
             </w:r>
             <w:r>
               <w:t>ARENA_SIZE</w:t>
             </w:r>
-            <w:bookmarkEnd w:id="13"/>
+            <w:bookmarkEnd w:id="14"/>
           </w:p>
           <w:p>
             <w:pPr>
@@ -7669,11 +7639,11 @@
               <w:pStyle w:val="Heading3"/>
               <w:outlineLvl w:val="2"/>
             </w:pPr>
-            <w:bookmarkStart w:id="14" w:name="_Toc1367110"/>
+            <w:bookmarkStart w:id="15" w:name="_Toc1375358"/>
             <w:r>
               <w:t>SET_DESTINATION</w:t>
             </w:r>
-            <w:bookmarkEnd w:id="14"/>
+            <w:bookmarkEnd w:id="15"/>
           </w:p>
           <w:p>
             <w:pPr>
@@ -7932,15 +7902,7 @@
                 <w:rFonts w:ascii="Arial" w:hAnsi="Arial" w:cs="Arial"/>
                 <w:sz w:val="20"/>
               </w:rPr>
-              <w:t>SET_</w:t>
-            </w:r>
-            <w:proofErr w:type="gramStart"/>
-            <w:r>
-              <w:rPr>
-                <w:rFonts w:ascii="Arial" w:hAnsi="Arial" w:cs="Arial"/>
-                <w:sz w:val="20"/>
-              </w:rPr>
-              <w:t>DESTINATION</w:t>
+              <w:t>SET_DESTINATION</w:t>
             </w:r>
             <w:r>
               <w:rPr>
@@ -7956,7 +7918,6 @@
               </w:rPr>
               <w:t>50:75:2</w:t>
             </w:r>
-            <w:proofErr w:type="gramEnd"/>
             <w:r>
               <w:rPr>
                 <w:rFonts w:ascii="Arial" w:hAnsi="Arial" w:cs="Arial"/>
@@ -7997,11 +7958,11 @@
               <w:pStyle w:val="Heading3"/>
               <w:outlineLvl w:val="2"/>
             </w:pPr>
-            <w:bookmarkStart w:id="15" w:name="_Toc1367111"/>
+            <w:bookmarkStart w:id="16" w:name="_Toc1375359"/>
             <w:r>
               <w:t>RANDOM_DESTINATION</w:t>
             </w:r>
-            <w:bookmarkEnd w:id="15"/>
+            <w:bookmarkEnd w:id="16"/>
           </w:p>
           <w:p>
             <w:pPr>
@@ -8171,12 +8132,12 @@
               <w:pStyle w:val="Heading3"/>
               <w:outlineLvl w:val="2"/>
             </w:pPr>
-            <w:bookmarkStart w:id="16" w:name="_Toc1367112"/>
+            <w:bookmarkStart w:id="17" w:name="_Toc1375360"/>
             <w:r>
               <w:lastRenderedPageBreak/>
               <w:t>STOP</w:t>
             </w:r>
-            <w:bookmarkEnd w:id="16"/>
+            <w:bookmarkEnd w:id="17"/>
           </w:p>
           <w:p>
             <w:pPr>
@@ -8346,12 +8307,12 @@
               <w:pStyle w:val="Heading3"/>
               <w:outlineLvl w:val="2"/>
             </w:pPr>
-            <w:bookmarkStart w:id="17" w:name="_Toc1367113"/>
             <w:bookmarkStart w:id="18" w:name="_Hlk1319766"/>
+            <w:bookmarkStart w:id="19" w:name="_Toc1375361"/>
             <w:r>
               <w:t>SET_SPEED</w:t>
             </w:r>
-            <w:bookmarkEnd w:id="17"/>
+            <w:bookmarkEnd w:id="19"/>
           </w:p>
           <w:p>
             <w:pPr>
@@ -8519,12 +8480,12 @@
       <w:pPr>
         <w:pStyle w:val="Heading2"/>
       </w:pPr>
-      <w:bookmarkStart w:id="19" w:name="_Toc1367114"/>
+      <w:bookmarkStart w:id="20" w:name="_Toc1375362"/>
       <w:bookmarkEnd w:id="18"/>
       <w:r>
         <w:t>Messages Received from the Critterworld Environment</w:t>
       </w:r>
-      <w:bookmarkEnd w:id="19"/>
+      <w:bookmarkEnd w:id="20"/>
     </w:p>
     <w:p>
       <w:r>
@@ -8581,11 +8542,11 @@
               <w:pStyle w:val="Heading3"/>
               <w:outlineLvl w:val="2"/>
             </w:pPr>
-            <w:bookmarkStart w:id="20" w:name="_Toc1367115"/>
+            <w:bookmarkStart w:id="21" w:name="_Toc1375363"/>
             <w:r>
               <w:t>ERROR</w:t>
             </w:r>
-            <w:bookmarkEnd w:id="20"/>
+            <w:bookmarkEnd w:id="21"/>
           </w:p>
           <w:p>
             <w:pPr>
@@ -8741,11 +8702,11 @@
               <w:pStyle w:val="Heading3"/>
               <w:outlineLvl w:val="2"/>
             </w:pPr>
-            <w:bookmarkStart w:id="21" w:name="_Toc1367116"/>
+            <w:bookmarkStart w:id="22" w:name="_Toc1375364"/>
             <w:r>
               <w:t>SEE</w:t>
             </w:r>
-            <w:bookmarkEnd w:id="21"/>
+            <w:bookmarkEnd w:id="22"/>
           </w:p>
           <w:p>
             <w:pPr>
@@ -9077,21 +9038,12 @@
               <w:t>coord</w:t>
             </w:r>
             <w:proofErr w:type="spellEnd"/>
-            <w:proofErr w:type="gramStart"/>
-            <w:r>
-              <w:rPr>
-                <w:rFonts w:ascii="Arial" w:hAnsi="Arial" w:cs="Arial"/>
-                <w:sz w:val="20"/>
-              </w:rPr>
-              <w:t>&gt;,Y</w:t>
-            </w:r>
-            <w:proofErr w:type="gramEnd"/>
-            <w:r>
-              <w:rPr>
-                <w:rFonts w:ascii="Arial" w:hAnsi="Arial" w:cs="Arial"/>
-                <w:sz w:val="20"/>
-              </w:rPr>
-              <w:t>=&lt;y-</w:t>
+            <w:r>
+              <w:rPr>
+                <w:rFonts w:ascii="Arial" w:hAnsi="Arial" w:cs="Arial"/>
+                <w:sz w:val="20"/>
+              </w:rPr>
+              <w:t>&gt;,Y=&lt;y-</w:t>
             </w:r>
             <w:proofErr w:type="spellStart"/>
             <w:r>
@@ -9379,21 +9331,12 @@
                 <w:sz w:val="20"/>
               </w:rPr>
             </w:pPr>
-            <w:proofErr w:type="gramStart"/>
-            <w:r>
-              <w:rPr>
-                <w:rFonts w:ascii="Arial" w:hAnsi="Arial" w:cs="Arial"/>
-                <w:sz w:val="20"/>
-              </w:rPr>
-              <w:t>Food:{</w:t>
-            </w:r>
-            <w:proofErr w:type="gramEnd"/>
-            <w:r>
-              <w:rPr>
-                <w:rFonts w:ascii="Arial" w:hAnsi="Arial" w:cs="Arial"/>
-                <w:sz w:val="20"/>
-              </w:rPr>
-              <w:t>X=222,Y=91}</w:t>
+            <w:r>
+              <w:rPr>
+                <w:rFonts w:ascii="Arial" w:hAnsi="Arial" w:cs="Arial"/>
+                <w:sz w:val="20"/>
+              </w:rPr>
+              <w:t>Food:{X=222,Y=91}</w:t>
             </w:r>
             <w:r>
               <w:rPr>
@@ -9479,11 +9422,11 @@
               <w:pStyle w:val="Heading3"/>
               <w:outlineLvl w:val="2"/>
             </w:pPr>
-            <w:bookmarkStart w:id="22" w:name="_Toc1367117"/>
+            <w:bookmarkStart w:id="23" w:name="_Toc1375365"/>
             <w:r>
               <w:t>SCAN</w:t>
             </w:r>
-            <w:bookmarkEnd w:id="22"/>
+            <w:bookmarkEnd w:id="23"/>
           </w:p>
           <w:p>
             <w:pPr>
@@ -9713,21 +9656,12 @@
               <w:t>coord</w:t>
             </w:r>
             <w:proofErr w:type="spellEnd"/>
-            <w:proofErr w:type="gramStart"/>
-            <w:r>
-              <w:rPr>
-                <w:rFonts w:ascii="Arial" w:hAnsi="Arial" w:cs="Arial"/>
-                <w:sz w:val="20"/>
-              </w:rPr>
-              <w:t>&gt;,Y</w:t>
-            </w:r>
-            <w:proofErr w:type="gramEnd"/>
-            <w:r>
-              <w:rPr>
-                <w:rFonts w:ascii="Arial" w:hAnsi="Arial" w:cs="Arial"/>
-                <w:sz w:val="20"/>
-              </w:rPr>
-              <w:t>=&lt;y-</w:t>
+            <w:r>
+              <w:rPr>
+                <w:rFonts w:ascii="Arial" w:hAnsi="Arial" w:cs="Arial"/>
+                <w:sz w:val="20"/>
+              </w:rPr>
+              <w:t>&gt;,Y=&lt;y-</w:t>
             </w:r>
             <w:proofErr w:type="spellStart"/>
             <w:r>
@@ -9932,12 +9866,12 @@
               <w:pStyle w:val="Heading3"/>
               <w:outlineLvl w:val="2"/>
             </w:pPr>
-            <w:bookmarkStart w:id="23" w:name="_Toc1367118"/>
             <w:bookmarkStart w:id="24" w:name="_Hlk1323575"/>
+            <w:bookmarkStart w:id="25" w:name="_Toc1375366"/>
             <w:r>
               <w:t>LEVEL_DURATION</w:t>
             </w:r>
-            <w:bookmarkEnd w:id="23"/>
+            <w:bookmarkEnd w:id="25"/>
           </w:p>
           <w:p>
             <w:pPr>
@@ -10143,15 +10077,7 @@
                 <w:rFonts w:ascii="Arial" w:hAnsi="Arial" w:cs="Arial"/>
                 <w:sz w:val="20"/>
               </w:rPr>
-              <w:t>LEVEL_</w:t>
-            </w:r>
-            <w:proofErr w:type="gramStart"/>
-            <w:r>
-              <w:rPr>
-                <w:rFonts w:ascii="Arial" w:hAnsi="Arial" w:cs="Arial"/>
-                <w:sz w:val="20"/>
-              </w:rPr>
-              <w:t>DURATION</w:t>
+              <w:t>LEVEL_DURATION</w:t>
             </w:r>
             <w:r>
               <w:rPr>
@@ -10167,7 +10093,6 @@
               </w:rPr>
               <w:t>34:120</w:t>
             </w:r>
-            <w:proofErr w:type="gramEnd"/>
           </w:p>
         </w:tc>
       </w:tr>
@@ -10202,11 +10127,11 @@
               <w:pStyle w:val="Heading3"/>
               <w:outlineLvl w:val="2"/>
             </w:pPr>
-            <w:bookmarkStart w:id="25" w:name="_Toc1367119"/>
+            <w:bookmarkStart w:id="26" w:name="_Toc1375367"/>
             <w:r>
               <w:t>LEVEL_TIME_REMAINING</w:t>
             </w:r>
-            <w:bookmarkEnd w:id="25"/>
+            <w:bookmarkEnd w:id="26"/>
           </w:p>
           <w:p>
             <w:pPr>
@@ -10410,15 +10335,7 @@
                 <w:rFonts w:ascii="Arial" w:hAnsi="Arial" w:cs="Arial"/>
                 <w:sz w:val="20"/>
               </w:rPr>
-              <w:t>LEVEL_TIME_</w:t>
-            </w:r>
-            <w:proofErr w:type="gramStart"/>
-            <w:r>
-              <w:rPr>
-                <w:rFonts w:ascii="Arial" w:hAnsi="Arial" w:cs="Arial"/>
-                <w:sz w:val="20"/>
-              </w:rPr>
-              <w:t>REMAINING</w:t>
+              <w:t>LEVEL_TIME_REMAINING</w:t>
             </w:r>
             <w:r>
               <w:rPr>
@@ -10434,7 +10351,6 @@
               </w:rPr>
               <w:t>34:6</w:t>
             </w:r>
-            <w:proofErr w:type="gramEnd"/>
           </w:p>
         </w:tc>
       </w:tr>
@@ -10468,11 +10384,11 @@
               <w:pStyle w:val="Heading3"/>
               <w:outlineLvl w:val="2"/>
             </w:pPr>
-            <w:bookmarkStart w:id="26" w:name="_Toc1367120"/>
+            <w:bookmarkStart w:id="27" w:name="_Toc1375368"/>
             <w:r>
               <w:t>HEALTH</w:t>
             </w:r>
-            <w:bookmarkEnd w:id="26"/>
+            <w:bookmarkEnd w:id="27"/>
           </w:p>
           <w:p>
             <w:pPr>
@@ -10793,7 +10709,6 @@
                 <w:sz w:val="20"/>
               </w:rPr>
             </w:pPr>
-            <w:proofErr w:type="gramStart"/>
             <w:r>
               <w:rPr>
                 <w:rFonts w:ascii="Arial" w:hAnsi="Arial" w:cs="Arial"/>
@@ -10813,15 +10728,7 @@
                 <w:rFonts w:ascii="Arial" w:hAnsi="Arial" w:cs="Arial"/>
                 <w:sz w:val="20"/>
               </w:rPr>
-              <w:t>34:78</w:t>
-            </w:r>
-            <w:proofErr w:type="gramEnd"/>
-            <w:r>
-              <w:rPr>
-                <w:rFonts w:ascii="Arial" w:hAnsi="Arial" w:cs="Arial"/>
-                <w:sz w:val="20"/>
-              </w:rPr>
-              <w:t>:Strong</w:t>
+              <w:t>34:78:Strong</w:t>
             </w:r>
           </w:p>
         </w:tc>
@@ -10856,12 +10763,12 @@
               <w:pStyle w:val="Heading3"/>
               <w:outlineLvl w:val="2"/>
             </w:pPr>
-            <w:bookmarkStart w:id="27" w:name="_Toc1367121"/>
             <w:bookmarkStart w:id="28" w:name="_Hlk1325614"/>
+            <w:bookmarkStart w:id="29" w:name="_Toc1375369"/>
             <w:r>
               <w:t>ENERGY</w:t>
             </w:r>
-            <w:bookmarkEnd w:id="27"/>
+            <w:bookmarkEnd w:id="29"/>
           </w:p>
           <w:p>
             <w:pPr>
@@ -11046,7 +10953,6 @@
                 <w:sz w:val="20"/>
               </w:rPr>
             </w:pPr>
-            <w:proofErr w:type="gramStart"/>
             <w:r>
               <w:rPr>
                 <w:rFonts w:ascii="Arial" w:hAnsi="Arial" w:cs="Arial"/>
@@ -11068,7 +10974,6 @@
               </w:rPr>
               <w:t>34:22</w:t>
             </w:r>
-            <w:proofErr w:type="gramEnd"/>
           </w:p>
         </w:tc>
       </w:tr>
@@ -11103,12 +11008,12 @@
               <w:pStyle w:val="Heading3"/>
               <w:outlineLvl w:val="2"/>
             </w:pPr>
-            <w:bookmarkStart w:id="29" w:name="_Toc1367122"/>
             <w:bookmarkStart w:id="30" w:name="_Hlk1326014"/>
+            <w:bookmarkStart w:id="31" w:name="_Toc1375370"/>
             <w:r>
               <w:t>LOCATION</w:t>
             </w:r>
-            <w:bookmarkEnd w:id="29"/>
+            <w:bookmarkEnd w:id="31"/>
           </w:p>
           <w:p>
             <w:pPr>
@@ -11259,21 +11164,12 @@
               <w:t>coord</w:t>
             </w:r>
             <w:proofErr w:type="spellEnd"/>
-            <w:proofErr w:type="gramStart"/>
-            <w:r>
-              <w:rPr>
-                <w:rFonts w:ascii="Arial" w:hAnsi="Arial" w:cs="Arial"/>
-                <w:sz w:val="20"/>
-              </w:rPr>
-              <w:t>&gt;,Y</w:t>
-            </w:r>
-            <w:proofErr w:type="gramEnd"/>
-            <w:r>
-              <w:rPr>
-                <w:rFonts w:ascii="Arial" w:hAnsi="Arial" w:cs="Arial"/>
-                <w:sz w:val="20"/>
-              </w:rPr>
-              <w:t>=&lt;y-</w:t>
+            <w:r>
+              <w:rPr>
+                <w:rFonts w:ascii="Arial" w:hAnsi="Arial" w:cs="Arial"/>
+                <w:sz w:val="20"/>
+              </w:rPr>
+              <w:t>&gt;,Y=&lt;y-</w:t>
             </w:r>
             <w:proofErr w:type="spellStart"/>
             <w:r>
@@ -11412,21 +11308,12 @@
               </w:rPr>
               <w:t>:</w:t>
             </w:r>
-            <w:proofErr w:type="gramStart"/>
-            <w:r>
-              <w:rPr>
-                <w:rFonts w:ascii="Arial" w:hAnsi="Arial" w:cs="Arial"/>
-                <w:sz w:val="20"/>
-              </w:rPr>
-              <w:t>34:{</w:t>
-            </w:r>
-            <w:proofErr w:type="gramEnd"/>
-            <w:r>
-              <w:rPr>
-                <w:rFonts w:ascii="Arial" w:hAnsi="Arial" w:cs="Arial"/>
-                <w:sz w:val="20"/>
-              </w:rPr>
-              <w:t>X=145,Y=352}</w:t>
+            <w:r>
+              <w:rPr>
+                <w:rFonts w:ascii="Arial" w:hAnsi="Arial" w:cs="Arial"/>
+                <w:sz w:val="20"/>
+              </w:rPr>
+              <w:t>34:{X=145,Y=352}</w:t>
             </w:r>
           </w:p>
         </w:tc>
@@ -11462,11 +11349,11 @@
               <w:pStyle w:val="Heading3"/>
               <w:outlineLvl w:val="2"/>
             </w:pPr>
-            <w:bookmarkStart w:id="31" w:name="_Toc1367123"/>
+            <w:bookmarkStart w:id="32" w:name="_Toc1375371"/>
             <w:r>
               <w:t>SPEED</w:t>
             </w:r>
-            <w:bookmarkEnd w:id="31"/>
+            <w:bookmarkEnd w:id="32"/>
           </w:p>
           <w:p>
             <w:pPr>
@@ -11666,21 +11553,12 @@
                 <w:sz w:val="20"/>
               </w:rPr>
             </w:pPr>
-            <w:proofErr w:type="gramStart"/>
-            <w:r>
-              <w:rPr>
-                <w:rFonts w:ascii="Arial" w:hAnsi="Arial" w:cs="Arial"/>
-                <w:sz w:val="20"/>
-              </w:rPr>
-              <w:t>SPEED:34:2:1</w:t>
-            </w:r>
-            <w:proofErr w:type="gramEnd"/>
-            <w:r>
-              <w:rPr>
-                <w:rFonts w:ascii="Arial" w:hAnsi="Arial" w:cs="Arial"/>
-                <w:sz w:val="20"/>
-              </w:rPr>
-              <w:t>.036924:0.9630763</w:t>
+            <w:r>
+              <w:rPr>
+                <w:rFonts w:ascii="Arial" w:hAnsi="Arial" w:cs="Arial"/>
+                <w:sz w:val="20"/>
+              </w:rPr>
+              <w:t>SPEED:34:2:1.036924:0.9630763</w:t>
             </w:r>
           </w:p>
         </w:tc>
@@ -11715,11 +11593,11 @@
               <w:pStyle w:val="Heading3"/>
               <w:outlineLvl w:val="2"/>
             </w:pPr>
-            <w:bookmarkStart w:id="32" w:name="_Toc1367124"/>
+            <w:bookmarkStart w:id="33" w:name="_Toc1375372"/>
             <w:r>
               <w:t>ARENA_SIZE</w:t>
             </w:r>
-            <w:bookmarkEnd w:id="32"/>
+            <w:bookmarkEnd w:id="33"/>
           </w:p>
           <w:p>
             <w:pPr>
@@ -11988,15 +11866,7 @@
                 <w:rFonts w:ascii="Arial" w:hAnsi="Arial" w:cs="Arial"/>
                 <w:sz w:val="20"/>
               </w:rPr>
-              <w:t>ARENA_</w:t>
-            </w:r>
-            <w:proofErr w:type="gramStart"/>
-            <w:r>
-              <w:rPr>
-                <w:rFonts w:ascii="Arial" w:hAnsi="Arial" w:cs="Arial"/>
-                <w:sz w:val="20"/>
-              </w:rPr>
-              <w:t>SIZE</w:t>
+              <w:t>ARENA_SIZE</w:t>
             </w:r>
             <w:r>
               <w:rPr>
@@ -12012,7 +11882,6 @@
               </w:rPr>
               <w:t>34:1020:800</w:t>
             </w:r>
-            <w:proofErr w:type="gramEnd"/>
           </w:p>
         </w:tc>
       </w:tr>
@@ -12046,11 +11915,11 @@
               <w:pStyle w:val="Heading3"/>
               <w:outlineLvl w:val="2"/>
             </w:pPr>
-            <w:bookmarkStart w:id="33" w:name="_Toc1367125"/>
+            <w:bookmarkStart w:id="34" w:name="_Toc1375373"/>
             <w:r>
               <w:t>ESCAPE</w:t>
             </w:r>
-            <w:bookmarkEnd w:id="33"/>
+            <w:bookmarkEnd w:id="34"/>
           </w:p>
           <w:p>
             <w:pPr>
@@ -12202,21 +12071,12 @@
               <w:t>coord</w:t>
             </w:r>
             <w:proofErr w:type="spellEnd"/>
-            <w:proofErr w:type="gramStart"/>
-            <w:r>
-              <w:rPr>
-                <w:rFonts w:ascii="Arial" w:hAnsi="Arial" w:cs="Arial"/>
-                <w:sz w:val="20"/>
-              </w:rPr>
-              <w:t>&gt;,Y</w:t>
-            </w:r>
-            <w:proofErr w:type="gramEnd"/>
-            <w:r>
-              <w:rPr>
-                <w:rFonts w:ascii="Arial" w:hAnsi="Arial" w:cs="Arial"/>
-                <w:sz w:val="20"/>
-              </w:rPr>
-              <w:t>=&lt;y-</w:t>
+            <w:r>
+              <w:rPr>
+                <w:rFonts w:ascii="Arial" w:hAnsi="Arial" w:cs="Arial"/>
+                <w:sz w:val="20"/>
+              </w:rPr>
+              <w:t>&gt;,Y=&lt;y-</w:t>
             </w:r>
             <w:proofErr w:type="spellStart"/>
             <w:r>
@@ -12340,7 +12200,6 @@
                 <w:sz w:val="20"/>
               </w:rPr>
             </w:pPr>
-            <w:proofErr w:type="gramStart"/>
             <w:r>
               <w:rPr>
                 <w:rFonts w:ascii="Arial" w:hAnsi="Arial" w:cs="Arial"/>
@@ -12360,15 +12219,7 @@
                 <w:rFonts w:ascii="Arial" w:hAnsi="Arial" w:cs="Arial"/>
                 <w:sz w:val="20"/>
               </w:rPr>
-              <w:t>{</w:t>
-            </w:r>
-            <w:proofErr w:type="gramEnd"/>
-            <w:r>
-              <w:rPr>
-                <w:rFonts w:ascii="Arial" w:hAnsi="Arial" w:cs="Arial"/>
-                <w:sz w:val="20"/>
-              </w:rPr>
-              <w:t>X=145,Y=352}</w:t>
+              <w:t>{X=145,Y=352}</w:t>
             </w:r>
           </w:p>
         </w:tc>
@@ -12403,12 +12254,12 @@
               <w:pStyle w:val="Heading3"/>
               <w:outlineLvl w:val="2"/>
             </w:pPr>
-            <w:bookmarkStart w:id="34" w:name="_Toc1367126"/>
+            <w:bookmarkStart w:id="35" w:name="_Toc1375374"/>
             <w:r>
               <w:lastRenderedPageBreak/>
               <w:t>SCORED</w:t>
             </w:r>
-            <w:bookmarkEnd w:id="34"/>
+            <w:bookmarkEnd w:id="35"/>
           </w:p>
           <w:p>
             <w:pPr>
@@ -12544,21 +12395,12 @@
               <w:t>coord</w:t>
             </w:r>
             <w:proofErr w:type="spellEnd"/>
-            <w:proofErr w:type="gramStart"/>
-            <w:r>
-              <w:rPr>
-                <w:rFonts w:ascii="Arial" w:hAnsi="Arial" w:cs="Arial"/>
-                <w:sz w:val="20"/>
-              </w:rPr>
-              <w:t>&gt;,Y</w:t>
-            </w:r>
-            <w:proofErr w:type="gramEnd"/>
-            <w:r>
-              <w:rPr>
-                <w:rFonts w:ascii="Arial" w:hAnsi="Arial" w:cs="Arial"/>
-                <w:sz w:val="20"/>
-              </w:rPr>
-              <w:t>=&lt;y-</w:t>
+            <w:r>
+              <w:rPr>
+                <w:rFonts w:ascii="Arial" w:hAnsi="Arial" w:cs="Arial"/>
+                <w:sz w:val="20"/>
+              </w:rPr>
+              <w:t>&gt;,Y=&lt;y-</w:t>
             </w:r>
             <w:proofErr w:type="spellStart"/>
             <w:r>
@@ -12697,7 +12539,6 @@
                 <w:sz w:val="20"/>
               </w:rPr>
             </w:pPr>
-            <w:proofErr w:type="gramStart"/>
             <w:r>
               <w:rPr>
                 <w:rFonts w:ascii="Arial" w:hAnsi="Arial" w:cs="Arial"/>
@@ -12717,15 +12558,7 @@
                 <w:rFonts w:ascii="Arial" w:hAnsi="Arial" w:cs="Arial"/>
                 <w:sz w:val="20"/>
               </w:rPr>
-              <w:t>{</w:t>
-            </w:r>
-            <w:proofErr w:type="gramEnd"/>
-            <w:r>
-              <w:rPr>
-                <w:rFonts w:ascii="Arial" w:hAnsi="Arial" w:cs="Arial"/>
-                <w:sz w:val="20"/>
-              </w:rPr>
-              <w:t>X=145,Y=352}:55</w:t>
+              <w:t>{X=145,Y=352}:55</w:t>
             </w:r>
           </w:p>
         </w:tc>
@@ -12760,11 +12593,11 @@
               <w:pStyle w:val="Heading3"/>
               <w:outlineLvl w:val="2"/>
             </w:pPr>
-            <w:bookmarkStart w:id="35" w:name="_Toc1367127"/>
+            <w:bookmarkStart w:id="36" w:name="_Toc1375375"/>
             <w:r>
               <w:t>ATE</w:t>
             </w:r>
-            <w:bookmarkEnd w:id="35"/>
+            <w:bookmarkEnd w:id="36"/>
           </w:p>
           <w:p>
             <w:pPr>
@@ -12900,21 +12733,12 @@
               <w:t>coord</w:t>
             </w:r>
             <w:proofErr w:type="spellEnd"/>
-            <w:proofErr w:type="gramStart"/>
-            <w:r>
-              <w:rPr>
-                <w:rFonts w:ascii="Arial" w:hAnsi="Arial" w:cs="Arial"/>
-                <w:sz w:val="20"/>
-              </w:rPr>
-              <w:t>&gt;,Y</w:t>
-            </w:r>
-            <w:proofErr w:type="gramEnd"/>
-            <w:r>
-              <w:rPr>
-                <w:rFonts w:ascii="Arial" w:hAnsi="Arial" w:cs="Arial"/>
-                <w:sz w:val="20"/>
-              </w:rPr>
-              <w:t>=&lt;y-</w:t>
+            <w:r>
+              <w:rPr>
+                <w:rFonts w:ascii="Arial" w:hAnsi="Arial" w:cs="Arial"/>
+                <w:sz w:val="20"/>
+              </w:rPr>
+              <w:t>&gt;,Y=&lt;y-</w:t>
             </w:r>
             <w:proofErr w:type="spellStart"/>
             <w:r>
@@ -13068,7 +12892,6 @@
                 <w:sz w:val="20"/>
               </w:rPr>
             </w:pPr>
-            <w:proofErr w:type="gramStart"/>
             <w:r>
               <w:rPr>
                 <w:rFonts w:ascii="Arial" w:hAnsi="Arial" w:cs="Arial"/>
@@ -13088,15 +12911,7 @@
                 <w:rFonts w:ascii="Arial" w:hAnsi="Arial" w:cs="Arial"/>
                 <w:sz w:val="20"/>
               </w:rPr>
-              <w:t>{</w:t>
-            </w:r>
-            <w:proofErr w:type="gramEnd"/>
-            <w:r>
-              <w:rPr>
-                <w:rFonts w:ascii="Arial" w:hAnsi="Arial" w:cs="Arial"/>
-                <w:sz w:val="20"/>
-              </w:rPr>
-              <w:t>X=145,Y=352}:55:60</w:t>
+              <w:t>{X=145,Y=352}:55:60</w:t>
             </w:r>
           </w:p>
         </w:tc>
@@ -13131,11 +12946,11 @@
               <w:pStyle w:val="Heading3"/>
               <w:outlineLvl w:val="2"/>
             </w:pPr>
-            <w:bookmarkStart w:id="36" w:name="_Toc1367128"/>
+            <w:bookmarkStart w:id="37" w:name="_Toc1375376"/>
             <w:r>
               <w:t>FIGHT</w:t>
             </w:r>
-            <w:bookmarkEnd w:id="36"/>
+            <w:bookmarkEnd w:id="37"/>
           </w:p>
           <w:p>
             <w:pPr>
@@ -13271,21 +13086,12 @@
               <w:t>coord</w:t>
             </w:r>
             <w:proofErr w:type="spellEnd"/>
-            <w:proofErr w:type="gramStart"/>
-            <w:r>
-              <w:rPr>
-                <w:rFonts w:ascii="Arial" w:hAnsi="Arial" w:cs="Arial"/>
-                <w:sz w:val="20"/>
-              </w:rPr>
-              <w:t>&gt;,Y</w:t>
-            </w:r>
-            <w:proofErr w:type="gramEnd"/>
-            <w:r>
-              <w:rPr>
-                <w:rFonts w:ascii="Arial" w:hAnsi="Arial" w:cs="Arial"/>
-                <w:sz w:val="20"/>
-              </w:rPr>
-              <w:t>=&lt;y-</w:t>
+            <w:r>
+              <w:rPr>
+                <w:rFonts w:ascii="Arial" w:hAnsi="Arial" w:cs="Arial"/>
+                <w:sz w:val="20"/>
+              </w:rPr>
+              <w:t>&gt;,Y=&lt;y-</w:t>
             </w:r>
             <w:proofErr w:type="spellStart"/>
             <w:r>
@@ -13454,7 +13260,6 @@
                 <w:sz w:val="20"/>
               </w:rPr>
             </w:pPr>
-            <w:proofErr w:type="gramStart"/>
             <w:r>
               <w:rPr>
                 <w:rFonts w:ascii="Arial" w:hAnsi="Arial" w:cs="Arial"/>
@@ -13474,15 +13279,7 @@
                 <w:rFonts w:ascii="Arial" w:hAnsi="Arial" w:cs="Arial"/>
                 <w:sz w:val="20"/>
               </w:rPr>
-              <w:t>{</w:t>
-            </w:r>
-            <w:proofErr w:type="gramEnd"/>
-            <w:r>
-              <w:rPr>
-                <w:rFonts w:ascii="Arial" w:hAnsi="Arial" w:cs="Arial"/>
-                <w:sz w:val="20"/>
-              </w:rPr>
-              <w:t>X=145,Y=352}:3:Wanderer by Dave Voorhis</w:t>
+              <w:t>{X=145,Y=352}:3:Wanderer by Dave Voorhis</w:t>
             </w:r>
           </w:p>
         </w:tc>
@@ -13517,11 +13314,11 @@
               <w:pStyle w:val="Heading3"/>
               <w:outlineLvl w:val="2"/>
             </w:pPr>
-            <w:bookmarkStart w:id="37" w:name="_Toc1367129"/>
+            <w:bookmarkStart w:id="38" w:name="_Toc1375377"/>
             <w:r>
               <w:t>BUMP</w:t>
             </w:r>
-            <w:bookmarkEnd w:id="37"/>
+            <w:bookmarkEnd w:id="38"/>
           </w:p>
           <w:p>
             <w:pPr>
@@ -13657,21 +13454,12 @@
               <w:t>coord</w:t>
             </w:r>
             <w:proofErr w:type="spellEnd"/>
-            <w:proofErr w:type="gramStart"/>
-            <w:r>
-              <w:rPr>
-                <w:rFonts w:ascii="Arial" w:hAnsi="Arial" w:cs="Arial"/>
-                <w:sz w:val="20"/>
-              </w:rPr>
-              <w:t>&gt;,Y</w:t>
-            </w:r>
-            <w:proofErr w:type="gramEnd"/>
-            <w:r>
-              <w:rPr>
-                <w:rFonts w:ascii="Arial" w:hAnsi="Arial" w:cs="Arial"/>
-                <w:sz w:val="20"/>
-              </w:rPr>
-              <w:t>=&lt;y-</w:t>
+            <w:r>
+              <w:rPr>
+                <w:rFonts w:ascii="Arial" w:hAnsi="Arial" w:cs="Arial"/>
+                <w:sz w:val="20"/>
+              </w:rPr>
+              <w:t>&gt;,Y=&lt;y-</w:t>
             </w:r>
             <w:proofErr w:type="spellStart"/>
             <w:r>
@@ -13804,7 +13592,6 @@
                 <w:sz w:val="20"/>
               </w:rPr>
             </w:pPr>
-            <w:proofErr w:type="gramStart"/>
             <w:r>
               <w:rPr>
                 <w:rFonts w:ascii="Arial" w:hAnsi="Arial" w:cs="Arial"/>
@@ -13824,15 +13611,7 @@
                 <w:rFonts w:ascii="Arial" w:hAnsi="Arial" w:cs="Arial"/>
                 <w:sz w:val="20"/>
               </w:rPr>
-              <w:t>{</w:t>
-            </w:r>
-            <w:proofErr w:type="gramEnd"/>
-            <w:r>
-              <w:rPr>
-                <w:rFonts w:ascii="Arial" w:hAnsi="Arial" w:cs="Arial"/>
-                <w:sz w:val="20"/>
-              </w:rPr>
-              <w:t>X=145,Y=352}</w:t>
+              <w:t>{X=145,Y=352}</w:t>
             </w:r>
           </w:p>
         </w:tc>
@@ -13867,11 +13646,11 @@
               <w:pStyle w:val="Heading3"/>
               <w:outlineLvl w:val="2"/>
             </w:pPr>
-            <w:bookmarkStart w:id="38" w:name="_Toc1367130"/>
+            <w:bookmarkStart w:id="39" w:name="_Toc1375378"/>
             <w:r>
               <w:t>FATALITY</w:t>
             </w:r>
-            <w:bookmarkEnd w:id="38"/>
+            <w:bookmarkEnd w:id="39"/>
           </w:p>
           <w:p>
             <w:pPr>
@@ -14023,21 +13802,12 @@
               <w:t>coord</w:t>
             </w:r>
             <w:proofErr w:type="spellEnd"/>
-            <w:proofErr w:type="gramStart"/>
-            <w:r>
-              <w:rPr>
-                <w:rFonts w:ascii="Arial" w:hAnsi="Arial" w:cs="Arial"/>
-                <w:sz w:val="20"/>
-              </w:rPr>
-              <w:t>&gt;,Y</w:t>
-            </w:r>
-            <w:proofErr w:type="gramEnd"/>
-            <w:r>
-              <w:rPr>
-                <w:rFonts w:ascii="Arial" w:hAnsi="Arial" w:cs="Arial"/>
-                <w:sz w:val="20"/>
-              </w:rPr>
-              <w:t>=&lt;y-</w:t>
+            <w:r>
+              <w:rPr>
+                <w:rFonts w:ascii="Arial" w:hAnsi="Arial" w:cs="Arial"/>
+                <w:sz w:val="20"/>
+              </w:rPr>
+              <w:t>&gt;,Y=&lt;y-</w:t>
             </w:r>
             <w:proofErr w:type="spellStart"/>
             <w:r>
@@ -14161,7 +13931,6 @@
                 <w:sz w:val="20"/>
               </w:rPr>
             </w:pPr>
-            <w:proofErr w:type="gramStart"/>
             <w:r>
               <w:rPr>
                 <w:rFonts w:ascii="Arial" w:hAnsi="Arial" w:cs="Arial"/>
@@ -14181,15 +13950,7 @@
                 <w:rFonts w:ascii="Arial" w:hAnsi="Arial" w:cs="Arial"/>
                 <w:sz w:val="20"/>
               </w:rPr>
-              <w:t>{</w:t>
-            </w:r>
-            <w:proofErr w:type="gramEnd"/>
-            <w:r>
-              <w:rPr>
-                <w:rFonts w:ascii="Arial" w:hAnsi="Arial" w:cs="Arial"/>
-                <w:sz w:val="20"/>
-              </w:rPr>
-              <w:t>X=145,Y=352}</w:t>
+              <w:t>{X=145,Y=352}</w:t>
             </w:r>
           </w:p>
         </w:tc>
@@ -14224,11 +13985,11 @@
               <w:pStyle w:val="Heading3"/>
               <w:outlineLvl w:val="2"/>
             </w:pPr>
-            <w:bookmarkStart w:id="39" w:name="_Toc1367131"/>
+            <w:bookmarkStart w:id="40" w:name="_Toc1375379"/>
             <w:r>
               <w:t>STARVED</w:t>
             </w:r>
-            <w:bookmarkEnd w:id="39"/>
+            <w:bookmarkEnd w:id="40"/>
           </w:p>
           <w:p>
             <w:pPr>
@@ -14380,21 +14141,12 @@
               <w:t>coord</w:t>
             </w:r>
             <w:proofErr w:type="spellEnd"/>
-            <w:proofErr w:type="gramStart"/>
-            <w:r>
-              <w:rPr>
-                <w:rFonts w:ascii="Arial" w:hAnsi="Arial" w:cs="Arial"/>
-                <w:sz w:val="20"/>
-              </w:rPr>
-              <w:t>&gt;,Y</w:t>
-            </w:r>
-            <w:proofErr w:type="gramEnd"/>
-            <w:r>
-              <w:rPr>
-                <w:rFonts w:ascii="Arial" w:hAnsi="Arial" w:cs="Arial"/>
-                <w:sz w:val="20"/>
-              </w:rPr>
-              <w:t>=&lt;y-</w:t>
+            <w:r>
+              <w:rPr>
+                <w:rFonts w:ascii="Arial" w:hAnsi="Arial" w:cs="Arial"/>
+                <w:sz w:val="20"/>
+              </w:rPr>
+              <w:t>&gt;,Y=&lt;y-</w:t>
             </w:r>
             <w:proofErr w:type="spellStart"/>
             <w:r>
@@ -14518,7 +14270,6 @@
                 <w:sz w:val="20"/>
               </w:rPr>
             </w:pPr>
-            <w:proofErr w:type="gramStart"/>
             <w:r>
               <w:rPr>
                 <w:rFonts w:ascii="Arial" w:hAnsi="Arial" w:cs="Arial"/>
@@ -14538,15 +14289,7 @@
                 <w:rFonts w:ascii="Arial" w:hAnsi="Arial" w:cs="Arial"/>
                 <w:sz w:val="20"/>
               </w:rPr>
-              <w:t>{</w:t>
-            </w:r>
-            <w:proofErr w:type="gramEnd"/>
-            <w:r>
-              <w:rPr>
-                <w:rFonts w:ascii="Arial" w:hAnsi="Arial" w:cs="Arial"/>
-                <w:sz w:val="20"/>
-              </w:rPr>
-              <w:t>X=145,Y=352}</w:t>
+              <w:t>{X=145,Y=352}</w:t>
             </w:r>
           </w:p>
         </w:tc>
@@ -14581,11 +14324,11 @@
               <w:pStyle w:val="Heading3"/>
               <w:outlineLvl w:val="2"/>
             </w:pPr>
-            <w:bookmarkStart w:id="40" w:name="_Toc1367132"/>
+            <w:bookmarkStart w:id="41" w:name="_Toc1375380"/>
             <w:r>
               <w:t>BOMBED</w:t>
             </w:r>
-            <w:bookmarkEnd w:id="40"/>
+            <w:bookmarkEnd w:id="41"/>
           </w:p>
           <w:p>
             <w:pPr>
@@ -14738,21 +14481,12 @@
               <w:t>coord</w:t>
             </w:r>
             <w:proofErr w:type="spellEnd"/>
-            <w:proofErr w:type="gramStart"/>
-            <w:r>
-              <w:rPr>
-                <w:rFonts w:ascii="Arial" w:hAnsi="Arial" w:cs="Arial"/>
-                <w:sz w:val="20"/>
-              </w:rPr>
-              <w:t>&gt;,Y</w:t>
-            </w:r>
-            <w:proofErr w:type="gramEnd"/>
-            <w:r>
-              <w:rPr>
-                <w:rFonts w:ascii="Arial" w:hAnsi="Arial" w:cs="Arial"/>
-                <w:sz w:val="20"/>
-              </w:rPr>
-              <w:t>=&lt;y-</w:t>
+            <w:r>
+              <w:rPr>
+                <w:rFonts w:ascii="Arial" w:hAnsi="Arial" w:cs="Arial"/>
+                <w:sz w:val="20"/>
+              </w:rPr>
+              <w:t>&gt;,Y=&lt;y-</w:t>
             </w:r>
             <w:proofErr w:type="spellStart"/>
             <w:r>
@@ -14877,7 +14611,6 @@
                 <w:sz w:val="20"/>
               </w:rPr>
             </w:pPr>
-            <w:proofErr w:type="gramStart"/>
             <w:r>
               <w:rPr>
                 <w:rFonts w:ascii="Arial" w:hAnsi="Arial" w:cs="Arial"/>
@@ -14897,15 +14630,7 @@
                 <w:rFonts w:ascii="Arial" w:hAnsi="Arial" w:cs="Arial"/>
                 <w:sz w:val="20"/>
               </w:rPr>
-              <w:t>{</w:t>
-            </w:r>
-            <w:proofErr w:type="gramEnd"/>
-            <w:r>
-              <w:rPr>
-                <w:rFonts w:ascii="Arial" w:hAnsi="Arial" w:cs="Arial"/>
-                <w:sz w:val="20"/>
-              </w:rPr>
-              <w:t>X=145,Y=352}</w:t>
+              <w:t>{X=145,Y=352}</w:t>
             </w:r>
           </w:p>
         </w:tc>
@@ -14940,11 +14665,11 @@
               <w:pStyle w:val="Heading3"/>
               <w:outlineLvl w:val="2"/>
             </w:pPr>
-            <w:bookmarkStart w:id="41" w:name="_Toc1367133"/>
+            <w:bookmarkStart w:id="42" w:name="_Toc1375381"/>
             <w:r>
               <w:t>CRASHED</w:t>
             </w:r>
-            <w:bookmarkEnd w:id="41"/>
+            <w:bookmarkEnd w:id="42"/>
           </w:p>
           <w:p>
             <w:pPr>
@@ -15096,21 +14821,12 @@
               <w:t>coord</w:t>
             </w:r>
             <w:proofErr w:type="spellEnd"/>
-            <w:proofErr w:type="gramStart"/>
-            <w:r>
-              <w:rPr>
-                <w:rFonts w:ascii="Arial" w:hAnsi="Arial" w:cs="Arial"/>
-                <w:sz w:val="20"/>
-              </w:rPr>
-              <w:t>&gt;,Y</w:t>
-            </w:r>
-            <w:proofErr w:type="gramEnd"/>
-            <w:r>
-              <w:rPr>
-                <w:rFonts w:ascii="Arial" w:hAnsi="Arial" w:cs="Arial"/>
-                <w:sz w:val="20"/>
-              </w:rPr>
-              <w:t>=&lt;y-</w:t>
+            <w:r>
+              <w:rPr>
+                <w:rFonts w:ascii="Arial" w:hAnsi="Arial" w:cs="Arial"/>
+                <w:sz w:val="20"/>
+              </w:rPr>
+              <w:t>&gt;,Y=&lt;y-</w:t>
             </w:r>
             <w:proofErr w:type="spellStart"/>
             <w:r>
@@ -15255,7 +14971,7 @@
                 <w:rFonts w:ascii="Arial" w:hAnsi="Arial" w:cs="Arial"/>
                 <w:sz w:val="20"/>
               </w:rPr>
-              <w:t>CRASHED:{</w:t>
+              <w:t>CRASHED:</w:t>
             </w:r>
             <w:proofErr w:type="gramEnd"/>
             <w:r>
@@ -15263,7 +14979,7 @@
                 <w:rFonts w:ascii="Arial" w:hAnsi="Arial" w:cs="Arial"/>
                 <w:sz w:val="20"/>
               </w:rPr>
-              <w:t>X=132,Y=12}:</w:t>
+              <w:t>{X=132,Y=12}:</w:t>
             </w:r>
             <w:proofErr w:type="spellStart"/>
             <w:r>
@@ -15297,7 +15013,6 @@
               <w:t xml:space="preserve">   at </w:t>
             </w:r>
             <w:proofErr w:type="spellStart"/>
-            <w:proofErr w:type="gramStart"/>
             <w:r>
               <w:rPr>
                 <w:rFonts w:ascii="Arial" w:hAnsi="Arial" w:cs="Arial"/>
@@ -15306,7 +15021,6 @@
               <w:t>DemonstrationCritters.Wanderer.Receive</w:t>
             </w:r>
             <w:proofErr w:type="spellEnd"/>
-            <w:proofErr w:type="gramEnd"/>
             <w:r>
               <w:rPr>
                 <w:rFonts w:ascii="Arial" w:hAnsi="Arial" w:cs="Arial"/>
@@ -15330,7 +15044,6 @@
               <w:t xml:space="preserve">   at </w:t>
             </w:r>
             <w:proofErr w:type="spellStart"/>
-            <w:proofErr w:type="gramStart"/>
             <w:r>
               <w:rPr>
                 <w:rFonts w:ascii="Arial" w:hAnsi="Arial" w:cs="Arial"/>
@@ -15344,15 +15057,7 @@
                 <w:rFonts w:ascii="Arial" w:hAnsi="Arial" w:cs="Arial"/>
                 <w:sz w:val="20"/>
               </w:rPr>
-              <w:t>.&lt;</w:t>
-            </w:r>
-            <w:proofErr w:type="gramEnd"/>
-            <w:r>
-              <w:rPr>
-                <w:rFonts w:ascii="Arial" w:hAnsi="Arial" w:cs="Arial"/>
-                <w:sz w:val="20"/>
-              </w:rPr>
-              <w:t>Launch&gt;b__134_1() in C:\Users\voorh\source\repos\CritterWorld\CritterWorld\Things\Critter.cs:line 645</w:t>
+              <w:t>.&lt;Launch&gt;b__134_1() in C:\Users\voorh\source\repos\CritterWorld\CritterWorld\Things\Critter.cs:line 645</w:t>
             </w:r>
           </w:p>
         </w:tc>
@@ -15387,11 +15092,11 @@
               <w:pStyle w:val="Heading3"/>
               <w:outlineLvl w:val="2"/>
             </w:pPr>
-            <w:bookmarkStart w:id="42" w:name="_Toc1367134"/>
+            <w:bookmarkStart w:id="43" w:name="_Toc1375382"/>
             <w:r>
               <w:t>REACHED_DESTINATION</w:t>
             </w:r>
-            <w:bookmarkEnd w:id="42"/>
+            <w:bookmarkEnd w:id="43"/>
           </w:p>
           <w:p>
             <w:pPr>
@@ -15527,21 +15232,12 @@
               <w:t>coord</w:t>
             </w:r>
             <w:proofErr w:type="spellEnd"/>
-            <w:proofErr w:type="gramStart"/>
-            <w:r>
-              <w:rPr>
-                <w:rFonts w:ascii="Arial" w:hAnsi="Arial" w:cs="Arial"/>
-                <w:sz w:val="20"/>
-              </w:rPr>
-              <w:t>&gt;,Y</w:t>
-            </w:r>
-            <w:proofErr w:type="gramEnd"/>
-            <w:r>
-              <w:rPr>
-                <w:rFonts w:ascii="Arial" w:hAnsi="Arial" w:cs="Arial"/>
-                <w:sz w:val="20"/>
-              </w:rPr>
-              <w:t>=&lt;y-</w:t>
+            <w:r>
+              <w:rPr>
+                <w:rFonts w:ascii="Arial" w:hAnsi="Arial" w:cs="Arial"/>
+                <w:sz w:val="20"/>
+              </w:rPr>
+              <w:t>&gt;,Y=&lt;y-</w:t>
             </w:r>
             <w:proofErr w:type="spellStart"/>
             <w:r>
@@ -15670,15 +15366,7 @@
                 <w:rFonts w:ascii="Arial" w:hAnsi="Arial" w:cs="Arial"/>
                 <w:sz w:val="20"/>
               </w:rPr>
-              <w:t>REACHED_</w:t>
-            </w:r>
-            <w:proofErr w:type="gramStart"/>
-            <w:r>
-              <w:rPr>
-                <w:rFonts w:ascii="Arial" w:hAnsi="Arial" w:cs="Arial"/>
-                <w:sz w:val="20"/>
-              </w:rPr>
-              <w:t>DESTINATION</w:t>
+              <w:t>REACHED_DESTINATION</w:t>
             </w:r>
             <w:r>
               <w:rPr>
@@ -15692,15 +15380,7 @@
                 <w:rFonts w:ascii="Arial" w:hAnsi="Arial" w:cs="Arial"/>
                 <w:sz w:val="20"/>
               </w:rPr>
-              <w:t>{</w:t>
-            </w:r>
-            <w:proofErr w:type="gramEnd"/>
-            <w:r>
-              <w:rPr>
-                <w:rFonts w:ascii="Arial" w:hAnsi="Arial" w:cs="Arial"/>
-                <w:sz w:val="20"/>
-              </w:rPr>
-              <w:t>X=145,Y=352}</w:t>
+              <w:t>{X=145,Y=352}</w:t>
             </w:r>
           </w:p>
         </w:tc>
@@ -15735,12 +15415,12 @@
               <w:pStyle w:val="Heading3"/>
               <w:outlineLvl w:val="2"/>
             </w:pPr>
-            <w:bookmarkStart w:id="43" w:name="_Toc1367135"/>
+            <w:bookmarkStart w:id="44" w:name="_Toc1375383"/>
             <w:r>
               <w:lastRenderedPageBreak/>
               <w:t>LAUNCH</w:t>
             </w:r>
-            <w:bookmarkEnd w:id="43"/>
+            <w:bookmarkEnd w:id="44"/>
           </w:p>
           <w:p>
             <w:pPr>
@@ -15900,21 +15580,12 @@
               <w:t>coord</w:t>
             </w:r>
             <w:proofErr w:type="spellEnd"/>
-            <w:proofErr w:type="gramStart"/>
-            <w:r>
-              <w:rPr>
-                <w:rFonts w:ascii="Arial" w:hAnsi="Arial" w:cs="Arial"/>
-                <w:sz w:val="20"/>
-              </w:rPr>
-              <w:t>&gt;,Y</w:t>
-            </w:r>
-            <w:proofErr w:type="gramEnd"/>
-            <w:r>
-              <w:rPr>
-                <w:rFonts w:ascii="Arial" w:hAnsi="Arial" w:cs="Arial"/>
-                <w:sz w:val="20"/>
-              </w:rPr>
-              <w:t>=&lt;y-</w:t>
+            <w:r>
+              <w:rPr>
+                <w:rFonts w:ascii="Arial" w:hAnsi="Arial" w:cs="Arial"/>
+                <w:sz w:val="20"/>
+              </w:rPr>
+              <w:t>&gt;,Y=&lt;y-</w:t>
             </w:r>
             <w:proofErr w:type="spellStart"/>
             <w:r>
@@ -16038,7 +15709,6 @@
                 <w:sz w:val="20"/>
               </w:rPr>
             </w:pPr>
-            <w:proofErr w:type="gramStart"/>
             <w:r>
               <w:rPr>
                 <w:rFonts w:ascii="Arial" w:hAnsi="Arial" w:cs="Arial"/>
@@ -16058,15 +15728,7 @@
                 <w:rFonts w:ascii="Arial" w:hAnsi="Arial" w:cs="Arial"/>
                 <w:sz w:val="20"/>
               </w:rPr>
-              <w:t>{</w:t>
-            </w:r>
-            <w:proofErr w:type="gramEnd"/>
-            <w:r>
-              <w:rPr>
-                <w:rFonts w:ascii="Arial" w:hAnsi="Arial" w:cs="Arial"/>
-                <w:sz w:val="20"/>
-              </w:rPr>
-              <w:t>X=145,Y=352}</w:t>
+              <w:t>{X=145,Y=352}</w:t>
             </w:r>
           </w:p>
         </w:tc>
@@ -16101,11 +15763,11 @@
               <w:pStyle w:val="Heading3"/>
               <w:outlineLvl w:val="2"/>
             </w:pPr>
-            <w:bookmarkStart w:id="44" w:name="_Toc1367136"/>
+            <w:bookmarkStart w:id="45" w:name="_Toc1375384"/>
             <w:r>
               <w:t>SHUTDOWN</w:t>
             </w:r>
-            <w:bookmarkEnd w:id="44"/>
+            <w:bookmarkEnd w:id="45"/>
           </w:p>
           <w:p>
             <w:pPr>
@@ -16257,21 +15919,12 @@
               <w:t>coord</w:t>
             </w:r>
             <w:proofErr w:type="spellEnd"/>
-            <w:proofErr w:type="gramStart"/>
-            <w:r>
-              <w:rPr>
-                <w:rFonts w:ascii="Arial" w:hAnsi="Arial" w:cs="Arial"/>
-                <w:sz w:val="20"/>
-              </w:rPr>
-              <w:t>&gt;,Y</w:t>
-            </w:r>
-            <w:proofErr w:type="gramEnd"/>
-            <w:r>
-              <w:rPr>
-                <w:rFonts w:ascii="Arial" w:hAnsi="Arial" w:cs="Arial"/>
-                <w:sz w:val="20"/>
-              </w:rPr>
-              <w:t>=&lt;y-</w:t>
+            <w:r>
+              <w:rPr>
+                <w:rFonts w:ascii="Arial" w:hAnsi="Arial" w:cs="Arial"/>
+                <w:sz w:val="20"/>
+              </w:rPr>
+              <w:t>&gt;,Y=&lt;y-</w:t>
             </w:r>
             <w:proofErr w:type="spellStart"/>
             <w:r>
@@ -16395,7 +16048,6 @@
                 <w:sz w:val="20"/>
               </w:rPr>
             </w:pPr>
-            <w:proofErr w:type="gramStart"/>
             <w:r>
               <w:rPr>
                 <w:rFonts w:ascii="Arial" w:hAnsi="Arial" w:cs="Arial"/>
@@ -16408,15 +16060,7 @@
                 <w:rFonts w:ascii="Arial" w:hAnsi="Arial" w:cs="Arial"/>
                 <w:sz w:val="20"/>
               </w:rPr>
-              <w:t>:{</w:t>
-            </w:r>
-            <w:proofErr w:type="gramEnd"/>
-            <w:r>
-              <w:rPr>
-                <w:rFonts w:ascii="Arial" w:hAnsi="Arial" w:cs="Arial"/>
-                <w:sz w:val="20"/>
-              </w:rPr>
-              <w:t>X=132,Y=12}</w:t>
+              <w:t>:{X=132,Y=12}</w:t>
             </w:r>
           </w:p>
         </w:tc>
@@ -16426,11 +16070,11 @@
       <w:pPr>
         <w:pStyle w:val="Heading2"/>
       </w:pPr>
-      <w:bookmarkStart w:id="45" w:name="_Toc1367137"/>
+      <w:bookmarkStart w:id="46" w:name="_Toc1375385"/>
       <w:r>
         <w:t>Important Notes!</w:t>
       </w:r>
-      <w:bookmarkEnd w:id="45"/>
+      <w:bookmarkEnd w:id="46"/>
     </w:p>
     <w:p>
       <w:pPr>
@@ -16741,8 +16385,6 @@
         </w:rPr>
         <w:t>You may need to explicitly build the project after making modifications to your Critter controllers. In some cases, they will not build automatically if you select Start.</w:t>
       </w:r>
-      <w:bookmarkStart w:id="46" w:name="_GoBack"/>
-      <w:bookmarkEnd w:id="46"/>
     </w:p>
     <w:sectPr>
       <w:footerReference w:type="default" r:id="rId8"/>
@@ -16756,7 +16398,7 @@
 </file>
 
 <file path=word/endnotes.xml><?xml version="1.0" encoding="utf-8"?>
-<w:endnotes xmlns:wpc="http://schemas.microsoft.com/office/word/2010/wordprocessingCanvas" xmlns:cx="http://schemas.microsoft.com/office/drawing/2014/chartex" xmlns:cx1="http://schemas.microsoft.com/office/drawing/2015/9/8/chartex" xmlns:cx2="http://schemas.microsoft.com/office/drawing/2015/10/21/chartex" xmlns:cx3="http://schemas.microsoft.com/office/drawing/2016/5/9/chartex" xmlns:cx4="http://schemas.microsoft.com/office/drawing/2016/5/10/chartex" xmlns:cx5="http://schemas.microsoft.com/office/drawing/2016/5/11/chartex" xmlns:cx6="http://schemas.microsoft.com/office/drawing/2016/5/12/chartex" xmlns:cx7="http://schemas.microsoft.com/office/drawing/2016/5/13/chartex" xmlns:cx8="http://schemas.microsoft.com/office/drawing/2016/5/14/chartex" xmlns:mc="http://schemas.openxmlformats.org/markup-compatibility/2006" xmlns:aink="http://schemas.microsoft.com/office/drawing/2016/ink" xmlns:am3d="http://schemas.microsoft.com/office/drawing/2017/model3d" xmlns:o="urn:schemas-microsoft-com:office:office" xmlns:r="http://schemas.openxmlformats.org/officeDocument/2006/relationships" xmlns:m="http://schemas.openxmlformats.org/officeDocument/2006/math" xmlns:v="urn:schemas-microsoft-com:vml" xmlns:wp14="http://schemas.microsoft.com/office/word/2010/wordprocessingDrawing" xmlns:wp="http://schemas.openxmlformats.org/drawingml/2006/wordprocessingDrawing" xmlns:w10="urn:schemas-microsoft-com:office:word" xmlns:w="http://schemas.openxmlformats.org/wordprocessingml/2006/main" xmlns:w14="http://schemas.microsoft.com/office/word/2010/wordml" xmlns:w15="http://schemas.microsoft.com/office/word/2012/wordml" xmlns:w16cid="http://schemas.microsoft.com/office/word/2016/wordml/cid" xmlns:w16se="http://schemas.microsoft.com/office/word/2015/wordml/symex" xmlns:wpg="http://schemas.microsoft.com/office/word/2010/wordprocessingGroup" xmlns:wpi="http://schemas.microsoft.com/office/word/2010/wordprocessingInk" xmlns:wne="http://schemas.microsoft.com/office/word/2006/wordml" xmlns:wps="http://schemas.microsoft.com/office/word/2010/wordprocessingShape" mc:Ignorable="w14 w15 w16se w16cid wp14">
+<w:endnotes xmlns:wpc="http://schemas.microsoft.com/office/word/2010/wordprocessingCanvas" xmlns:cx="http://schemas.microsoft.com/office/drawing/2014/chartex" xmlns:cx1="http://schemas.microsoft.com/office/drawing/2015/9/8/chartex" xmlns:mc="http://schemas.openxmlformats.org/markup-compatibility/2006" xmlns:o="urn:schemas-microsoft-com:office:office" xmlns:r="http://schemas.openxmlformats.org/officeDocument/2006/relationships" xmlns:m="http://schemas.openxmlformats.org/officeDocument/2006/math" xmlns:v="urn:schemas-microsoft-com:vml" xmlns:wp14="http://schemas.microsoft.com/office/word/2010/wordprocessingDrawing" xmlns:wp="http://schemas.openxmlformats.org/drawingml/2006/wordprocessingDrawing" xmlns:w10="urn:schemas-microsoft-com:office:word" xmlns:w="http://schemas.openxmlformats.org/wordprocessingml/2006/main" xmlns:w14="http://schemas.microsoft.com/office/word/2010/wordml" xmlns:w15="http://schemas.microsoft.com/office/word/2012/wordml" xmlns:w16se="http://schemas.microsoft.com/office/word/2015/wordml/symex" xmlns:wpg="http://schemas.microsoft.com/office/word/2010/wordprocessingGroup" xmlns:wpi="http://schemas.microsoft.com/office/word/2010/wordprocessingInk" xmlns:wne="http://schemas.microsoft.com/office/word/2006/wordml" xmlns:wps="http://schemas.microsoft.com/office/word/2010/wordprocessingShape" mc:Ignorable="w14 w15 w16se wp14">
   <w:endnote w:type="separator" w:id="-1">
     <w:p>
       <w:r>
@@ -16775,7 +16417,7 @@
 </file>
 
 <file path=word/footer1.xml><?xml version="1.0" encoding="utf-8"?>
-<w:ftr xmlns:wpc="http://schemas.microsoft.com/office/word/2010/wordprocessingCanvas" xmlns:cx="http://schemas.microsoft.com/office/drawing/2014/chartex" xmlns:cx1="http://schemas.microsoft.com/office/drawing/2015/9/8/chartex" xmlns:cx2="http://schemas.microsoft.com/office/drawing/2015/10/21/chartex" xmlns:cx3="http://schemas.microsoft.com/office/drawing/2016/5/9/chartex" xmlns:cx4="http://schemas.microsoft.com/office/drawing/2016/5/10/chartex" xmlns:cx5="http://schemas.microsoft.com/office/drawing/2016/5/11/chartex" xmlns:cx6="http://schemas.microsoft.com/office/drawing/2016/5/12/chartex" xmlns:cx7="http://schemas.microsoft.com/office/drawing/2016/5/13/chartex" xmlns:cx8="http://schemas.microsoft.com/office/drawing/2016/5/14/chartex" xmlns:mc="http://schemas.openxmlformats.org/markup-compatibility/2006" xmlns:aink="http://schemas.microsoft.com/office/drawing/2016/ink" xmlns:am3d="http://schemas.microsoft.com/office/drawing/2017/model3d" xmlns:o="urn:schemas-microsoft-com:office:office" xmlns:r="http://schemas.openxmlformats.org/officeDocument/2006/relationships" xmlns:m="http://schemas.openxmlformats.org/officeDocument/2006/math" xmlns:v="urn:schemas-microsoft-com:vml" xmlns:wp14="http://schemas.microsoft.com/office/word/2010/wordprocessingDrawing" xmlns:wp="http://schemas.openxmlformats.org/drawingml/2006/wordprocessingDrawing" xmlns:w10="urn:schemas-microsoft-com:office:word" xmlns:w="http://schemas.openxmlformats.org/wordprocessingml/2006/main" xmlns:w14="http://schemas.microsoft.com/office/word/2010/wordml" xmlns:w15="http://schemas.microsoft.com/office/word/2012/wordml" xmlns:w16cid="http://schemas.microsoft.com/office/word/2016/wordml/cid" xmlns:w16se="http://schemas.microsoft.com/office/word/2015/wordml/symex" xmlns:wpg="http://schemas.microsoft.com/office/word/2010/wordprocessingGroup" xmlns:wpi="http://schemas.microsoft.com/office/word/2010/wordprocessingInk" xmlns:wne="http://schemas.microsoft.com/office/word/2006/wordml" xmlns:wps="http://schemas.microsoft.com/office/word/2010/wordprocessingShape" mc:Ignorable="w14 w15 w16se w16cid wp14">
+<w:ftr xmlns:wpc="http://schemas.microsoft.com/office/word/2010/wordprocessingCanvas" xmlns:cx="http://schemas.microsoft.com/office/drawing/2014/chartex" xmlns:cx1="http://schemas.microsoft.com/office/drawing/2015/9/8/chartex" xmlns:mc="http://schemas.openxmlformats.org/markup-compatibility/2006" xmlns:o="urn:schemas-microsoft-com:office:office" xmlns:r="http://schemas.openxmlformats.org/officeDocument/2006/relationships" xmlns:m="http://schemas.openxmlformats.org/officeDocument/2006/math" xmlns:v="urn:schemas-microsoft-com:vml" xmlns:wp14="http://schemas.microsoft.com/office/word/2010/wordprocessingDrawing" xmlns:wp="http://schemas.openxmlformats.org/drawingml/2006/wordprocessingDrawing" xmlns:w10="urn:schemas-microsoft-com:office:word" xmlns:w="http://schemas.openxmlformats.org/wordprocessingml/2006/main" xmlns:w14="http://schemas.microsoft.com/office/word/2010/wordml" xmlns:w15="http://schemas.microsoft.com/office/word/2012/wordml" xmlns:w16se="http://schemas.microsoft.com/office/word/2015/wordml/symex" xmlns:wpg="http://schemas.microsoft.com/office/word/2010/wordprocessingGroup" xmlns:wpi="http://schemas.microsoft.com/office/word/2010/wordprocessingInk" xmlns:wne="http://schemas.microsoft.com/office/word/2006/wordml" xmlns:wps="http://schemas.microsoft.com/office/word/2010/wordprocessingShape" mc:Ignorable="w14 w15 w16se wp14">
   <w:tbl>
     <w:tblPr>
       <w:tblStyle w:val="TableGrid"/>
@@ -16861,7 +16503,7 @@
               <w:i/>
               <w:sz w:val="20"/>
             </w:rPr>
-            <w:t>2</w:t>
+            <w:t>3</w:t>
           </w:r>
         </w:p>
       </w:tc>
@@ -16906,7 +16548,7 @@
               <w:noProof/>
               <w:sz w:val="20"/>
             </w:rPr>
-            <w:t>1</w:t>
+            <w:t>5</w:t>
           </w:r>
           <w:r>
             <w:rPr>
@@ -16924,12 +16566,126 @@
     <w:pPr>
       <w:pStyle w:val="Footer"/>
     </w:pPr>
+    <w:r>
+      <w:rPr>
+        <w:noProof/>
+      </w:rPr>
+      <mc:AlternateContent>
+        <mc:Choice Requires="wps">
+          <w:drawing>
+            <wp:anchor distT="0" distB="0" distL="114300" distR="114300" simplePos="0" relativeHeight="251659264" behindDoc="0" locked="0" layoutInCell="0" allowOverlap="1" wp14:anchorId="5B261C70" wp14:editId="25EECEF9">
+              <wp:simplePos x="0" y="0"/>
+              <wp:positionH relativeFrom="page">
+                <wp:posOffset>0</wp:posOffset>
+              </wp:positionH>
+              <wp:positionV relativeFrom="page">
+                <wp:posOffset>10234930</wp:posOffset>
+              </wp:positionV>
+              <wp:extent cx="7560310" cy="266700"/>
+              <wp:effectExtent l="0" t="0" r="0" b="0"/>
+              <wp:wrapNone/>
+              <wp:docPr id="1" name="MSIPCM0b13437ca08ffca3fcb2aa64" descr="{&quot;HashCode&quot;:-2056299581,&quot;Height&quot;:841.0,&quot;Width&quot;:595.0,&quot;Placement&quot;:&quot;Footer&quot;,&quot;Index&quot;:&quot;Primary&quot;,&quot;Section&quot;:1,&quot;Top&quot;:0.0,&quot;Left&quot;:0.0}"/>
+              <wp:cNvGraphicFramePr/>
+              <a:graphic xmlns:a="http://schemas.openxmlformats.org/drawingml/2006/main">
+                <a:graphicData uri="http://schemas.microsoft.com/office/word/2010/wordprocessingShape">
+                  <wps:wsp>
+                    <wps:cNvSpPr txBox="1"/>
+                    <wps:spPr>
+                      <a:xfrm>
+                        <a:off x="0" y="0"/>
+                        <a:ext cx="7560310" cy="266700"/>
+                      </a:xfrm>
+                      <a:prstGeom prst="rect">
+                        <a:avLst/>
+                      </a:prstGeom>
+                      <a:noFill/>
+                      <a:ln w="6350">
+                        <a:noFill/>
+                      </a:ln>
+                      <a:extLst>
+                        <a:ext uri="{91240B29-F687-4F45-9708-019B960494DF}">
+                          <a14:hiddenLine xmlns:a14="http://schemas.microsoft.com/office/drawing/2010/main" w="6350">
+                            <a:solidFill>
+                              <a:prstClr val="black"/>
+                            </a:solidFill>
+                          </a14:hiddenLine>
+                        </a:ext>
+                      </a:extLst>
+                    </wps:spPr>
+                    <wps:txbx>
+                      <w:txbxContent>
+                        <w:p>
+                          <w:pPr>
+                            <w:rPr>
+                              <w:rFonts w:ascii="Calibri" w:hAnsi="Calibri" w:cs="Calibri"/>
+                              <w:color w:val="000000"/>
+                              <w:sz w:val="16"/>
+                            </w:rPr>
+                          </w:pPr>
+                          <w:r>
+                            <w:rPr>
+                              <w:rFonts w:ascii="Calibri" w:hAnsi="Calibri" w:cs="Calibri"/>
+                              <w:color w:val="000000"/>
+                              <w:sz w:val="16"/>
+                            </w:rPr>
+                            <w:t>Sensitivity: Public</w:t>
+                          </w:r>
+                        </w:p>
+                      </w:txbxContent>
+                    </wps:txbx>
+                    <wps:bodyPr rot="0" spcFirstLastPara="0" vertOverflow="overflow" horzOverflow="overflow" vert="horz" wrap="square" lIns="254000" tIns="0" rIns="91440" bIns="0" numCol="1" spcCol="0" rtlCol="0" fromWordArt="0" anchor="b" anchorCtr="0" forceAA="0" compatLnSpc="1">
+                      <a:prstTxWarp prst="textNoShape">
+                        <a:avLst/>
+                      </a:prstTxWarp>
+                      <a:noAutofit/>
+                    </wps:bodyPr>
+                  </wps:wsp>
+                </a:graphicData>
+              </a:graphic>
+            </wp:anchor>
+          </w:drawing>
+        </mc:Choice>
+        <mc:Fallback>
+          <w:pict>
+            <v:shapetype w14:anchorId="5B261C70" id="_x0000_t202" coordsize="21600,21600" o:spt="202" path="m,l,21600r21600,l21600,xe">
+              <v:stroke joinstyle="miter"/>
+              <v:path gradientshapeok="t" o:connecttype="rect"/>
+            </v:shapetype>
+            <v:shape id="MSIPCM0b13437ca08ffca3fcb2aa64" o:spid="_x0000_s1026" type="#_x0000_t202" alt="{&quot;HashCode&quot;:-2056299581,&quot;Height&quot;:841.0,&quot;Width&quot;:595.0,&quot;Placement&quot;:&quot;Footer&quot;,&quot;Index&quot;:&quot;Primary&quot;,&quot;Section&quot;:1,&quot;Top&quot;:0.0,&quot;Left&quot;:0.0}" style="position:absolute;margin-left:0;margin-top:805.9pt;width:595.3pt;height:21pt;z-index:251659264;visibility:visible;mso-wrap-style:square;mso-wrap-distance-left:9pt;mso-wrap-distance-top:0;mso-wrap-distance-right:9pt;mso-wrap-distance-bottom:0;mso-position-horizontal:absolute;mso-position-horizontal-relative:page;mso-position-vertical:absolute;mso-position-vertical-relative:page;v-text-anchor:bottom" o:gfxdata="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" o:allowincell="f" filled="f" stroked="f" strokeweight=".5pt">
+              <v:fill o:detectmouseclick="t"/>
+              <v:textbox inset="20pt,0,,0">
+                <w:txbxContent>
+                  <w:p>
+                    <w:pPr>
+                      <w:rPr>
+                        <w:rFonts w:ascii="Calibri" w:hAnsi="Calibri" w:cs="Calibri"/>
+                        <w:color w:val="000000"/>
+                        <w:sz w:val="16"/>
+                      </w:rPr>
+                    </w:pPr>
+                    <w:r>
+                      <w:rPr>
+                        <w:rFonts w:ascii="Calibri" w:hAnsi="Calibri" w:cs="Calibri"/>
+                        <w:color w:val="000000"/>
+                        <w:sz w:val="16"/>
+                      </w:rPr>
+                      <w:t>Sensitivity: Public</w:t>
+                    </w:r>
+                  </w:p>
+                </w:txbxContent>
+              </v:textbox>
+              <w10:wrap anchorx="page" anchory="page"/>
+            </v:shape>
+          </w:pict>
+        </mc:Fallback>
+      </mc:AlternateContent>
+    </w:r>
   </w:p>
 </w:ftr>
 </file>
 
 <file path=word/footnotes.xml><?xml version="1.0" encoding="utf-8"?>
-<w:footnotes xmlns:wpc="http://schemas.microsoft.com/office/word/2010/wordprocessingCanvas" xmlns:cx="http://schemas.microsoft.com/office/drawing/2014/chartex" xmlns:cx1="http://schemas.microsoft.com/office/drawing/2015/9/8/chartex" xmlns:cx2="http://schemas.microsoft.com/office/drawing/2015/10/21/chartex" xmlns:cx3="http://schemas.microsoft.com/office/drawing/2016/5/9/chartex" xmlns:cx4="http://schemas.microsoft.com/office/drawing/2016/5/10/chartex" xmlns:cx5="http://schemas.microsoft.com/office/drawing/2016/5/11/chartex" xmlns:cx6="http://schemas.microsoft.com/office/drawing/2016/5/12/chartex" xmlns:cx7="http://schemas.microsoft.com/office/drawing/2016/5/13/chartex" xmlns:cx8="http://schemas.microsoft.com/office/drawing/2016/5/14/chartex" xmlns:mc="http://schemas.openxmlformats.org/markup-compatibility/2006" xmlns:aink="http://schemas.microsoft.com/office/drawing/2016/ink" xmlns:am3d="http://schemas.microsoft.com/office/drawing/2017/model3d" xmlns:o="urn:schemas-microsoft-com:office:office" xmlns:r="http://schemas.openxmlformats.org/officeDocument/2006/relationships" xmlns:m="http://schemas.openxmlformats.org/officeDocument/2006/math" xmlns:v="urn:schemas-microsoft-com:vml" xmlns:wp14="http://schemas.microsoft.com/office/word/2010/wordprocessingDrawing" xmlns:wp="http://schemas.openxmlformats.org/drawingml/2006/wordprocessingDrawing" xmlns:w10="urn:schemas-microsoft-com:office:word" xmlns:w="http://schemas.openxmlformats.org/wordprocessingml/2006/main" xmlns:w14="http://schemas.microsoft.com/office/word/2010/wordml" xmlns:w15="http://schemas.microsoft.com/office/word/2012/wordml" xmlns:w16cid="http://schemas.microsoft.com/office/word/2016/wordml/cid" xmlns:w16se="http://schemas.microsoft.com/office/word/2015/wordml/symex" xmlns:wpg="http://schemas.microsoft.com/office/word/2010/wordprocessingGroup" xmlns:wpi="http://schemas.microsoft.com/office/word/2010/wordprocessingInk" xmlns:wne="http://schemas.microsoft.com/office/word/2006/wordml" xmlns:wps="http://schemas.microsoft.com/office/word/2010/wordprocessingShape" mc:Ignorable="w14 w15 w16se w16cid wp14">
+<w:footnotes xmlns:wpc="http://schemas.microsoft.com/office/word/2010/wordprocessingCanvas" xmlns:cx="http://schemas.microsoft.com/office/drawing/2014/chartex" xmlns:cx1="http://schemas.microsoft.com/office/drawing/2015/9/8/chartex" xmlns:mc="http://schemas.openxmlformats.org/markup-compatibility/2006" xmlns:o="urn:schemas-microsoft-com:office:office" xmlns:r="http://schemas.openxmlformats.org/officeDocument/2006/relationships" xmlns:m="http://schemas.openxmlformats.org/officeDocument/2006/math" xmlns:v="urn:schemas-microsoft-com:vml" xmlns:wp14="http://schemas.microsoft.com/office/word/2010/wordprocessingDrawing" xmlns:wp="http://schemas.openxmlformats.org/drawingml/2006/wordprocessingDrawing" xmlns:w10="urn:schemas-microsoft-com:office:word" xmlns:w="http://schemas.openxmlformats.org/wordprocessingml/2006/main" xmlns:w14="http://schemas.microsoft.com/office/word/2010/wordml" xmlns:w15="http://schemas.microsoft.com/office/word/2012/wordml" xmlns:w16se="http://schemas.microsoft.com/office/word/2015/wordml/symex" xmlns:wpg="http://schemas.microsoft.com/office/word/2010/wordprocessingGroup" xmlns:wpi="http://schemas.microsoft.com/office/word/2010/wordprocessingInk" xmlns:wne="http://schemas.microsoft.com/office/word/2006/wordml" xmlns:wps="http://schemas.microsoft.com/office/word/2010/wordprocessingShape" mc:Ignorable="w14 w15 w16se wp14">
   <w:footnote w:type="separator" w:id="-1">
     <w:p>
       <w:r>
@@ -16973,7 +16729,7 @@
 </file>
 
 <file path=word/numbering.xml><?xml version="1.0" encoding="utf-8"?>
-<w:numbering xmlns:wpc="http://schemas.microsoft.com/office/word/2010/wordprocessingCanvas" xmlns:cx="http://schemas.microsoft.com/office/drawing/2014/chartex" xmlns:cx1="http://schemas.microsoft.com/office/drawing/2015/9/8/chartex" xmlns:cx2="http://schemas.microsoft.com/office/drawing/2015/10/21/chartex" xmlns:cx3="http://schemas.microsoft.com/office/drawing/2016/5/9/chartex" xmlns:cx4="http://schemas.microsoft.com/office/drawing/2016/5/10/chartex" xmlns:cx5="http://schemas.microsoft.com/office/drawing/2016/5/11/chartex" xmlns:cx6="http://schemas.microsoft.com/office/drawing/2016/5/12/chartex" xmlns:cx7="http://schemas.microsoft.com/office/drawing/2016/5/13/chartex" xmlns:cx8="http://schemas.microsoft.com/office/drawing/2016/5/14/chartex" xmlns:mc="http://schemas.openxmlformats.org/markup-compatibility/2006" xmlns:aink="http://schemas.microsoft.com/office/drawing/2016/ink" xmlns:am3d="http://schemas.microsoft.com/office/drawing/2017/model3d" xmlns:o="urn:schemas-microsoft-com:office:office" xmlns:r="http://schemas.openxmlformats.org/officeDocument/2006/relationships" xmlns:m="http://schemas.openxmlformats.org/officeDocument/2006/math" xmlns:v="urn:schemas-microsoft-com:vml" xmlns:wp14="http://schemas.microsoft.com/office/word/2010/wordprocessingDrawing" xmlns:wp="http://schemas.openxmlformats.org/drawingml/2006/wordprocessingDrawing" xmlns:w10="urn:schemas-microsoft-com:office:word" xmlns:w="http://schemas.openxmlformats.org/wordprocessingml/2006/main" xmlns:w14="http://schemas.microsoft.com/office/word/2010/wordml" xmlns:w15="http://schemas.microsoft.com/office/word/2012/wordml" xmlns:w16cid="http://schemas.microsoft.com/office/word/2016/wordml/cid" xmlns:w16se="http://schemas.microsoft.com/office/word/2015/wordml/symex" xmlns:wpg="http://schemas.microsoft.com/office/word/2010/wordprocessingGroup" xmlns:wpi="http://schemas.microsoft.com/office/word/2010/wordprocessingInk" xmlns:wne="http://schemas.microsoft.com/office/word/2006/wordml" xmlns:wps="http://schemas.microsoft.com/office/word/2010/wordprocessingShape" mc:Ignorable="w14 w15 w16se w16cid wp14">
+<w:numbering xmlns:wpc="http://schemas.microsoft.com/office/word/2010/wordprocessingCanvas" xmlns:cx="http://schemas.microsoft.com/office/drawing/2014/chartex" xmlns:cx1="http://schemas.microsoft.com/office/drawing/2015/9/8/chartex" xmlns:mc="http://schemas.openxmlformats.org/markup-compatibility/2006" xmlns:o="urn:schemas-microsoft-com:office:office" xmlns:r="http://schemas.openxmlformats.org/officeDocument/2006/relationships" xmlns:m="http://schemas.openxmlformats.org/officeDocument/2006/math" xmlns:v="urn:schemas-microsoft-com:vml" xmlns:wp14="http://schemas.microsoft.com/office/word/2010/wordprocessingDrawing" xmlns:wp="http://schemas.openxmlformats.org/drawingml/2006/wordprocessingDrawing" xmlns:w10="urn:schemas-microsoft-com:office:word" xmlns:w="http://schemas.openxmlformats.org/wordprocessingml/2006/main" xmlns:w14="http://schemas.microsoft.com/office/word/2010/wordml" xmlns:w15="http://schemas.microsoft.com/office/word/2012/wordml" xmlns:w16se="http://schemas.microsoft.com/office/word/2015/wordml/symex" xmlns:wpg="http://schemas.microsoft.com/office/word/2010/wordprocessingGroup" xmlns:wpi="http://schemas.microsoft.com/office/word/2010/wordprocessingInk" xmlns:wne="http://schemas.microsoft.com/office/word/2006/wordml" xmlns:wps="http://schemas.microsoft.com/office/word/2010/wordprocessingShape" mc:Ignorable="w14 w15 w16se wp14">
   <w:abstractNum w:abstractNumId="0" w15:restartNumberingAfterBreak="0">
     <w:nsid w:val="4F1D5BF1"/>
     <w:multiLevelType w:val="hybridMultilevel"/>
@@ -17187,7 +16943,7 @@
 </file>
 
 <file path=word/styles.xml><?xml version="1.0" encoding="utf-8"?>
-<w:styles xmlns:mc="http://schemas.openxmlformats.org/markup-compatibility/2006" xmlns:r="http://schemas.openxmlformats.org/officeDocument/2006/relationships" xmlns:w="http://schemas.openxmlformats.org/wordprocessingml/2006/main" xmlns:w14="http://schemas.microsoft.com/office/word/2010/wordml" xmlns:w15="http://schemas.microsoft.com/office/word/2012/wordml" xmlns:w16cid="http://schemas.microsoft.com/office/word/2016/wordml/cid" xmlns:w16se="http://schemas.microsoft.com/office/word/2015/wordml/symex" mc:Ignorable="w14 w15 w16se w16cid">
+<w:styles xmlns:mc="http://schemas.openxmlformats.org/markup-compatibility/2006" xmlns:r="http://schemas.openxmlformats.org/officeDocument/2006/relationships" xmlns:w="http://schemas.openxmlformats.org/wordprocessingml/2006/main" xmlns:w14="http://schemas.microsoft.com/office/word/2010/wordml" xmlns:w15="http://schemas.microsoft.com/office/word/2012/wordml" xmlns:w16se="http://schemas.microsoft.com/office/word/2015/wordml/symex" mc:Ignorable="w14 w15 w16se">
   <w:docDefaults>
     <w:rPrDefault>
       <w:rPr>
@@ -17203,7 +16959,7 @@
       </w:pPr>
     </w:pPrDefault>
   </w:docDefaults>
-  <w:latentStyles w:defLockedState="0" w:defUIPriority="99" w:defSemiHidden="0" w:defUnhideWhenUsed="0" w:defQFormat="0" w:count="375">
+  <w:latentStyles w:defLockedState="0" w:defUIPriority="99" w:defSemiHidden="0" w:defUnhideWhenUsed="0" w:defQFormat="0" w:count="371">
     <w:lsdException w:name="Normal" w:uiPriority="0" w:qFormat="1"/>
     <w:lsdException w:name="heading 1" w:uiPriority="9" w:qFormat="1"/>
     <w:lsdException w:name="heading 2" w:semiHidden="1" w:uiPriority="0" w:unhideWhenUsed="1" w:qFormat="1"/>
@@ -17575,10 +17331,6 @@
     <w:lsdException w:name="List Table 5 Dark Accent 6" w:uiPriority="50"/>
     <w:lsdException w:name="List Table 6 Colorful Accent 6" w:uiPriority="51"/>
     <w:lsdException w:name="List Table 7 Colorful Accent 6" w:uiPriority="52"/>
-    <w:lsdException w:name="Mention" w:semiHidden="1" w:unhideWhenUsed="1"/>
-    <w:lsdException w:name="Smart Hyperlink" w:semiHidden="1" w:unhideWhenUsed="1"/>
-    <w:lsdException w:name="Hashtag" w:semiHidden="1" w:unhideWhenUsed="1"/>
-    <w:lsdException w:name="Unresolved Mention" w:semiHidden="1" w:unhideWhenUsed="1"/>
   </w:latentStyles>
   <w:style w:type="paragraph" w:default="1" w:styleId="Normal">
     <w:name w:val="Normal"/>
@@ -18169,7 +17921,7 @@
 </file>
 
 <file path=customXml/itemProps1.xml><?xml version="1.0" encoding="utf-8"?>
-<ds:datastoreItem xmlns:ds="http://schemas.openxmlformats.org/officeDocument/2006/customXml" ds:itemID="{A065E6C2-A40E-4954-AFFE-1B8605AFB633}">
+<ds:datastoreItem xmlns:ds="http://schemas.openxmlformats.org/officeDocument/2006/customXml" ds:itemID="{E0CCCD42-7C56-44E4-831D-6E3FF1227AC2}">
   <ds:schemaRefs>
     <ds:schemaRef ds:uri="http://schemas.openxmlformats.org/officeDocument/2006/bibliography"/>
   </ds:schemaRefs>

</xml_diff>

<commit_message>
Fix error in SPEED message specification.
</commit_message>
<xml_diff>
--- a/Documentation/Specification of Requirements for a Critter Controller.docx
+++ b/Documentation/Specification of Requirements for a Critter Controller.docx
@@ -93,110 +93,63 @@
             </w:rPr>
             <w:fldChar w:fldCharType="separate"/>
           </w:r>
-          <w:bookmarkStart w:id="0" w:name="_GoBack"/>
-          <w:bookmarkEnd w:id="0"/>
-          <w:r>
-            <w:rPr>
-              <w:rStyle w:val="Hyperlink"/>
-              <w:noProof/>
-            </w:rPr>
-            <w:fldChar w:fldCharType="begin"/>
-          </w:r>
-          <w:r>
-            <w:rPr>
-              <w:rStyle w:val="Hyperlink"/>
-              <w:noProof/>
-            </w:rPr>
-            <w:instrText xml:space="preserve"> </w:instrText>
-          </w:r>
-          <w:r>
-            <w:rPr>
-              <w:noProof/>
-            </w:rPr>
-            <w:instrText>HYPERLINK \l "_Toc2068266"</w:instrText>
-          </w:r>
-          <w:r>
-            <w:rPr>
-              <w:rStyle w:val="Hyperlink"/>
-              <w:noProof/>
-            </w:rPr>
-            <w:instrText xml:space="preserve"> </w:instrText>
-          </w:r>
-          <w:r>
-            <w:rPr>
-              <w:rStyle w:val="Hyperlink"/>
-              <w:noProof/>
-            </w:rPr>
-          </w:r>
-          <w:r>
-            <w:rPr>
-              <w:rStyle w:val="Hyperlink"/>
-              <w:noProof/>
-            </w:rPr>
-            <w:fldChar w:fldCharType="separate"/>
-          </w:r>
-          <w:r>
-            <w:rPr>
-              <w:rStyle w:val="Hyperlink"/>
-              <w:noProof/>
-            </w:rPr>
-            <w:t>The Visual Studio Solution</w:t>
-          </w:r>
-          <w:r>
-            <w:rPr>
-              <w:noProof/>
-              <w:webHidden/>
-            </w:rPr>
-            <w:tab/>
-          </w:r>
-          <w:r>
-            <w:rPr>
-              <w:noProof/>
-              <w:webHidden/>
-            </w:rPr>
-            <w:fldChar w:fldCharType="begin"/>
-          </w:r>
-          <w:r>
-            <w:rPr>
-              <w:noProof/>
-              <w:webHidden/>
-            </w:rPr>
-            <w:instrText xml:space="preserve"> PAGEREF _Toc2068266 \h </w:instrText>
-          </w:r>
-          <w:r>
-            <w:rPr>
-              <w:noProof/>
-              <w:webHidden/>
-            </w:rPr>
-          </w:r>
-          <w:r>
-            <w:rPr>
-              <w:noProof/>
-              <w:webHidden/>
-            </w:rPr>
-            <w:fldChar w:fldCharType="separate"/>
-          </w:r>
-          <w:r>
-            <w:rPr>
-              <w:noProof/>
-              <w:webHidden/>
-            </w:rPr>
-            <w:t>3</w:t>
-          </w:r>
-          <w:r>
-            <w:rPr>
-              <w:noProof/>
-              <w:webHidden/>
-            </w:rPr>
-            <w:fldChar w:fldCharType="end"/>
-          </w:r>
-          <w:r>
-            <w:rPr>
-              <w:rStyle w:val="Hyperlink"/>
-              <w:noProof/>
-            </w:rPr>
-            <w:fldChar w:fldCharType="end"/>
-          </w:r>
+          <w:hyperlink w:anchor="_Toc2068266" w:history="1">
+            <w:r>
+              <w:rPr>
+                <w:rStyle w:val="Hyperlink"/>
+                <w:noProof/>
+              </w:rPr>
+              <w:t>The Visual Studio Solution</w:t>
+            </w:r>
+            <w:r>
+              <w:rPr>
+                <w:noProof/>
+                <w:webHidden/>
+              </w:rPr>
+              <w:tab/>
+            </w:r>
+            <w:r>
+              <w:rPr>
+                <w:noProof/>
+                <w:webHidden/>
+              </w:rPr>
+              <w:fldChar w:fldCharType="begin"/>
+            </w:r>
+            <w:r>
+              <w:rPr>
+                <w:noProof/>
+                <w:webHidden/>
+              </w:rPr>
+              <w:instrText xml:space="preserve"> PAGEREF _Toc2068266 \h </w:instrText>
+            </w:r>
+            <w:r>
+              <w:rPr>
+                <w:noProof/>
+                <w:webHidden/>
+              </w:rPr>
+            </w:r>
+            <w:r>
+              <w:rPr>
+                <w:noProof/>
+                <w:webHidden/>
+              </w:rPr>
+              <w:fldChar w:fldCharType="separate"/>
+            </w:r>
+            <w:r>
+              <w:rPr>
+                <w:noProof/>
+                <w:webHidden/>
+              </w:rPr>
+              <w:t>3</w:t>
+            </w:r>
+            <w:r>
+              <w:rPr>
+                <w:noProof/>
+                <w:webHidden/>
+              </w:rPr>
+              <w:fldChar w:fldCharType="end"/>
+            </w:r>
+          </w:hyperlink>
         </w:p>
         <w:p>
           <w:pPr>
@@ -3068,12 +3021,12 @@
       <w:pPr>
         <w:pStyle w:val="Heading2"/>
       </w:pPr>
-      <w:bookmarkStart w:id="1" w:name="_Toc2068266"/>
+      <w:bookmarkStart w:id="0" w:name="_Toc2068266"/>
       <w:r>
         <w:lastRenderedPageBreak/>
         <w:t>The Visual Studio Solution</w:t>
       </w:r>
-      <w:bookmarkEnd w:id="1"/>
+      <w:bookmarkEnd w:id="0"/>
     </w:p>
     <w:p>
       <w:pPr>
@@ -3096,11 +3049,11 @@
       <w:pPr>
         <w:pStyle w:val="Heading2"/>
       </w:pPr>
-      <w:bookmarkStart w:id="2" w:name="_Toc2068267"/>
+      <w:bookmarkStart w:id="1" w:name="_Toc2068267"/>
       <w:r>
         <w:t>Writing a Controller for a Critter</w:t>
       </w:r>
-      <w:bookmarkEnd w:id="2"/>
+      <w:bookmarkEnd w:id="1"/>
     </w:p>
     <w:p>
       <w:r>
@@ -3289,11 +3242,11 @@
       <w:pPr>
         <w:pStyle w:val="Heading2"/>
       </w:pPr>
-      <w:bookmarkStart w:id="3" w:name="_Toc2068268"/>
+      <w:bookmarkStart w:id="2" w:name="_Toc2068268"/>
       <w:r>
         <w:t>The Loader Class</w:t>
       </w:r>
-      <w:bookmarkEnd w:id="3"/>
+      <w:bookmarkEnd w:id="2"/>
     </w:p>
     <w:p>
       <w:pPr>
@@ -4027,11 +3980,11 @@
       <w:pPr>
         <w:pStyle w:val="Heading2"/>
       </w:pPr>
-      <w:bookmarkStart w:id="4" w:name="_Toc2068269"/>
+      <w:bookmarkStart w:id="3" w:name="_Toc2068269"/>
       <w:r>
         <w:t>The Controllers</w:t>
       </w:r>
-      <w:bookmarkEnd w:id="4"/>
+      <w:bookmarkEnd w:id="3"/>
     </w:p>
     <w:p>
       <w:pPr>
@@ -5869,7 +5822,7 @@
       <w:pPr>
         <w:pStyle w:val="Heading2"/>
       </w:pPr>
-      <w:bookmarkStart w:id="5" w:name="_Toc2068270"/>
+      <w:bookmarkStart w:id="4" w:name="_Toc2068270"/>
       <w:r>
         <w:lastRenderedPageBreak/>
         <w:t>Messages Sent to</w:t>
@@ -5880,7 +5833,7 @@
       <w:r>
         <w:t xml:space="preserve"> Critterworld Environment</w:t>
       </w:r>
-      <w:bookmarkEnd w:id="5"/>
+      <w:bookmarkEnd w:id="4"/>
     </w:p>
     <w:p>
       <w:r>
@@ -5935,11 +5888,11 @@
               <w:pStyle w:val="Heading3"/>
               <w:outlineLvl w:val="2"/>
             </w:pPr>
-            <w:bookmarkStart w:id="6" w:name="_Toc2068271"/>
+            <w:bookmarkStart w:id="5" w:name="_Toc2068271"/>
             <w:r>
               <w:t>SCAN</w:t>
             </w:r>
-            <w:bookmarkEnd w:id="6"/>
+            <w:bookmarkEnd w:id="5"/>
           </w:p>
           <w:p>
             <w:pPr>
@@ -6094,11 +6047,11 @@
               <w:pStyle w:val="Heading3"/>
               <w:outlineLvl w:val="2"/>
             </w:pPr>
-            <w:bookmarkStart w:id="7" w:name="_Toc2068272"/>
+            <w:bookmarkStart w:id="6" w:name="_Toc2068272"/>
             <w:r>
               <w:t>GET_LEVEL_DURATION</w:t>
             </w:r>
-            <w:bookmarkEnd w:id="7"/>
+            <w:bookmarkEnd w:id="6"/>
           </w:p>
           <w:p>
             <w:pPr>
@@ -6254,11 +6207,11 @@
               <w:pStyle w:val="Heading3"/>
               <w:outlineLvl w:val="2"/>
             </w:pPr>
-            <w:bookmarkStart w:id="8" w:name="_Toc2068273"/>
+            <w:bookmarkStart w:id="7" w:name="_Toc2068273"/>
             <w:r>
               <w:t>GET_LEVEL_TIME_REMAINING</w:t>
             </w:r>
-            <w:bookmarkEnd w:id="8"/>
+            <w:bookmarkEnd w:id="7"/>
           </w:p>
           <w:p>
             <w:pPr>
@@ -6414,11 +6367,11 @@
               <w:pStyle w:val="Heading3"/>
               <w:outlineLvl w:val="2"/>
             </w:pPr>
-            <w:bookmarkStart w:id="9" w:name="_Toc2068274"/>
+            <w:bookmarkStart w:id="8" w:name="_Toc2068274"/>
             <w:r>
               <w:t>GET_HEALTH</w:t>
             </w:r>
-            <w:bookmarkEnd w:id="9"/>
+            <w:bookmarkEnd w:id="8"/>
           </w:p>
           <w:p>
             <w:pPr>
@@ -6574,12 +6527,12 @@
               <w:pStyle w:val="Heading3"/>
               <w:outlineLvl w:val="2"/>
             </w:pPr>
-            <w:bookmarkStart w:id="10" w:name="_Toc2068275"/>
+            <w:bookmarkStart w:id="9" w:name="_Toc2068275"/>
             <w:r>
               <w:lastRenderedPageBreak/>
               <w:t>GET_ENERGY</w:t>
             </w:r>
-            <w:bookmarkEnd w:id="10"/>
+            <w:bookmarkEnd w:id="9"/>
           </w:p>
           <w:p>
             <w:pPr>
@@ -6756,14 +6709,14 @@
               <w:pStyle w:val="Heading3"/>
               <w:outlineLvl w:val="2"/>
             </w:pPr>
-            <w:bookmarkStart w:id="11" w:name="_Toc2068276"/>
+            <w:bookmarkStart w:id="10" w:name="_Toc2068276"/>
             <w:r>
               <w:t>GET_</w:t>
             </w:r>
             <w:r>
               <w:t>LOCATION</w:t>
             </w:r>
-            <w:bookmarkEnd w:id="11"/>
+            <w:bookmarkEnd w:id="10"/>
           </w:p>
           <w:p>
             <w:pPr>
@@ -6989,14 +6942,14 @@
               <w:pStyle w:val="Heading3"/>
               <w:outlineLvl w:val="2"/>
             </w:pPr>
-            <w:bookmarkStart w:id="12" w:name="_Toc2068277"/>
+            <w:bookmarkStart w:id="11" w:name="_Toc2068277"/>
             <w:r>
               <w:t>GET_</w:t>
             </w:r>
             <w:r>
               <w:t>SPEED</w:t>
             </w:r>
-            <w:bookmarkEnd w:id="12"/>
+            <w:bookmarkEnd w:id="11"/>
           </w:p>
           <w:p>
             <w:pPr>
@@ -7222,14 +7175,14 @@
               <w:pStyle w:val="Heading3"/>
               <w:outlineLvl w:val="2"/>
             </w:pPr>
-            <w:bookmarkStart w:id="13" w:name="_Toc2068278"/>
+            <w:bookmarkStart w:id="12" w:name="_Toc2068278"/>
             <w:r>
               <w:t>GET_</w:t>
             </w:r>
             <w:r>
               <w:t>ARENA_SIZE</w:t>
             </w:r>
-            <w:bookmarkEnd w:id="13"/>
+            <w:bookmarkEnd w:id="12"/>
           </w:p>
           <w:p>
             <w:pPr>
@@ -7441,11 +7394,11 @@
               <w:pStyle w:val="Heading3"/>
               <w:outlineLvl w:val="2"/>
             </w:pPr>
-            <w:bookmarkStart w:id="14" w:name="_Toc2068279"/>
+            <w:bookmarkStart w:id="13" w:name="_Toc2068279"/>
             <w:r>
               <w:t>SET_DESTINATION</w:t>
             </w:r>
-            <w:bookmarkEnd w:id="14"/>
+            <w:bookmarkEnd w:id="13"/>
           </w:p>
           <w:p>
             <w:pPr>
@@ -7760,11 +7713,11 @@
               <w:pStyle w:val="Heading3"/>
               <w:outlineLvl w:val="2"/>
             </w:pPr>
-            <w:bookmarkStart w:id="15" w:name="_Toc2068280"/>
+            <w:bookmarkStart w:id="14" w:name="_Toc2068280"/>
             <w:r>
               <w:t>RANDOM_DESTINATION</w:t>
             </w:r>
-            <w:bookmarkEnd w:id="15"/>
+            <w:bookmarkEnd w:id="14"/>
           </w:p>
           <w:p>
             <w:pPr>
@@ -7934,11 +7887,11 @@
               <w:pStyle w:val="Heading3"/>
               <w:outlineLvl w:val="2"/>
             </w:pPr>
-            <w:bookmarkStart w:id="16" w:name="_Toc2068281"/>
+            <w:bookmarkStart w:id="15" w:name="_Toc2068281"/>
             <w:r>
               <w:t>STOP</w:t>
             </w:r>
-            <w:bookmarkEnd w:id="16"/>
+            <w:bookmarkEnd w:id="15"/>
           </w:p>
           <w:p>
             <w:pPr>
@@ -8108,13 +8061,13 @@
               <w:pStyle w:val="Heading3"/>
               <w:outlineLvl w:val="2"/>
             </w:pPr>
+            <w:bookmarkStart w:id="16" w:name="_Toc2068282"/>
             <w:bookmarkStart w:id="17" w:name="_Hlk1319766"/>
-            <w:bookmarkStart w:id="18" w:name="_Toc2068282"/>
             <w:r>
               <w:lastRenderedPageBreak/>
               <w:t>SET_SPEED</w:t>
             </w:r>
-            <w:bookmarkEnd w:id="18"/>
+            <w:bookmarkEnd w:id="16"/>
           </w:p>
           <w:p>
             <w:pPr>
@@ -8282,12 +8235,12 @@
       <w:pPr>
         <w:pStyle w:val="Heading2"/>
       </w:pPr>
-      <w:bookmarkStart w:id="19" w:name="_Toc2068283"/>
+      <w:bookmarkStart w:id="18" w:name="_Toc2068283"/>
       <w:bookmarkEnd w:id="17"/>
       <w:r>
         <w:t>Messages Received from the Critterworld Environment</w:t>
       </w:r>
-      <w:bookmarkEnd w:id="19"/>
+      <w:bookmarkEnd w:id="18"/>
     </w:p>
     <w:p>
       <w:r>
@@ -8344,11 +8297,11 @@
               <w:pStyle w:val="Heading3"/>
               <w:outlineLvl w:val="2"/>
             </w:pPr>
-            <w:bookmarkStart w:id="20" w:name="_Toc2068284"/>
+            <w:bookmarkStart w:id="19" w:name="_Toc2068284"/>
             <w:r>
               <w:t>ERROR</w:t>
             </w:r>
-            <w:bookmarkEnd w:id="20"/>
+            <w:bookmarkEnd w:id="19"/>
           </w:p>
           <w:p>
             <w:pPr>
@@ -8504,11 +8457,11 @@
               <w:pStyle w:val="Heading3"/>
               <w:outlineLvl w:val="2"/>
             </w:pPr>
-            <w:bookmarkStart w:id="21" w:name="_Toc2068285"/>
+            <w:bookmarkStart w:id="20" w:name="_Toc2068285"/>
             <w:r>
               <w:t>SEE</w:t>
             </w:r>
-            <w:bookmarkEnd w:id="21"/>
+            <w:bookmarkEnd w:id="20"/>
           </w:p>
           <w:p>
             <w:pPr>
@@ -9223,11 +9176,11 @@
               <w:pStyle w:val="Heading3"/>
               <w:outlineLvl w:val="2"/>
             </w:pPr>
-            <w:bookmarkStart w:id="22" w:name="_Toc2068286"/>
+            <w:bookmarkStart w:id="21" w:name="_Toc2068286"/>
             <w:r>
               <w:t>SCAN</w:t>
             </w:r>
-            <w:bookmarkEnd w:id="22"/>
+            <w:bookmarkEnd w:id="21"/>
           </w:p>
           <w:p>
             <w:pPr>
@@ -9667,12 +9620,12 @@
               <w:pStyle w:val="Heading3"/>
               <w:outlineLvl w:val="2"/>
             </w:pPr>
+            <w:bookmarkStart w:id="22" w:name="_Toc2068287"/>
             <w:bookmarkStart w:id="23" w:name="_Hlk1323575"/>
-            <w:bookmarkStart w:id="24" w:name="_Toc2068287"/>
             <w:r>
               <w:t>LEVEL_DURATION</w:t>
             </w:r>
-            <w:bookmarkEnd w:id="24"/>
+            <w:bookmarkEnd w:id="22"/>
           </w:p>
           <w:p>
             <w:pPr>
@@ -9926,12 +9879,12 @@
               <w:pStyle w:val="Heading3"/>
               <w:outlineLvl w:val="2"/>
             </w:pPr>
-            <w:bookmarkStart w:id="25" w:name="_Toc2068288"/>
+            <w:bookmarkStart w:id="24" w:name="_Toc2068288"/>
             <w:r>
               <w:lastRenderedPageBreak/>
               <w:t>LEVEL_TIME_REMAINING</w:t>
             </w:r>
-            <w:bookmarkEnd w:id="25"/>
+            <w:bookmarkEnd w:id="24"/>
           </w:p>
           <w:p>
             <w:pPr>
@@ -10184,11 +10137,11 @@
               <w:pStyle w:val="Heading3"/>
               <w:outlineLvl w:val="2"/>
             </w:pPr>
-            <w:bookmarkStart w:id="26" w:name="_Toc2068289"/>
+            <w:bookmarkStart w:id="25" w:name="_Toc2068289"/>
             <w:r>
               <w:t>HEALTH</w:t>
             </w:r>
-            <w:bookmarkEnd w:id="26"/>
+            <w:bookmarkEnd w:id="25"/>
           </w:p>
           <w:p>
             <w:pPr>
@@ -10563,12 +10516,12 @@
               <w:pStyle w:val="Heading3"/>
               <w:outlineLvl w:val="2"/>
             </w:pPr>
+            <w:bookmarkStart w:id="26" w:name="_Toc2068290"/>
             <w:bookmarkStart w:id="27" w:name="_Hlk1325614"/>
-            <w:bookmarkStart w:id="28" w:name="_Toc2068290"/>
             <w:r>
               <w:t>ENERGY</w:t>
             </w:r>
-            <w:bookmarkEnd w:id="28"/>
+            <w:bookmarkEnd w:id="26"/>
           </w:p>
           <w:p>
             <w:pPr>
@@ -10808,12 +10761,12 @@
               <w:pStyle w:val="Heading3"/>
               <w:outlineLvl w:val="2"/>
             </w:pPr>
+            <w:bookmarkStart w:id="28" w:name="_Toc2068291"/>
             <w:bookmarkStart w:id="29" w:name="_Hlk1326014"/>
-            <w:bookmarkStart w:id="30" w:name="_Toc2068291"/>
             <w:r>
               <w:t>LOCATION</w:t>
             </w:r>
-            <w:bookmarkEnd w:id="30"/>
+            <w:bookmarkEnd w:id="28"/>
           </w:p>
           <w:p>
             <w:pPr>
@@ -11149,11 +11102,11 @@
               <w:pStyle w:val="Heading3"/>
               <w:outlineLvl w:val="2"/>
             </w:pPr>
-            <w:bookmarkStart w:id="31" w:name="_Toc2068292"/>
+            <w:bookmarkStart w:id="30" w:name="_Toc2068292"/>
             <w:r>
               <w:t>SPEED</w:t>
             </w:r>
-            <w:bookmarkEnd w:id="31"/>
+            <w:bookmarkEnd w:id="30"/>
           </w:p>
           <w:p>
             <w:pPr>
@@ -11245,7 +11198,21 @@
                 <w:rFonts w:ascii="Arial" w:hAnsi="Arial" w:cs="Arial"/>
                 <w:sz w:val="20"/>
               </w:rPr>
-              <w:t>&lt;x-velocity&gt;:&lt;y-velocity&gt;:&lt;velocity&gt;</w:t>
+              <w:t>&lt;velocity&gt;</w:t>
+            </w:r>
+            <w:r>
+              <w:rPr>
+                <w:rFonts w:ascii="Arial" w:hAnsi="Arial" w:cs="Arial"/>
+                <w:sz w:val="20"/>
+              </w:rPr>
+              <w:t>:</w:t>
+            </w:r>
+            <w:r>
+              <w:rPr>
+                <w:rFonts w:ascii="Arial" w:hAnsi="Arial" w:cs="Arial"/>
+                <w:sz w:val="20"/>
+              </w:rPr>
+              <w:t>&lt;x-velocity&gt;:&lt;y-velocity&gt;</w:t>
             </w:r>
           </w:p>
           <w:p>
@@ -11306,6 +11273,21 @@
                 <w:rFonts w:ascii="Arial" w:hAnsi="Arial" w:cs="Arial"/>
                 <w:sz w:val="20"/>
               </w:rPr>
+              <w:t>&lt;velocity&gt; is non-directional velocity</w:t>
+            </w:r>
+          </w:p>
+          <w:p>
+            <w:pPr>
+              <w:rPr>
+                <w:rFonts w:ascii="Arial" w:hAnsi="Arial" w:cs="Arial"/>
+                <w:sz w:val="20"/>
+              </w:rPr>
+            </w:pPr>
+            <w:r>
+              <w:rPr>
+                <w:rFonts w:ascii="Arial" w:hAnsi="Arial" w:cs="Arial"/>
+                <w:sz w:val="20"/>
+              </w:rPr>
               <w:t>&lt;x-velocity&gt; is horizontal velocity</w:t>
             </w:r>
           </w:p>
@@ -11322,21 +11304,6 @@
                 <w:sz w:val="20"/>
               </w:rPr>
               <w:t>&lt;y-velocity&gt; is vertical velocity</w:t>
-            </w:r>
-          </w:p>
-          <w:p>
-            <w:pPr>
-              <w:rPr>
-                <w:rFonts w:ascii="Arial" w:hAnsi="Arial" w:cs="Arial"/>
-                <w:sz w:val="20"/>
-              </w:rPr>
-            </w:pPr>
-            <w:r>
-              <w:rPr>
-                <w:rFonts w:ascii="Arial" w:hAnsi="Arial" w:cs="Arial"/>
-                <w:sz w:val="20"/>
-              </w:rPr>
-              <w:t>&lt;velocity&gt; is non-directional velocity</w:t>
             </w:r>
           </w:p>
           <w:p>
@@ -11422,11 +11389,11 @@
               <w:pStyle w:val="Heading3"/>
               <w:outlineLvl w:val="2"/>
             </w:pPr>
-            <w:bookmarkStart w:id="32" w:name="_Toc2068293"/>
+            <w:bookmarkStart w:id="31" w:name="_Toc2068293"/>
             <w:r>
               <w:t>ARENA_SIZE</w:t>
             </w:r>
-            <w:bookmarkEnd w:id="32"/>
+            <w:bookmarkEnd w:id="31"/>
           </w:p>
           <w:p>
             <w:pPr>
@@ -11744,11 +11711,11 @@
               <w:pStyle w:val="Heading3"/>
               <w:outlineLvl w:val="2"/>
             </w:pPr>
-            <w:bookmarkStart w:id="33" w:name="_Toc2068294"/>
+            <w:bookmarkStart w:id="32" w:name="_Toc2068294"/>
             <w:r>
               <w:t>ESCAPE</w:t>
             </w:r>
-            <w:bookmarkEnd w:id="33"/>
+            <w:bookmarkEnd w:id="32"/>
           </w:p>
           <w:p>
             <w:pPr>
@@ -12083,11 +12050,11 @@
               <w:pStyle w:val="Heading3"/>
               <w:outlineLvl w:val="2"/>
             </w:pPr>
-            <w:bookmarkStart w:id="34" w:name="_Toc2068295"/>
+            <w:bookmarkStart w:id="33" w:name="_Toc2068295"/>
             <w:r>
               <w:t>SCORED</w:t>
             </w:r>
-            <w:bookmarkEnd w:id="34"/>
+            <w:bookmarkEnd w:id="33"/>
           </w:p>
           <w:p>
             <w:pPr>
@@ -12422,11 +12389,11 @@
               <w:pStyle w:val="Heading3"/>
               <w:outlineLvl w:val="2"/>
             </w:pPr>
-            <w:bookmarkStart w:id="35" w:name="_Toc2068296"/>
+            <w:bookmarkStart w:id="34" w:name="_Toc2068296"/>
             <w:r>
               <w:t>ATE</w:t>
             </w:r>
-            <w:bookmarkEnd w:id="35"/>
+            <w:bookmarkEnd w:id="34"/>
           </w:p>
           <w:p>
             <w:pPr>
@@ -12775,11 +12742,11 @@
               <w:pStyle w:val="Heading3"/>
               <w:outlineLvl w:val="2"/>
             </w:pPr>
-            <w:bookmarkStart w:id="36" w:name="_Toc2068297"/>
+            <w:bookmarkStart w:id="35" w:name="_Toc2068297"/>
             <w:r>
               <w:t>FIGHT</w:t>
             </w:r>
-            <w:bookmarkEnd w:id="36"/>
+            <w:bookmarkEnd w:id="35"/>
           </w:p>
           <w:p>
             <w:pPr>
@@ -13143,11 +13110,11 @@
               <w:pStyle w:val="Heading3"/>
               <w:outlineLvl w:val="2"/>
             </w:pPr>
-            <w:bookmarkStart w:id="37" w:name="_Toc2068298"/>
+            <w:bookmarkStart w:id="36" w:name="_Toc2068298"/>
             <w:r>
               <w:t>BUMP</w:t>
             </w:r>
-            <w:bookmarkEnd w:id="37"/>
+            <w:bookmarkEnd w:id="36"/>
           </w:p>
           <w:p>
             <w:pPr>
@@ -13475,11 +13442,11 @@
               <w:pStyle w:val="Heading3"/>
               <w:outlineLvl w:val="2"/>
             </w:pPr>
-            <w:bookmarkStart w:id="38" w:name="_Toc2068299"/>
+            <w:bookmarkStart w:id="37" w:name="_Toc2068299"/>
             <w:r>
               <w:t>FATALITY</w:t>
             </w:r>
-            <w:bookmarkEnd w:id="38"/>
+            <w:bookmarkEnd w:id="37"/>
           </w:p>
           <w:p>
             <w:pPr>
@@ -13814,11 +13781,11 @@
               <w:pStyle w:val="Heading3"/>
               <w:outlineLvl w:val="2"/>
             </w:pPr>
-            <w:bookmarkStart w:id="39" w:name="_Toc2068300"/>
+            <w:bookmarkStart w:id="38" w:name="_Toc2068300"/>
             <w:r>
               <w:t>STARVED</w:t>
             </w:r>
-            <w:bookmarkEnd w:id="39"/>
+            <w:bookmarkEnd w:id="38"/>
           </w:p>
           <w:p>
             <w:pPr>
@@ -14153,11 +14120,11 @@
               <w:pStyle w:val="Heading3"/>
               <w:outlineLvl w:val="2"/>
             </w:pPr>
-            <w:bookmarkStart w:id="40" w:name="_Toc2068301"/>
+            <w:bookmarkStart w:id="39" w:name="_Toc2068301"/>
             <w:r>
               <w:t>BOMBED</w:t>
             </w:r>
-            <w:bookmarkEnd w:id="40"/>
+            <w:bookmarkEnd w:id="39"/>
           </w:p>
           <w:p>
             <w:pPr>
@@ -14492,11 +14459,11 @@
               <w:pStyle w:val="Heading3"/>
               <w:outlineLvl w:val="2"/>
             </w:pPr>
-            <w:bookmarkStart w:id="41" w:name="_Toc2068302"/>
+            <w:bookmarkStart w:id="40" w:name="_Toc2068302"/>
             <w:r>
               <w:t>CRASHED</w:t>
             </w:r>
-            <w:bookmarkEnd w:id="41"/>
+            <w:bookmarkEnd w:id="40"/>
           </w:p>
           <w:p>
             <w:pPr>
@@ -14919,11 +14886,11 @@
               <w:pStyle w:val="Heading3"/>
               <w:outlineLvl w:val="2"/>
             </w:pPr>
-            <w:bookmarkStart w:id="42" w:name="_Toc2068303"/>
+            <w:bookmarkStart w:id="41" w:name="_Toc2068303"/>
             <w:r>
               <w:t>REACHED_DESTINATION</w:t>
             </w:r>
-            <w:bookmarkEnd w:id="42"/>
+            <w:bookmarkEnd w:id="41"/>
           </w:p>
           <w:p>
             <w:pPr>
@@ -15242,11 +15209,11 @@
               <w:pStyle w:val="Heading3"/>
               <w:outlineLvl w:val="2"/>
             </w:pPr>
-            <w:bookmarkStart w:id="43" w:name="_Toc2068304"/>
+            <w:bookmarkStart w:id="42" w:name="_Toc2068304"/>
             <w:r>
               <w:t>LAUNCH</w:t>
             </w:r>
-            <w:bookmarkEnd w:id="43"/>
+            <w:bookmarkEnd w:id="42"/>
           </w:p>
           <w:p>
             <w:pPr>
@@ -15591,11 +15558,11 @@
               <w:pStyle w:val="Heading3"/>
               <w:outlineLvl w:val="2"/>
             </w:pPr>
-            <w:bookmarkStart w:id="44" w:name="_Toc2068305"/>
+            <w:bookmarkStart w:id="43" w:name="_Toc2068305"/>
             <w:r>
               <w:t>SHUTDOWN</w:t>
             </w:r>
-            <w:bookmarkEnd w:id="44"/>
+            <w:bookmarkEnd w:id="43"/>
           </w:p>
           <w:p>
             <w:pPr>
@@ -15898,11 +15865,11 @@
       <w:pPr>
         <w:pStyle w:val="Heading2"/>
       </w:pPr>
-      <w:bookmarkStart w:id="45" w:name="_Toc2068306"/>
+      <w:bookmarkStart w:id="44" w:name="_Toc2068306"/>
       <w:r>
         <w:t>Important Notes!</w:t>
       </w:r>
-      <w:bookmarkEnd w:id="45"/>
+      <w:bookmarkEnd w:id="44"/>
     </w:p>
     <w:p>
       <w:pPr>
@@ -16215,7 +16182,12 @@
       </w:r>
     </w:p>
     <w:sectPr>
-      <w:footerReference w:type="default" r:id="rId8"/>
+      <w:headerReference w:type="even" r:id="rId8"/>
+      <w:headerReference w:type="default" r:id="rId9"/>
+      <w:footerReference w:type="even" r:id="rId10"/>
+      <w:footerReference w:type="default" r:id="rId11"/>
+      <w:headerReference w:type="first" r:id="rId12"/>
+      <w:footerReference w:type="first" r:id="rId13"/>
       <w:pgSz w:w="11906" w:h="16838"/>
       <w:pgMar w:top="1440" w:right="1440" w:bottom="1440" w:left="1440" w:header="708" w:footer="708" w:gutter="0"/>
       <w:cols w:space="708"/>
@@ -16245,6 +16217,16 @@
 </file>
 
 <file path=word/footer1.xml><?xml version="1.0" encoding="utf-8"?>
+<w:ftr xmlns:wpc="http://schemas.microsoft.com/office/word/2010/wordprocessingCanvas" xmlns:cx="http://schemas.microsoft.com/office/drawing/2014/chartex" xmlns:cx1="http://schemas.microsoft.com/office/drawing/2015/9/8/chartex" xmlns:mc="http://schemas.openxmlformats.org/markup-compatibility/2006" xmlns:o="urn:schemas-microsoft-com:office:office" xmlns:r="http://schemas.openxmlformats.org/officeDocument/2006/relationships" xmlns:m="http://schemas.openxmlformats.org/officeDocument/2006/math" xmlns:v="urn:schemas-microsoft-com:vml" xmlns:wp14="http://schemas.microsoft.com/office/word/2010/wordprocessingDrawing" xmlns:wp="http://schemas.openxmlformats.org/drawingml/2006/wordprocessingDrawing" xmlns:w10="urn:schemas-microsoft-com:office:word" xmlns:w="http://schemas.openxmlformats.org/wordprocessingml/2006/main" xmlns:w14="http://schemas.microsoft.com/office/word/2010/wordml" xmlns:w15="http://schemas.microsoft.com/office/word/2012/wordml" xmlns:w16se="http://schemas.microsoft.com/office/word/2015/wordml/symex" xmlns:wpg="http://schemas.microsoft.com/office/word/2010/wordprocessingGroup" xmlns:wpi="http://schemas.microsoft.com/office/word/2010/wordprocessingInk" xmlns:wne="http://schemas.microsoft.com/office/word/2006/wordml" xmlns:wps="http://schemas.microsoft.com/office/word/2010/wordprocessingShape" mc:Ignorable="w14 w15 w16se wp14">
+  <w:p>
+    <w:pPr>
+      <w:pStyle w:val="Footer"/>
+    </w:pPr>
+  </w:p>
+</w:ftr>
+</file>
+
+<file path=word/footer2.xml><?xml version="1.0" encoding="utf-8"?>
 <w:ftr xmlns:wpc="http://schemas.microsoft.com/office/word/2010/wordprocessingCanvas" xmlns:cx="http://schemas.microsoft.com/office/drawing/2014/chartex" xmlns:cx1="http://schemas.microsoft.com/office/drawing/2015/9/8/chartex" xmlns:mc="http://schemas.openxmlformats.org/markup-compatibility/2006" xmlns:o="urn:schemas-microsoft-com:office:office" xmlns:r="http://schemas.openxmlformats.org/officeDocument/2006/relationships" xmlns:m="http://schemas.openxmlformats.org/officeDocument/2006/math" xmlns:v="urn:schemas-microsoft-com:vml" xmlns:wp14="http://schemas.microsoft.com/office/word/2010/wordprocessingDrawing" xmlns:wp="http://schemas.openxmlformats.org/drawingml/2006/wordprocessingDrawing" xmlns:w10="urn:schemas-microsoft-com:office:word" xmlns:w="http://schemas.openxmlformats.org/wordprocessingml/2006/main" xmlns:w14="http://schemas.microsoft.com/office/word/2010/wordml" xmlns:w15="http://schemas.microsoft.com/office/word/2012/wordml" xmlns:w16se="http://schemas.microsoft.com/office/word/2015/wordml/symex" xmlns:wpg="http://schemas.microsoft.com/office/word/2010/wordprocessingGroup" xmlns:wpi="http://schemas.microsoft.com/office/word/2010/wordprocessingInk" xmlns:wne="http://schemas.microsoft.com/office/word/2006/wordml" xmlns:wps="http://schemas.microsoft.com/office/word/2010/wordprocessingShape" mc:Ignorable="w14 w15 w16se wp14">
   <w:tbl>
     <w:tblPr>
@@ -16315,7 +16297,17 @@
               <w:i/>
               <w:sz w:val="20"/>
             </w:rPr>
-            <w:t>Specification of Requirements for a Critter Controller</w:t>
+            <w:t>Specification of Require</w:t>
+          </w:r>
+          <w:bookmarkStart w:id="45" w:name="_GoBack"/>
+          <w:bookmarkEnd w:id="45"/>
+          <w:r>
+            <w:rPr>
+              <w:rFonts w:ascii="Arial" w:hAnsi="Arial" w:cs="Arial"/>
+              <w:i/>
+              <w:sz w:val="20"/>
+            </w:rPr>
+            <w:t>ments for a Critter Controller</w:t>
           </w:r>
           <w:r>
             <w:rPr>
@@ -16331,7 +16323,7 @@
               <w:i/>
               <w:sz w:val="20"/>
             </w:rPr>
-            <w:t>6</w:t>
+            <w:t>7</w:t>
           </w:r>
         </w:p>
       </w:tc>
@@ -16376,7 +16368,7 @@
               <w:noProof/>
               <w:sz w:val="20"/>
             </w:rPr>
-            <w:t>15</w:t>
+            <w:t>11</w:t>
           </w:r>
           <w:r>
             <w:rPr>
@@ -16473,7 +16465,7 @@
             </wp:anchor>
           </w:drawing>
         </mc:Choice>
-        <mc:Fallback xmlns:cx2="http://schemas.microsoft.com/office/drawing/2015/10/21/chartex" xmlns:cx3="http://schemas.microsoft.com/office/drawing/2016/5/9/chartex" xmlns:cx4="http://schemas.microsoft.com/office/drawing/2016/5/10/chartex" xmlns:cx5="http://schemas.microsoft.com/office/drawing/2016/5/11/chartex" xmlns:cx6="http://schemas.microsoft.com/office/drawing/2016/5/12/chartex" xmlns:cx7="http://schemas.microsoft.com/office/drawing/2016/5/13/chartex" xmlns:cx8="http://schemas.microsoft.com/office/drawing/2016/5/14/chartex" xmlns:aink="http://schemas.microsoft.com/office/drawing/2016/ink" xmlns:am3d="http://schemas.microsoft.com/office/drawing/2017/model3d" xmlns:w16cid="http://schemas.microsoft.com/office/word/2016/wordml/cid">
+        <mc:Fallback xmlns:w16cid="http://schemas.microsoft.com/office/word/2016/wordml/cid" xmlns:am3d="http://schemas.microsoft.com/office/drawing/2017/model3d" xmlns:aink="http://schemas.microsoft.com/office/drawing/2016/ink" xmlns:cx8="http://schemas.microsoft.com/office/drawing/2016/5/14/chartex" xmlns:cx7="http://schemas.microsoft.com/office/drawing/2016/5/13/chartex" xmlns:cx6="http://schemas.microsoft.com/office/drawing/2016/5/12/chartex" xmlns:cx5="http://schemas.microsoft.com/office/drawing/2016/5/11/chartex" xmlns:cx4="http://schemas.microsoft.com/office/drawing/2016/5/10/chartex" xmlns:cx3="http://schemas.microsoft.com/office/drawing/2016/5/9/chartex" xmlns:cx2="http://schemas.microsoft.com/office/drawing/2015/10/21/chartex">
           <w:pict>
             <v:shapetype w14:anchorId="5B261C70" id="_x0000_t202" coordsize="21600,21600" o:spt="202" path="m,l,21600r21600,l21600,xe">
               <v:stroke joinstyle="miter"/>
@@ -16511,6 +16503,16 @@
 </w:ftr>
 </file>
 
+<file path=word/footer3.xml><?xml version="1.0" encoding="utf-8"?>
+<w:ftr xmlns:wpc="http://schemas.microsoft.com/office/word/2010/wordprocessingCanvas" xmlns:cx="http://schemas.microsoft.com/office/drawing/2014/chartex" xmlns:cx1="http://schemas.microsoft.com/office/drawing/2015/9/8/chartex" xmlns:mc="http://schemas.openxmlformats.org/markup-compatibility/2006" xmlns:o="urn:schemas-microsoft-com:office:office" xmlns:r="http://schemas.openxmlformats.org/officeDocument/2006/relationships" xmlns:m="http://schemas.openxmlformats.org/officeDocument/2006/math" xmlns:v="urn:schemas-microsoft-com:vml" xmlns:wp14="http://schemas.microsoft.com/office/word/2010/wordprocessingDrawing" xmlns:wp="http://schemas.openxmlformats.org/drawingml/2006/wordprocessingDrawing" xmlns:w10="urn:schemas-microsoft-com:office:word" xmlns:w="http://schemas.openxmlformats.org/wordprocessingml/2006/main" xmlns:w14="http://schemas.microsoft.com/office/word/2010/wordml" xmlns:w15="http://schemas.microsoft.com/office/word/2012/wordml" xmlns:w16se="http://schemas.microsoft.com/office/word/2015/wordml/symex" xmlns:wpg="http://schemas.microsoft.com/office/word/2010/wordprocessingGroup" xmlns:wpi="http://schemas.microsoft.com/office/word/2010/wordprocessingInk" xmlns:wne="http://schemas.microsoft.com/office/word/2006/wordml" xmlns:wps="http://schemas.microsoft.com/office/word/2010/wordprocessingShape" mc:Ignorable="w14 w15 w16se wp14">
+  <w:p>
+    <w:pPr>
+      <w:pStyle w:val="Footer"/>
+    </w:pPr>
+  </w:p>
+</w:ftr>
+</file>
+
 <file path=word/footnotes.xml><?xml version="1.0" encoding="utf-8"?>
 <w:footnotes xmlns:wpc="http://schemas.microsoft.com/office/word/2010/wordprocessingCanvas" xmlns:cx="http://schemas.microsoft.com/office/drawing/2014/chartex" xmlns:cx1="http://schemas.microsoft.com/office/drawing/2015/9/8/chartex" xmlns:mc="http://schemas.openxmlformats.org/markup-compatibility/2006" xmlns:o="urn:schemas-microsoft-com:office:office" xmlns:r="http://schemas.openxmlformats.org/officeDocument/2006/relationships" xmlns:m="http://schemas.openxmlformats.org/officeDocument/2006/math" xmlns:v="urn:schemas-microsoft-com:vml" xmlns:wp14="http://schemas.microsoft.com/office/word/2010/wordprocessingDrawing" xmlns:wp="http://schemas.openxmlformats.org/drawingml/2006/wordprocessingDrawing" xmlns:w10="urn:schemas-microsoft-com:office:word" xmlns:w="http://schemas.openxmlformats.org/wordprocessingml/2006/main" xmlns:w14="http://schemas.microsoft.com/office/word/2010/wordml" xmlns:w15="http://schemas.microsoft.com/office/word/2012/wordml" xmlns:w16se="http://schemas.microsoft.com/office/word/2015/wordml/symex" xmlns:wpg="http://schemas.microsoft.com/office/word/2010/wordprocessingGroup" xmlns:wpi="http://schemas.microsoft.com/office/word/2010/wordprocessingInk" xmlns:wne="http://schemas.microsoft.com/office/word/2006/wordml" xmlns:wps="http://schemas.microsoft.com/office/word/2010/wordprocessingShape" mc:Ignorable="w14 w15 w16se wp14">
   <w:footnote w:type="separator" w:id="-1">
@@ -16553,6 +16555,36 @@
     </w:p>
   </w:footnote>
 </w:footnotes>
+</file>
+
+<file path=word/header1.xml><?xml version="1.0" encoding="utf-8"?>
+<w:hdr xmlns:wpc="http://schemas.microsoft.com/office/word/2010/wordprocessingCanvas" xmlns:cx="http://schemas.microsoft.com/office/drawing/2014/chartex" xmlns:cx1="http://schemas.microsoft.com/office/drawing/2015/9/8/chartex" xmlns:mc="http://schemas.openxmlformats.org/markup-compatibility/2006" xmlns:o="urn:schemas-microsoft-com:office:office" xmlns:r="http://schemas.openxmlformats.org/officeDocument/2006/relationships" xmlns:m="http://schemas.openxmlformats.org/officeDocument/2006/math" xmlns:v="urn:schemas-microsoft-com:vml" xmlns:wp14="http://schemas.microsoft.com/office/word/2010/wordprocessingDrawing" xmlns:wp="http://schemas.openxmlformats.org/drawingml/2006/wordprocessingDrawing" xmlns:w10="urn:schemas-microsoft-com:office:word" xmlns:w="http://schemas.openxmlformats.org/wordprocessingml/2006/main" xmlns:w14="http://schemas.microsoft.com/office/word/2010/wordml" xmlns:w15="http://schemas.microsoft.com/office/word/2012/wordml" xmlns:w16se="http://schemas.microsoft.com/office/word/2015/wordml/symex" xmlns:wpg="http://schemas.microsoft.com/office/word/2010/wordprocessingGroup" xmlns:wpi="http://schemas.microsoft.com/office/word/2010/wordprocessingInk" xmlns:wne="http://schemas.microsoft.com/office/word/2006/wordml" xmlns:wps="http://schemas.microsoft.com/office/word/2010/wordprocessingShape" mc:Ignorable="w14 w15 w16se wp14">
+  <w:p>
+    <w:pPr>
+      <w:pStyle w:val="Header"/>
+    </w:pPr>
+  </w:p>
+</w:hdr>
+</file>
+
+<file path=word/header2.xml><?xml version="1.0" encoding="utf-8"?>
+<w:hdr xmlns:wpc="http://schemas.microsoft.com/office/word/2010/wordprocessingCanvas" xmlns:cx="http://schemas.microsoft.com/office/drawing/2014/chartex" xmlns:cx1="http://schemas.microsoft.com/office/drawing/2015/9/8/chartex" xmlns:mc="http://schemas.openxmlformats.org/markup-compatibility/2006" xmlns:o="urn:schemas-microsoft-com:office:office" xmlns:r="http://schemas.openxmlformats.org/officeDocument/2006/relationships" xmlns:m="http://schemas.openxmlformats.org/officeDocument/2006/math" xmlns:v="urn:schemas-microsoft-com:vml" xmlns:wp14="http://schemas.microsoft.com/office/word/2010/wordprocessingDrawing" xmlns:wp="http://schemas.openxmlformats.org/drawingml/2006/wordprocessingDrawing" xmlns:w10="urn:schemas-microsoft-com:office:word" xmlns:w="http://schemas.openxmlformats.org/wordprocessingml/2006/main" xmlns:w14="http://schemas.microsoft.com/office/word/2010/wordml" xmlns:w15="http://schemas.microsoft.com/office/word/2012/wordml" xmlns:w16se="http://schemas.microsoft.com/office/word/2015/wordml/symex" xmlns:wpg="http://schemas.microsoft.com/office/word/2010/wordprocessingGroup" xmlns:wpi="http://schemas.microsoft.com/office/word/2010/wordprocessingInk" xmlns:wne="http://schemas.microsoft.com/office/word/2006/wordml" xmlns:wps="http://schemas.microsoft.com/office/word/2010/wordprocessingShape" mc:Ignorable="w14 w15 w16se wp14">
+  <w:p>
+    <w:pPr>
+      <w:pStyle w:val="Header"/>
+    </w:pPr>
+  </w:p>
+</w:hdr>
+</file>
+
+<file path=word/header3.xml><?xml version="1.0" encoding="utf-8"?>
+<w:hdr xmlns:wpc="http://schemas.microsoft.com/office/word/2010/wordprocessingCanvas" xmlns:cx="http://schemas.microsoft.com/office/drawing/2014/chartex" xmlns:cx1="http://schemas.microsoft.com/office/drawing/2015/9/8/chartex" xmlns:mc="http://schemas.openxmlformats.org/markup-compatibility/2006" xmlns:o="urn:schemas-microsoft-com:office:office" xmlns:r="http://schemas.openxmlformats.org/officeDocument/2006/relationships" xmlns:m="http://schemas.openxmlformats.org/officeDocument/2006/math" xmlns:v="urn:schemas-microsoft-com:vml" xmlns:wp14="http://schemas.microsoft.com/office/word/2010/wordprocessingDrawing" xmlns:wp="http://schemas.openxmlformats.org/drawingml/2006/wordprocessingDrawing" xmlns:w10="urn:schemas-microsoft-com:office:word" xmlns:w="http://schemas.openxmlformats.org/wordprocessingml/2006/main" xmlns:w14="http://schemas.microsoft.com/office/word/2010/wordml" xmlns:w15="http://schemas.microsoft.com/office/word/2012/wordml" xmlns:w16se="http://schemas.microsoft.com/office/word/2015/wordml/symex" xmlns:wpg="http://schemas.microsoft.com/office/word/2010/wordprocessingGroup" xmlns:wpi="http://schemas.microsoft.com/office/word/2010/wordprocessingInk" xmlns:wne="http://schemas.microsoft.com/office/word/2006/wordml" xmlns:wps="http://schemas.microsoft.com/office/word/2010/wordprocessingShape" mc:Ignorable="w14 w15 w16se wp14">
+  <w:p>
+    <w:pPr>
+      <w:pStyle w:val="Header"/>
+    </w:pPr>
+  </w:p>
+</w:hdr>
 </file>
 
 <file path=word/numbering.xml><?xml version="1.0" encoding="utf-8"?>
@@ -17748,7 +17780,7 @@
 </file>
 
 <file path=customXml/itemProps1.xml><?xml version="1.0" encoding="utf-8"?>
-<ds:datastoreItem xmlns:ds="http://schemas.openxmlformats.org/officeDocument/2006/customXml" ds:itemID="{3D6E4955-7BF5-4D38-A186-C43D37EC58B2}">
+<ds:datastoreItem xmlns:ds="http://schemas.openxmlformats.org/officeDocument/2006/customXml" ds:itemID="{969BB563-5378-425F-BB44-F1942D8FFC04}">
   <ds:schemaRefs>
     <ds:schemaRef ds:uri="http://schemas.openxmlformats.org/officeDocument/2006/bibliography"/>
   </ds:schemaRefs>

</xml_diff>